<commit_message>
Update meeting record + Sketch Class Diagram + Create Report Form
</commit_message>
<xml_diff>
--- a/MEETING RECORD.docx
+++ b/MEETING RECORD.docx
@@ -135,7 +135,31 @@
                                 <w:lang w:val="en-US"/>
                               </w:rPr>
                               <w:tab/>
-                              <w:t>Nguyen Thi Ha Giang</w:t>
+                              <w:t xml:space="preserve">Nguyen </w:t>
+                            </w:r>
+                            <w:proofErr w:type="spellStart"/>
+                            <w:r>
+                              <w:rPr>
+                                <w:rFonts w:asciiTheme="majorHAnsi" w:hAnsiTheme="majorHAnsi" w:cstheme="majorHAnsi"/>
+                                <w:b/>
+                                <w:bCs/>
+                                <w:sz w:val="24"/>
+                                <w:szCs w:val="24"/>
+                                <w:lang w:val="en-US"/>
+                              </w:rPr>
+                              <w:t>Thi</w:t>
+                            </w:r>
+                            <w:proofErr w:type="spellEnd"/>
+                            <w:r>
+                              <w:rPr>
+                                <w:rFonts w:asciiTheme="majorHAnsi" w:hAnsiTheme="majorHAnsi" w:cstheme="majorHAnsi"/>
+                                <w:b/>
+                                <w:bCs/>
+                                <w:sz w:val="24"/>
+                                <w:szCs w:val="24"/>
+                                <w:lang w:val="en-US"/>
+                              </w:rPr>
+                              <w:t xml:space="preserve"> Ha Giang</w:t>
                             </w:r>
                           </w:p>
                           <w:p>
@@ -205,8 +229,21 @@
                                 <w:lang w:val="en-US"/>
                               </w:rPr>
                               <w:tab/>
-                              <w:t>Trinh Viet Quy</w:t>
+                              <w:t xml:space="preserve">Trinh Viet </w:t>
                             </w:r>
+                            <w:proofErr w:type="spellStart"/>
+                            <w:r>
+                              <w:rPr>
+                                <w:rFonts w:asciiTheme="majorHAnsi" w:hAnsiTheme="majorHAnsi" w:cstheme="majorHAnsi"/>
+                                <w:b/>
+                                <w:bCs/>
+                                <w:sz w:val="24"/>
+                                <w:szCs w:val="24"/>
+                                <w:lang w:val="en-US"/>
+                              </w:rPr>
+                              <w:t>Quy</w:t>
+                            </w:r>
+                            <w:proofErr w:type="spellEnd"/>
                           </w:p>
                           <w:p>
                             <w:pPr>
@@ -239,8 +276,45 @@
                                 <w:lang w:val="en-US"/>
                               </w:rPr>
                               <w:tab/>
-                              <w:t>Tran Duy Phong</w:t>
+                              <w:t xml:space="preserve">Tran </w:t>
                             </w:r>
+                            <w:proofErr w:type="spellStart"/>
+                            <w:r>
+                              <w:rPr>
+                                <w:rFonts w:asciiTheme="majorHAnsi" w:hAnsiTheme="majorHAnsi" w:cstheme="majorHAnsi"/>
+                                <w:b/>
+                                <w:bCs/>
+                                <w:sz w:val="24"/>
+                                <w:szCs w:val="24"/>
+                                <w:lang w:val="en-US"/>
+                              </w:rPr>
+                              <w:t>Duy</w:t>
+                            </w:r>
+                            <w:proofErr w:type="spellEnd"/>
+                            <w:r>
+                              <w:rPr>
+                                <w:rFonts w:asciiTheme="majorHAnsi" w:hAnsiTheme="majorHAnsi" w:cstheme="majorHAnsi"/>
+                                <w:b/>
+                                <w:bCs/>
+                                <w:sz w:val="24"/>
+                                <w:szCs w:val="24"/>
+                                <w:lang w:val="en-US"/>
+                              </w:rPr>
+                              <w:t xml:space="preserve"> </w:t>
+                            </w:r>
+                            <w:proofErr w:type="spellStart"/>
+                            <w:r>
+                              <w:rPr>
+                                <w:rFonts w:asciiTheme="majorHAnsi" w:hAnsiTheme="majorHAnsi" w:cstheme="majorHAnsi"/>
+                                <w:b/>
+                                <w:bCs/>
+                                <w:sz w:val="24"/>
+                                <w:szCs w:val="24"/>
+                                <w:lang w:val="en-US"/>
+                              </w:rPr>
+                              <w:t>Phong</w:t>
+                            </w:r>
+                            <w:proofErr w:type="spellEnd"/>
                           </w:p>
                         </w:txbxContent>
                       </wps:txbx>
@@ -334,7 +408,31 @@
                           <w:lang w:val="en-US"/>
                         </w:rPr>
                         <w:tab/>
-                        <w:t>Nguyen Thi Ha Giang</w:t>
+                        <w:t xml:space="preserve">Nguyen </w:t>
+                      </w:r>
+                      <w:proofErr w:type="spellStart"/>
+                      <w:r>
+                        <w:rPr>
+                          <w:rFonts w:asciiTheme="majorHAnsi" w:hAnsiTheme="majorHAnsi" w:cstheme="majorHAnsi"/>
+                          <w:b/>
+                          <w:bCs/>
+                          <w:sz w:val="24"/>
+                          <w:szCs w:val="24"/>
+                          <w:lang w:val="en-US"/>
+                        </w:rPr>
+                        <w:t>Thi</w:t>
+                      </w:r>
+                      <w:proofErr w:type="spellEnd"/>
+                      <w:r>
+                        <w:rPr>
+                          <w:rFonts w:asciiTheme="majorHAnsi" w:hAnsiTheme="majorHAnsi" w:cstheme="majorHAnsi"/>
+                          <w:b/>
+                          <w:bCs/>
+                          <w:sz w:val="24"/>
+                          <w:szCs w:val="24"/>
+                          <w:lang w:val="en-US"/>
+                        </w:rPr>
+                        <w:t xml:space="preserve"> Ha Giang</w:t>
                       </w:r>
                     </w:p>
                     <w:p>
@@ -404,8 +502,21 @@
                           <w:lang w:val="en-US"/>
                         </w:rPr>
                         <w:tab/>
-                        <w:t>Trinh Viet Quy</w:t>
+                        <w:t xml:space="preserve">Trinh Viet </w:t>
                       </w:r>
+                      <w:proofErr w:type="spellStart"/>
+                      <w:r>
+                        <w:rPr>
+                          <w:rFonts w:asciiTheme="majorHAnsi" w:hAnsiTheme="majorHAnsi" w:cstheme="majorHAnsi"/>
+                          <w:b/>
+                          <w:bCs/>
+                          <w:sz w:val="24"/>
+                          <w:szCs w:val="24"/>
+                          <w:lang w:val="en-US"/>
+                        </w:rPr>
+                        <w:t>Quy</w:t>
+                      </w:r>
+                      <w:proofErr w:type="spellEnd"/>
                     </w:p>
                     <w:p>
                       <w:pPr>
@@ -438,8 +549,45 @@
                           <w:lang w:val="en-US"/>
                         </w:rPr>
                         <w:tab/>
-                        <w:t>Tran Duy Phong</w:t>
+                        <w:t xml:space="preserve">Tran </w:t>
                       </w:r>
+                      <w:proofErr w:type="spellStart"/>
+                      <w:r>
+                        <w:rPr>
+                          <w:rFonts w:asciiTheme="majorHAnsi" w:hAnsiTheme="majorHAnsi" w:cstheme="majorHAnsi"/>
+                          <w:b/>
+                          <w:bCs/>
+                          <w:sz w:val="24"/>
+                          <w:szCs w:val="24"/>
+                          <w:lang w:val="en-US"/>
+                        </w:rPr>
+                        <w:t>Duy</w:t>
+                      </w:r>
+                      <w:proofErr w:type="spellEnd"/>
+                      <w:r>
+                        <w:rPr>
+                          <w:rFonts w:asciiTheme="majorHAnsi" w:hAnsiTheme="majorHAnsi" w:cstheme="majorHAnsi"/>
+                          <w:b/>
+                          <w:bCs/>
+                          <w:sz w:val="24"/>
+                          <w:szCs w:val="24"/>
+                          <w:lang w:val="en-US"/>
+                        </w:rPr>
+                        <w:t xml:space="preserve"> </w:t>
+                      </w:r>
+                      <w:proofErr w:type="spellStart"/>
+                      <w:r>
+                        <w:rPr>
+                          <w:rFonts w:asciiTheme="majorHAnsi" w:hAnsiTheme="majorHAnsi" w:cstheme="majorHAnsi"/>
+                          <w:b/>
+                          <w:bCs/>
+                          <w:sz w:val="24"/>
+                          <w:szCs w:val="24"/>
+                          <w:lang w:val="en-US"/>
+                        </w:rPr>
+                        <w:t>Phong</w:t>
+                      </w:r>
+                      <w:proofErr w:type="spellEnd"/>
                     </w:p>
                   </w:txbxContent>
                 </v:textbox>
@@ -625,7 +773,29 @@
           <w:szCs w:val="24"/>
           <w:lang w:val="en-US"/>
         </w:rPr>
-        <w:t>, 2022 ( ~ 7 weeks)</w:t>
+        <w:t xml:space="preserve">, 2022 ( ~ </w:t>
+      </w:r>
+      <w:r>
+        <w:rPr>
+          <w:rFonts w:asciiTheme="majorHAnsi" w:hAnsiTheme="majorHAnsi" w:cstheme="majorHAnsi"/>
+          <w:b/>
+          <w:bCs/>
+          <w:sz w:val="24"/>
+          <w:szCs w:val="24"/>
+          <w:lang w:val="en-US"/>
+        </w:rPr>
+        <w:t>6</w:t>
+      </w:r>
+      <w:r>
+        <w:rPr>
+          <w:rFonts w:asciiTheme="majorHAnsi" w:hAnsiTheme="majorHAnsi" w:cstheme="majorHAnsi"/>
+          <w:b/>
+          <w:bCs/>
+          <w:sz w:val="24"/>
+          <w:szCs w:val="24"/>
+          <w:lang w:val="en-US"/>
+        </w:rPr>
+        <w:t xml:space="preserve"> weeks)</w:t>
       </w:r>
     </w:p>
     <w:p>
@@ -771,7 +941,29 @@
                 <w:szCs w:val="24"/>
                 <w:lang w:val="en-US"/>
               </w:rPr>
-              <w:t xml:space="preserve">Online meeting (Discord): 9:30PM - </w:t>
+              <w:t xml:space="preserve">Online meeting (Discord): </w:t>
+            </w:r>
+            <w:r>
+              <w:rPr>
+                <w:rFonts w:asciiTheme="majorHAnsi" w:hAnsiTheme="majorHAnsi" w:cstheme="majorHAnsi"/>
+                <w:b/>
+                <w:bCs/>
+                <w:sz w:val="24"/>
+                <w:szCs w:val="24"/>
+                <w:lang w:val="en-US"/>
+              </w:rPr>
+              <w:t>03:00</w:t>
+            </w:r>
+            <w:r>
+              <w:rPr>
+                <w:rFonts w:asciiTheme="majorHAnsi" w:hAnsiTheme="majorHAnsi" w:cstheme="majorHAnsi"/>
+                <w:b/>
+                <w:bCs/>
+                <w:sz w:val="24"/>
+                <w:szCs w:val="24"/>
+                <w:lang w:val="en-US"/>
+              </w:rPr>
+              <w:t xml:space="preserve">PM - </w:t>
             </w:r>
           </w:p>
         </w:tc>
@@ -1111,18 +1303,7 @@
                 <w:szCs w:val="24"/>
                 <w:lang w:val="en-US"/>
               </w:rPr>
-              <w:t>Admin</w:t>
-            </w:r>
-            <w:r>
-              <w:rPr>
-                <w:rFonts w:asciiTheme="majorHAnsi" w:hAnsiTheme="majorHAnsi" w:cstheme="majorHAnsi"/>
-                <w:b/>
-                <w:bCs/>
-                <w:sz w:val="24"/>
-                <w:szCs w:val="24"/>
-                <w:lang w:val="en-US"/>
-              </w:rPr>
-              <w:t>: {</w:t>
+              <w:t>Admin: {</w:t>
             </w:r>
           </w:p>
           <w:p>
@@ -1326,6 +1507,17 @@
                 <w:lang w:val="en-US"/>
               </w:rPr>
               <w:tab/>
+            </w:r>
+            <w:proofErr w:type="spellStart"/>
+            <w:r>
+              <w:rPr>
+                <w:rFonts w:asciiTheme="majorHAnsi" w:hAnsiTheme="majorHAnsi" w:cstheme="majorHAnsi"/>
+                <w:b/>
+                <w:bCs/>
+                <w:sz w:val="24"/>
+                <w:szCs w:val="24"/>
+                <w:lang w:val="en-US"/>
+              </w:rPr>
               <w:t>viewProduct</w:t>
             </w:r>
             <w:r>
@@ -1348,65 +1540,88 @@
                 <w:szCs w:val="24"/>
                 <w:lang w:val="en-US"/>
               </w:rPr>
-              <w:t>List()</w:t>
-            </w:r>
-          </w:p>
-          <w:p>
-            <w:pPr>
-              <w:spacing w:line="360" w:lineRule="auto"/>
-              <w:jc w:val="both"/>
-              <w:rPr>
-                <w:rFonts w:asciiTheme="majorHAnsi" w:hAnsiTheme="majorHAnsi" w:cstheme="majorHAnsi"/>
-                <w:b/>
-                <w:bCs/>
-                <w:sz w:val="24"/>
-                <w:szCs w:val="24"/>
-                <w:lang w:val="en-US"/>
-              </w:rPr>
-            </w:pPr>
-            <w:r>
-              <w:rPr>
-                <w:rFonts w:asciiTheme="majorHAnsi" w:hAnsiTheme="majorHAnsi" w:cstheme="majorHAnsi"/>
-                <w:b/>
-                <w:bCs/>
-                <w:sz w:val="24"/>
-                <w:szCs w:val="24"/>
-                <w:lang w:val="en-US"/>
-              </w:rPr>
-              <w:tab/>
-            </w:r>
-            <w:r>
-              <w:rPr>
-                <w:rFonts w:asciiTheme="majorHAnsi" w:hAnsiTheme="majorHAnsi" w:cstheme="majorHAnsi"/>
-                <w:b/>
-                <w:bCs/>
-                <w:sz w:val="24"/>
-                <w:szCs w:val="24"/>
-                <w:lang w:val="en-US"/>
-              </w:rPr>
-              <w:tab/>
-            </w:r>
-            <w:r>
-              <w:rPr>
-                <w:rFonts w:asciiTheme="majorHAnsi" w:hAnsiTheme="majorHAnsi" w:cstheme="majorHAnsi"/>
-                <w:b/>
-                <w:bCs/>
-                <w:sz w:val="24"/>
-                <w:szCs w:val="24"/>
-                <w:lang w:val="en-US"/>
-              </w:rPr>
-              <w:tab/>
-            </w:r>
-            <w:r>
-              <w:rPr>
-                <w:rFonts w:asciiTheme="majorHAnsi" w:hAnsiTheme="majorHAnsi" w:cstheme="majorHAnsi"/>
-                <w:b/>
-                <w:bCs/>
-                <w:sz w:val="24"/>
-                <w:szCs w:val="24"/>
-                <w:lang w:val="en-US"/>
-              </w:rPr>
-              <w:tab/>
+              <w:t>List</w:t>
+            </w:r>
+            <w:proofErr w:type="spellEnd"/>
+            <w:r>
+              <w:rPr>
+                <w:rFonts w:asciiTheme="majorHAnsi" w:hAnsiTheme="majorHAnsi" w:cstheme="majorHAnsi"/>
+                <w:b/>
+                <w:bCs/>
+                <w:sz w:val="24"/>
+                <w:szCs w:val="24"/>
+                <w:lang w:val="en-US"/>
+              </w:rPr>
+              <w:t>()</w:t>
+            </w:r>
+          </w:p>
+          <w:p>
+            <w:pPr>
+              <w:spacing w:line="360" w:lineRule="auto"/>
+              <w:jc w:val="both"/>
+              <w:rPr>
+                <w:rFonts w:asciiTheme="majorHAnsi" w:hAnsiTheme="majorHAnsi" w:cstheme="majorHAnsi"/>
+                <w:b/>
+                <w:bCs/>
+                <w:sz w:val="24"/>
+                <w:szCs w:val="24"/>
+                <w:lang w:val="en-US"/>
+              </w:rPr>
+            </w:pPr>
+            <w:r>
+              <w:rPr>
+                <w:rFonts w:asciiTheme="majorHAnsi" w:hAnsiTheme="majorHAnsi" w:cstheme="majorHAnsi"/>
+                <w:b/>
+                <w:bCs/>
+                <w:sz w:val="24"/>
+                <w:szCs w:val="24"/>
+                <w:lang w:val="en-US"/>
+              </w:rPr>
+              <w:tab/>
+            </w:r>
+            <w:r>
+              <w:rPr>
+                <w:rFonts w:asciiTheme="majorHAnsi" w:hAnsiTheme="majorHAnsi" w:cstheme="majorHAnsi"/>
+                <w:b/>
+                <w:bCs/>
+                <w:sz w:val="24"/>
+                <w:szCs w:val="24"/>
+                <w:lang w:val="en-US"/>
+              </w:rPr>
+              <w:tab/>
+            </w:r>
+            <w:r>
+              <w:rPr>
+                <w:rFonts w:asciiTheme="majorHAnsi" w:hAnsiTheme="majorHAnsi" w:cstheme="majorHAnsi"/>
+                <w:b/>
+                <w:bCs/>
+                <w:sz w:val="24"/>
+                <w:szCs w:val="24"/>
+                <w:lang w:val="en-US"/>
+              </w:rPr>
+              <w:tab/>
+            </w:r>
+            <w:r>
+              <w:rPr>
+                <w:rFonts w:asciiTheme="majorHAnsi" w:hAnsiTheme="majorHAnsi" w:cstheme="majorHAnsi"/>
+                <w:b/>
+                <w:bCs/>
+                <w:sz w:val="24"/>
+                <w:szCs w:val="24"/>
+                <w:lang w:val="en-US"/>
+              </w:rPr>
+              <w:tab/>
+            </w:r>
+            <w:proofErr w:type="spellStart"/>
+            <w:r>
+              <w:rPr>
+                <w:rFonts w:asciiTheme="majorHAnsi" w:hAnsiTheme="majorHAnsi" w:cstheme="majorHAnsi"/>
+                <w:b/>
+                <w:bCs/>
+                <w:sz w:val="24"/>
+                <w:szCs w:val="24"/>
+                <w:lang w:val="en-US"/>
+              </w:rPr>
               <w:t>view</w:t>
             </w:r>
             <w:r>
@@ -1418,430 +1633,593 @@
                 <w:szCs w:val="24"/>
                 <w:lang w:val="en-US"/>
               </w:rPr>
-              <w:t>OrdersList()</w:t>
-            </w:r>
-          </w:p>
-          <w:p>
-            <w:pPr>
-              <w:spacing w:line="360" w:lineRule="auto"/>
-              <w:jc w:val="both"/>
-              <w:rPr>
-                <w:rFonts w:asciiTheme="majorHAnsi" w:hAnsiTheme="majorHAnsi" w:cstheme="majorHAnsi"/>
-                <w:b/>
-                <w:bCs/>
-                <w:sz w:val="24"/>
-                <w:szCs w:val="24"/>
-                <w:lang w:val="en-US"/>
-              </w:rPr>
-            </w:pPr>
-            <w:r>
-              <w:rPr>
-                <w:rFonts w:asciiTheme="majorHAnsi" w:hAnsiTheme="majorHAnsi" w:cstheme="majorHAnsi"/>
-                <w:b/>
-                <w:bCs/>
-                <w:sz w:val="24"/>
-                <w:szCs w:val="24"/>
-                <w:lang w:val="en-US"/>
-              </w:rPr>
-              <w:tab/>
-            </w:r>
-            <w:r>
-              <w:rPr>
-                <w:rFonts w:asciiTheme="majorHAnsi" w:hAnsiTheme="majorHAnsi" w:cstheme="majorHAnsi"/>
-                <w:b/>
-                <w:bCs/>
-                <w:sz w:val="24"/>
-                <w:szCs w:val="24"/>
-                <w:lang w:val="en-US"/>
-              </w:rPr>
-              <w:tab/>
-            </w:r>
-            <w:r>
-              <w:rPr>
-                <w:rFonts w:asciiTheme="majorHAnsi" w:hAnsiTheme="majorHAnsi" w:cstheme="majorHAnsi"/>
-                <w:b/>
-                <w:bCs/>
-                <w:sz w:val="24"/>
-                <w:szCs w:val="24"/>
-                <w:lang w:val="en-US"/>
-              </w:rPr>
-              <w:tab/>
-            </w:r>
-            <w:r>
-              <w:rPr>
-                <w:rFonts w:asciiTheme="majorHAnsi" w:hAnsiTheme="majorHAnsi" w:cstheme="majorHAnsi"/>
-                <w:b/>
-                <w:bCs/>
-                <w:sz w:val="24"/>
-                <w:szCs w:val="24"/>
-                <w:lang w:val="en-US"/>
-              </w:rPr>
-              <w:tab/>
-              <w:t>viewMembersList()</w:t>
-            </w:r>
-          </w:p>
-          <w:p>
-            <w:pPr>
-              <w:spacing w:line="360" w:lineRule="auto"/>
-              <w:jc w:val="both"/>
-              <w:rPr>
-                <w:rFonts w:asciiTheme="majorHAnsi" w:hAnsiTheme="majorHAnsi" w:cstheme="majorHAnsi"/>
-                <w:b/>
-                <w:bCs/>
-                <w:sz w:val="24"/>
-                <w:szCs w:val="24"/>
-                <w:lang w:val="en-US"/>
-              </w:rPr>
-            </w:pPr>
-            <w:r>
-              <w:rPr>
-                <w:rFonts w:asciiTheme="majorHAnsi" w:hAnsiTheme="majorHAnsi" w:cstheme="majorHAnsi"/>
-                <w:b/>
-                <w:bCs/>
-                <w:sz w:val="24"/>
-                <w:szCs w:val="24"/>
-                <w:lang w:val="en-US"/>
-              </w:rPr>
-              <w:tab/>
-            </w:r>
-            <w:r>
-              <w:rPr>
-                <w:rFonts w:asciiTheme="majorHAnsi" w:hAnsiTheme="majorHAnsi" w:cstheme="majorHAnsi"/>
-                <w:b/>
-                <w:bCs/>
-                <w:sz w:val="24"/>
-                <w:szCs w:val="24"/>
-                <w:lang w:val="en-US"/>
-              </w:rPr>
-              <w:tab/>
-            </w:r>
-            <w:r>
-              <w:rPr>
-                <w:rFonts w:asciiTheme="majorHAnsi" w:hAnsiTheme="majorHAnsi" w:cstheme="majorHAnsi"/>
-                <w:b/>
-                <w:bCs/>
-                <w:sz w:val="24"/>
-                <w:szCs w:val="24"/>
-                <w:lang w:val="en-US"/>
-              </w:rPr>
-              <w:tab/>
-            </w:r>
-            <w:r>
-              <w:rPr>
-                <w:rFonts w:asciiTheme="majorHAnsi" w:hAnsiTheme="majorHAnsi" w:cstheme="majorHAnsi"/>
-                <w:b/>
-                <w:bCs/>
-                <w:sz w:val="24"/>
-                <w:szCs w:val="24"/>
-                <w:lang w:val="en-US"/>
-              </w:rPr>
-              <w:tab/>
-              <w:t>addProduct()</w:t>
-            </w:r>
-          </w:p>
-          <w:p>
-            <w:pPr>
-              <w:spacing w:line="360" w:lineRule="auto"/>
-              <w:jc w:val="both"/>
-              <w:rPr>
-                <w:rFonts w:asciiTheme="majorHAnsi" w:hAnsiTheme="majorHAnsi" w:cstheme="majorHAnsi"/>
-                <w:b/>
-                <w:bCs/>
-                <w:sz w:val="24"/>
-                <w:szCs w:val="24"/>
-                <w:lang w:val="en-US"/>
-              </w:rPr>
-            </w:pPr>
-            <w:r>
-              <w:rPr>
-                <w:rFonts w:asciiTheme="majorHAnsi" w:hAnsiTheme="majorHAnsi" w:cstheme="majorHAnsi"/>
-                <w:b/>
-                <w:bCs/>
-                <w:sz w:val="24"/>
-                <w:szCs w:val="24"/>
-                <w:lang w:val="en-US"/>
-              </w:rPr>
-              <w:tab/>
-            </w:r>
-            <w:r>
-              <w:rPr>
-                <w:rFonts w:asciiTheme="majorHAnsi" w:hAnsiTheme="majorHAnsi" w:cstheme="majorHAnsi"/>
-                <w:b/>
-                <w:bCs/>
-                <w:sz w:val="24"/>
-                <w:szCs w:val="24"/>
-                <w:lang w:val="en-US"/>
-              </w:rPr>
-              <w:tab/>
-            </w:r>
-            <w:r>
-              <w:rPr>
-                <w:rFonts w:asciiTheme="majorHAnsi" w:hAnsiTheme="majorHAnsi" w:cstheme="majorHAnsi"/>
-                <w:b/>
-                <w:bCs/>
-                <w:sz w:val="24"/>
-                <w:szCs w:val="24"/>
-                <w:lang w:val="en-US"/>
-              </w:rPr>
-              <w:tab/>
-            </w:r>
-            <w:r>
-              <w:rPr>
-                <w:rFonts w:asciiTheme="majorHAnsi" w:hAnsiTheme="majorHAnsi" w:cstheme="majorHAnsi"/>
-                <w:b/>
-                <w:bCs/>
-                <w:sz w:val="24"/>
-                <w:szCs w:val="24"/>
-                <w:lang w:val="en-US"/>
-              </w:rPr>
-              <w:tab/>
-            </w:r>
-            <w:r>
-              <w:rPr>
-                <w:rFonts w:asciiTheme="majorHAnsi" w:hAnsiTheme="majorHAnsi" w:cstheme="majorHAnsi"/>
-                <w:b/>
-                <w:bCs/>
-                <w:sz w:val="24"/>
-                <w:szCs w:val="24"/>
-                <w:lang w:val="en-US"/>
-              </w:rPr>
-              <w:t>viewProductDetails()</w:t>
-            </w:r>
-          </w:p>
-          <w:p>
-            <w:pPr>
-              <w:spacing w:line="360" w:lineRule="auto"/>
-              <w:jc w:val="both"/>
-              <w:rPr>
-                <w:rFonts w:asciiTheme="majorHAnsi" w:hAnsiTheme="majorHAnsi" w:cstheme="majorHAnsi"/>
-                <w:b/>
-                <w:bCs/>
-                <w:sz w:val="24"/>
-                <w:szCs w:val="24"/>
-                <w:lang w:val="en-US"/>
-              </w:rPr>
-            </w:pPr>
-            <w:r>
-              <w:rPr>
-                <w:rFonts w:asciiTheme="majorHAnsi" w:hAnsiTheme="majorHAnsi" w:cstheme="majorHAnsi"/>
-                <w:b/>
-                <w:bCs/>
-                <w:sz w:val="24"/>
-                <w:szCs w:val="24"/>
-                <w:lang w:val="en-US"/>
-              </w:rPr>
-              <w:tab/>
-            </w:r>
-            <w:r>
-              <w:rPr>
-                <w:rFonts w:asciiTheme="majorHAnsi" w:hAnsiTheme="majorHAnsi" w:cstheme="majorHAnsi"/>
-                <w:b/>
-                <w:bCs/>
-                <w:sz w:val="24"/>
-                <w:szCs w:val="24"/>
-                <w:lang w:val="en-US"/>
-              </w:rPr>
-              <w:tab/>
-            </w:r>
-            <w:r>
-              <w:rPr>
-                <w:rFonts w:asciiTheme="majorHAnsi" w:hAnsiTheme="majorHAnsi" w:cstheme="majorHAnsi"/>
-                <w:b/>
-                <w:bCs/>
-                <w:sz w:val="24"/>
-                <w:szCs w:val="24"/>
-                <w:lang w:val="en-US"/>
-              </w:rPr>
-              <w:tab/>
-            </w:r>
-            <w:r>
-              <w:rPr>
-                <w:rFonts w:asciiTheme="majorHAnsi" w:hAnsiTheme="majorHAnsi" w:cstheme="majorHAnsi"/>
-                <w:b/>
-                <w:bCs/>
-                <w:sz w:val="24"/>
-                <w:szCs w:val="24"/>
-                <w:lang w:val="en-US"/>
-              </w:rPr>
-              <w:tab/>
-              <w:t>editProduct()</w:t>
-            </w:r>
-          </w:p>
-          <w:p>
-            <w:pPr>
-              <w:spacing w:line="360" w:lineRule="auto"/>
-              <w:jc w:val="both"/>
-              <w:rPr>
-                <w:rFonts w:asciiTheme="majorHAnsi" w:hAnsiTheme="majorHAnsi" w:cstheme="majorHAnsi"/>
-                <w:b/>
-                <w:bCs/>
-                <w:sz w:val="24"/>
-                <w:szCs w:val="24"/>
-                <w:lang w:val="en-US"/>
-              </w:rPr>
-            </w:pPr>
-            <w:r>
-              <w:rPr>
-                <w:rFonts w:asciiTheme="majorHAnsi" w:hAnsiTheme="majorHAnsi" w:cstheme="majorHAnsi"/>
-                <w:b/>
-                <w:bCs/>
-                <w:sz w:val="24"/>
-                <w:szCs w:val="24"/>
-                <w:lang w:val="en-US"/>
-              </w:rPr>
-              <w:tab/>
-            </w:r>
-            <w:r>
-              <w:rPr>
-                <w:rFonts w:asciiTheme="majorHAnsi" w:hAnsiTheme="majorHAnsi" w:cstheme="majorHAnsi"/>
-                <w:b/>
-                <w:bCs/>
-                <w:sz w:val="24"/>
-                <w:szCs w:val="24"/>
-                <w:lang w:val="en-US"/>
-              </w:rPr>
-              <w:tab/>
-            </w:r>
-            <w:r>
-              <w:rPr>
-                <w:rFonts w:asciiTheme="majorHAnsi" w:hAnsiTheme="majorHAnsi" w:cstheme="majorHAnsi"/>
-                <w:b/>
-                <w:bCs/>
-                <w:sz w:val="24"/>
-                <w:szCs w:val="24"/>
-                <w:lang w:val="en-US"/>
-              </w:rPr>
-              <w:tab/>
-            </w:r>
-            <w:r>
-              <w:rPr>
-                <w:rFonts w:asciiTheme="majorHAnsi" w:hAnsiTheme="majorHAnsi" w:cstheme="majorHAnsi"/>
-                <w:b/>
-                <w:bCs/>
-                <w:sz w:val="24"/>
-                <w:szCs w:val="24"/>
-                <w:lang w:val="en-US"/>
-              </w:rPr>
-              <w:tab/>
-              <w:t>deleteProduct()</w:t>
-            </w:r>
-          </w:p>
-          <w:p>
-            <w:pPr>
-              <w:spacing w:line="360" w:lineRule="auto"/>
-              <w:jc w:val="both"/>
-              <w:rPr>
-                <w:rFonts w:asciiTheme="majorHAnsi" w:hAnsiTheme="majorHAnsi" w:cstheme="majorHAnsi"/>
-                <w:b/>
-                <w:bCs/>
-                <w:sz w:val="24"/>
-                <w:szCs w:val="24"/>
-                <w:lang w:val="en-US"/>
-              </w:rPr>
-            </w:pPr>
-            <w:r>
-              <w:rPr>
-                <w:rFonts w:asciiTheme="majorHAnsi" w:hAnsiTheme="majorHAnsi" w:cstheme="majorHAnsi"/>
-                <w:b/>
-                <w:bCs/>
-                <w:sz w:val="24"/>
-                <w:szCs w:val="24"/>
-                <w:lang w:val="en-US"/>
-              </w:rPr>
-              <w:tab/>
-            </w:r>
-            <w:r>
-              <w:rPr>
-                <w:rFonts w:asciiTheme="majorHAnsi" w:hAnsiTheme="majorHAnsi" w:cstheme="majorHAnsi"/>
-                <w:b/>
-                <w:bCs/>
-                <w:sz w:val="24"/>
-                <w:szCs w:val="24"/>
-                <w:lang w:val="en-US"/>
-              </w:rPr>
-              <w:tab/>
-            </w:r>
-            <w:r>
-              <w:rPr>
-                <w:rFonts w:asciiTheme="majorHAnsi" w:hAnsiTheme="majorHAnsi" w:cstheme="majorHAnsi"/>
-                <w:b/>
-                <w:bCs/>
-                <w:sz w:val="24"/>
-                <w:szCs w:val="24"/>
-                <w:lang w:val="en-US"/>
-              </w:rPr>
-              <w:tab/>
-            </w:r>
-            <w:r>
-              <w:rPr>
-                <w:rFonts w:asciiTheme="majorHAnsi" w:hAnsiTheme="majorHAnsi" w:cstheme="majorHAnsi"/>
-                <w:b/>
-                <w:bCs/>
-                <w:sz w:val="24"/>
-                <w:szCs w:val="24"/>
-                <w:lang w:val="en-US"/>
-              </w:rPr>
-              <w:tab/>
-              <w:t>viewCustomerOrders()</w:t>
-            </w:r>
-          </w:p>
-          <w:p>
-            <w:pPr>
-              <w:spacing w:line="360" w:lineRule="auto"/>
-              <w:jc w:val="both"/>
-              <w:rPr>
-                <w:rFonts w:asciiTheme="majorHAnsi" w:hAnsiTheme="majorHAnsi" w:cstheme="majorHAnsi"/>
-                <w:b/>
-                <w:bCs/>
-                <w:sz w:val="24"/>
-                <w:szCs w:val="24"/>
-                <w:lang w:val="en-US"/>
-              </w:rPr>
-            </w:pPr>
-            <w:r>
-              <w:rPr>
-                <w:rFonts w:asciiTheme="majorHAnsi" w:hAnsiTheme="majorHAnsi" w:cstheme="majorHAnsi"/>
-                <w:b/>
-                <w:bCs/>
-                <w:sz w:val="24"/>
-                <w:szCs w:val="24"/>
-                <w:lang w:val="en-US"/>
-              </w:rPr>
-              <w:tab/>
-            </w:r>
-            <w:r>
-              <w:rPr>
-                <w:rFonts w:asciiTheme="majorHAnsi" w:hAnsiTheme="majorHAnsi" w:cstheme="majorHAnsi"/>
-                <w:b/>
-                <w:bCs/>
-                <w:sz w:val="24"/>
-                <w:szCs w:val="24"/>
-                <w:lang w:val="en-US"/>
-              </w:rPr>
-              <w:tab/>
-            </w:r>
-            <w:r>
-              <w:rPr>
-                <w:rFonts w:asciiTheme="majorHAnsi" w:hAnsiTheme="majorHAnsi" w:cstheme="majorHAnsi"/>
-                <w:b/>
-                <w:bCs/>
-                <w:sz w:val="24"/>
-                <w:szCs w:val="24"/>
-                <w:lang w:val="en-US"/>
-              </w:rPr>
-              <w:tab/>
-            </w:r>
-            <w:r>
-              <w:rPr>
-                <w:rFonts w:asciiTheme="majorHAnsi" w:hAnsiTheme="majorHAnsi" w:cstheme="majorHAnsi"/>
-                <w:b/>
-                <w:bCs/>
-                <w:sz w:val="24"/>
-                <w:szCs w:val="24"/>
-                <w:lang w:val="en-US"/>
-              </w:rPr>
-              <w:tab/>
-              <w:t>changeOrderStatus()</w:t>
+              <w:t>OrdersList</w:t>
+            </w:r>
+            <w:proofErr w:type="spellEnd"/>
+            <w:r>
+              <w:rPr>
+                <w:rFonts w:asciiTheme="majorHAnsi" w:hAnsiTheme="majorHAnsi" w:cstheme="majorHAnsi"/>
+                <w:b/>
+                <w:bCs/>
+                <w:sz w:val="24"/>
+                <w:szCs w:val="24"/>
+                <w:lang w:val="en-US"/>
+              </w:rPr>
+              <w:t>()</w:t>
+            </w:r>
+          </w:p>
+          <w:p>
+            <w:pPr>
+              <w:spacing w:line="360" w:lineRule="auto"/>
+              <w:jc w:val="both"/>
+              <w:rPr>
+                <w:rFonts w:asciiTheme="majorHAnsi" w:hAnsiTheme="majorHAnsi" w:cstheme="majorHAnsi"/>
+                <w:b/>
+                <w:bCs/>
+                <w:sz w:val="24"/>
+                <w:szCs w:val="24"/>
+                <w:lang w:val="en-US"/>
+              </w:rPr>
+            </w:pPr>
+            <w:r>
+              <w:rPr>
+                <w:rFonts w:asciiTheme="majorHAnsi" w:hAnsiTheme="majorHAnsi" w:cstheme="majorHAnsi"/>
+                <w:b/>
+                <w:bCs/>
+                <w:sz w:val="24"/>
+                <w:szCs w:val="24"/>
+                <w:lang w:val="en-US"/>
+              </w:rPr>
+              <w:tab/>
+            </w:r>
+            <w:r>
+              <w:rPr>
+                <w:rFonts w:asciiTheme="majorHAnsi" w:hAnsiTheme="majorHAnsi" w:cstheme="majorHAnsi"/>
+                <w:b/>
+                <w:bCs/>
+                <w:sz w:val="24"/>
+                <w:szCs w:val="24"/>
+                <w:lang w:val="en-US"/>
+              </w:rPr>
+              <w:tab/>
+            </w:r>
+            <w:r>
+              <w:rPr>
+                <w:rFonts w:asciiTheme="majorHAnsi" w:hAnsiTheme="majorHAnsi" w:cstheme="majorHAnsi"/>
+                <w:b/>
+                <w:bCs/>
+                <w:sz w:val="24"/>
+                <w:szCs w:val="24"/>
+                <w:lang w:val="en-US"/>
+              </w:rPr>
+              <w:tab/>
+            </w:r>
+            <w:r>
+              <w:rPr>
+                <w:rFonts w:asciiTheme="majorHAnsi" w:hAnsiTheme="majorHAnsi" w:cstheme="majorHAnsi"/>
+                <w:b/>
+                <w:bCs/>
+                <w:sz w:val="24"/>
+                <w:szCs w:val="24"/>
+                <w:lang w:val="en-US"/>
+              </w:rPr>
+              <w:tab/>
+            </w:r>
+            <w:proofErr w:type="spellStart"/>
+            <w:r>
+              <w:rPr>
+                <w:rFonts w:asciiTheme="majorHAnsi" w:hAnsiTheme="majorHAnsi" w:cstheme="majorHAnsi"/>
+                <w:b/>
+                <w:bCs/>
+                <w:sz w:val="24"/>
+                <w:szCs w:val="24"/>
+                <w:lang w:val="en-US"/>
+              </w:rPr>
+              <w:t>viewMembersList</w:t>
+            </w:r>
+            <w:proofErr w:type="spellEnd"/>
+            <w:r>
+              <w:rPr>
+                <w:rFonts w:asciiTheme="majorHAnsi" w:hAnsiTheme="majorHAnsi" w:cstheme="majorHAnsi"/>
+                <w:b/>
+                <w:bCs/>
+                <w:sz w:val="24"/>
+                <w:szCs w:val="24"/>
+                <w:lang w:val="en-US"/>
+              </w:rPr>
+              <w:t>()</w:t>
+            </w:r>
+          </w:p>
+          <w:p>
+            <w:pPr>
+              <w:spacing w:line="360" w:lineRule="auto"/>
+              <w:jc w:val="both"/>
+              <w:rPr>
+                <w:rFonts w:asciiTheme="majorHAnsi" w:hAnsiTheme="majorHAnsi" w:cstheme="majorHAnsi"/>
+                <w:b/>
+                <w:bCs/>
+                <w:sz w:val="24"/>
+                <w:szCs w:val="24"/>
+                <w:lang w:val="en-US"/>
+              </w:rPr>
+            </w:pPr>
+            <w:r>
+              <w:rPr>
+                <w:rFonts w:asciiTheme="majorHAnsi" w:hAnsiTheme="majorHAnsi" w:cstheme="majorHAnsi"/>
+                <w:b/>
+                <w:bCs/>
+                <w:sz w:val="24"/>
+                <w:szCs w:val="24"/>
+                <w:lang w:val="en-US"/>
+              </w:rPr>
+              <w:tab/>
+            </w:r>
+            <w:r>
+              <w:rPr>
+                <w:rFonts w:asciiTheme="majorHAnsi" w:hAnsiTheme="majorHAnsi" w:cstheme="majorHAnsi"/>
+                <w:b/>
+                <w:bCs/>
+                <w:sz w:val="24"/>
+                <w:szCs w:val="24"/>
+                <w:lang w:val="en-US"/>
+              </w:rPr>
+              <w:tab/>
+            </w:r>
+            <w:r>
+              <w:rPr>
+                <w:rFonts w:asciiTheme="majorHAnsi" w:hAnsiTheme="majorHAnsi" w:cstheme="majorHAnsi"/>
+                <w:b/>
+                <w:bCs/>
+                <w:sz w:val="24"/>
+                <w:szCs w:val="24"/>
+                <w:lang w:val="en-US"/>
+              </w:rPr>
+              <w:tab/>
+            </w:r>
+            <w:r>
+              <w:rPr>
+                <w:rFonts w:asciiTheme="majorHAnsi" w:hAnsiTheme="majorHAnsi" w:cstheme="majorHAnsi"/>
+                <w:b/>
+                <w:bCs/>
+                <w:sz w:val="24"/>
+                <w:szCs w:val="24"/>
+                <w:lang w:val="en-US"/>
+              </w:rPr>
+              <w:tab/>
+            </w:r>
+            <w:proofErr w:type="spellStart"/>
+            <w:r>
+              <w:rPr>
+                <w:rFonts w:asciiTheme="majorHAnsi" w:hAnsiTheme="majorHAnsi" w:cstheme="majorHAnsi"/>
+                <w:b/>
+                <w:bCs/>
+                <w:sz w:val="24"/>
+                <w:szCs w:val="24"/>
+                <w:lang w:val="en-US"/>
+              </w:rPr>
+              <w:t>addProduct</w:t>
+            </w:r>
+            <w:proofErr w:type="spellEnd"/>
+            <w:r>
+              <w:rPr>
+                <w:rFonts w:asciiTheme="majorHAnsi" w:hAnsiTheme="majorHAnsi" w:cstheme="majorHAnsi"/>
+                <w:b/>
+                <w:bCs/>
+                <w:sz w:val="24"/>
+                <w:szCs w:val="24"/>
+                <w:lang w:val="en-US"/>
+              </w:rPr>
+              <w:t>()</w:t>
+            </w:r>
+          </w:p>
+          <w:p>
+            <w:pPr>
+              <w:spacing w:line="360" w:lineRule="auto"/>
+              <w:jc w:val="both"/>
+              <w:rPr>
+                <w:rFonts w:asciiTheme="majorHAnsi" w:hAnsiTheme="majorHAnsi" w:cstheme="majorHAnsi"/>
+                <w:b/>
+                <w:bCs/>
+                <w:sz w:val="24"/>
+                <w:szCs w:val="24"/>
+                <w:lang w:val="en-US"/>
+              </w:rPr>
+            </w:pPr>
+            <w:r>
+              <w:rPr>
+                <w:rFonts w:asciiTheme="majorHAnsi" w:hAnsiTheme="majorHAnsi" w:cstheme="majorHAnsi"/>
+                <w:b/>
+                <w:bCs/>
+                <w:sz w:val="24"/>
+                <w:szCs w:val="24"/>
+                <w:lang w:val="en-US"/>
+              </w:rPr>
+              <w:tab/>
+            </w:r>
+            <w:r>
+              <w:rPr>
+                <w:rFonts w:asciiTheme="majorHAnsi" w:hAnsiTheme="majorHAnsi" w:cstheme="majorHAnsi"/>
+                <w:b/>
+                <w:bCs/>
+                <w:sz w:val="24"/>
+                <w:szCs w:val="24"/>
+                <w:lang w:val="en-US"/>
+              </w:rPr>
+              <w:tab/>
+            </w:r>
+            <w:r>
+              <w:rPr>
+                <w:rFonts w:asciiTheme="majorHAnsi" w:hAnsiTheme="majorHAnsi" w:cstheme="majorHAnsi"/>
+                <w:b/>
+                <w:bCs/>
+                <w:sz w:val="24"/>
+                <w:szCs w:val="24"/>
+                <w:lang w:val="en-US"/>
+              </w:rPr>
+              <w:tab/>
+            </w:r>
+            <w:r>
+              <w:rPr>
+                <w:rFonts w:asciiTheme="majorHAnsi" w:hAnsiTheme="majorHAnsi" w:cstheme="majorHAnsi"/>
+                <w:b/>
+                <w:bCs/>
+                <w:sz w:val="24"/>
+                <w:szCs w:val="24"/>
+                <w:lang w:val="en-US"/>
+              </w:rPr>
+              <w:tab/>
+            </w:r>
+            <w:proofErr w:type="spellStart"/>
+            <w:r>
+              <w:rPr>
+                <w:rFonts w:asciiTheme="majorHAnsi" w:hAnsiTheme="majorHAnsi" w:cstheme="majorHAnsi"/>
+                <w:b/>
+                <w:bCs/>
+                <w:sz w:val="24"/>
+                <w:szCs w:val="24"/>
+                <w:lang w:val="en-US"/>
+              </w:rPr>
+              <w:t>viewProductDetails</w:t>
+            </w:r>
+            <w:proofErr w:type="spellEnd"/>
+            <w:r>
+              <w:rPr>
+                <w:rFonts w:asciiTheme="majorHAnsi" w:hAnsiTheme="majorHAnsi" w:cstheme="majorHAnsi"/>
+                <w:b/>
+                <w:bCs/>
+                <w:sz w:val="24"/>
+                <w:szCs w:val="24"/>
+                <w:lang w:val="en-US"/>
+              </w:rPr>
+              <w:t>()</w:t>
+            </w:r>
+          </w:p>
+          <w:p>
+            <w:pPr>
+              <w:spacing w:line="360" w:lineRule="auto"/>
+              <w:jc w:val="both"/>
+              <w:rPr>
+                <w:rFonts w:asciiTheme="majorHAnsi" w:hAnsiTheme="majorHAnsi" w:cstheme="majorHAnsi"/>
+                <w:b/>
+                <w:bCs/>
+                <w:sz w:val="24"/>
+                <w:szCs w:val="24"/>
+                <w:lang w:val="en-US"/>
+              </w:rPr>
+            </w:pPr>
+            <w:r>
+              <w:rPr>
+                <w:rFonts w:asciiTheme="majorHAnsi" w:hAnsiTheme="majorHAnsi" w:cstheme="majorHAnsi"/>
+                <w:b/>
+                <w:bCs/>
+                <w:sz w:val="24"/>
+                <w:szCs w:val="24"/>
+                <w:lang w:val="en-US"/>
+              </w:rPr>
+              <w:tab/>
+            </w:r>
+            <w:r>
+              <w:rPr>
+                <w:rFonts w:asciiTheme="majorHAnsi" w:hAnsiTheme="majorHAnsi" w:cstheme="majorHAnsi"/>
+                <w:b/>
+                <w:bCs/>
+                <w:sz w:val="24"/>
+                <w:szCs w:val="24"/>
+                <w:lang w:val="en-US"/>
+              </w:rPr>
+              <w:tab/>
+            </w:r>
+            <w:r>
+              <w:rPr>
+                <w:rFonts w:asciiTheme="majorHAnsi" w:hAnsiTheme="majorHAnsi" w:cstheme="majorHAnsi"/>
+                <w:b/>
+                <w:bCs/>
+                <w:sz w:val="24"/>
+                <w:szCs w:val="24"/>
+                <w:lang w:val="en-US"/>
+              </w:rPr>
+              <w:tab/>
+            </w:r>
+            <w:r>
+              <w:rPr>
+                <w:rFonts w:asciiTheme="majorHAnsi" w:hAnsiTheme="majorHAnsi" w:cstheme="majorHAnsi"/>
+                <w:b/>
+                <w:bCs/>
+                <w:sz w:val="24"/>
+                <w:szCs w:val="24"/>
+                <w:lang w:val="en-US"/>
+              </w:rPr>
+              <w:tab/>
+            </w:r>
+            <w:proofErr w:type="spellStart"/>
+            <w:r>
+              <w:rPr>
+                <w:rFonts w:asciiTheme="majorHAnsi" w:hAnsiTheme="majorHAnsi" w:cstheme="majorHAnsi"/>
+                <w:b/>
+                <w:bCs/>
+                <w:sz w:val="24"/>
+                <w:szCs w:val="24"/>
+                <w:lang w:val="en-US"/>
+              </w:rPr>
+              <w:t>editProduct</w:t>
+            </w:r>
+            <w:proofErr w:type="spellEnd"/>
+            <w:r>
+              <w:rPr>
+                <w:rFonts w:asciiTheme="majorHAnsi" w:hAnsiTheme="majorHAnsi" w:cstheme="majorHAnsi"/>
+                <w:b/>
+                <w:bCs/>
+                <w:sz w:val="24"/>
+                <w:szCs w:val="24"/>
+                <w:lang w:val="en-US"/>
+              </w:rPr>
+              <w:t>()</w:t>
+            </w:r>
+          </w:p>
+          <w:p>
+            <w:pPr>
+              <w:spacing w:line="360" w:lineRule="auto"/>
+              <w:jc w:val="both"/>
+              <w:rPr>
+                <w:rFonts w:asciiTheme="majorHAnsi" w:hAnsiTheme="majorHAnsi" w:cstheme="majorHAnsi"/>
+                <w:b/>
+                <w:bCs/>
+                <w:sz w:val="24"/>
+                <w:szCs w:val="24"/>
+                <w:lang w:val="en-US"/>
+              </w:rPr>
+            </w:pPr>
+            <w:r>
+              <w:rPr>
+                <w:rFonts w:asciiTheme="majorHAnsi" w:hAnsiTheme="majorHAnsi" w:cstheme="majorHAnsi"/>
+                <w:b/>
+                <w:bCs/>
+                <w:sz w:val="24"/>
+                <w:szCs w:val="24"/>
+                <w:lang w:val="en-US"/>
+              </w:rPr>
+              <w:tab/>
+            </w:r>
+            <w:r>
+              <w:rPr>
+                <w:rFonts w:asciiTheme="majorHAnsi" w:hAnsiTheme="majorHAnsi" w:cstheme="majorHAnsi"/>
+                <w:b/>
+                <w:bCs/>
+                <w:sz w:val="24"/>
+                <w:szCs w:val="24"/>
+                <w:lang w:val="en-US"/>
+              </w:rPr>
+              <w:tab/>
+            </w:r>
+            <w:r>
+              <w:rPr>
+                <w:rFonts w:asciiTheme="majorHAnsi" w:hAnsiTheme="majorHAnsi" w:cstheme="majorHAnsi"/>
+                <w:b/>
+                <w:bCs/>
+                <w:sz w:val="24"/>
+                <w:szCs w:val="24"/>
+                <w:lang w:val="en-US"/>
+              </w:rPr>
+              <w:tab/>
+            </w:r>
+            <w:r>
+              <w:rPr>
+                <w:rFonts w:asciiTheme="majorHAnsi" w:hAnsiTheme="majorHAnsi" w:cstheme="majorHAnsi"/>
+                <w:b/>
+                <w:bCs/>
+                <w:sz w:val="24"/>
+                <w:szCs w:val="24"/>
+                <w:lang w:val="en-US"/>
+              </w:rPr>
+              <w:tab/>
+            </w:r>
+            <w:proofErr w:type="spellStart"/>
+            <w:r>
+              <w:rPr>
+                <w:rFonts w:asciiTheme="majorHAnsi" w:hAnsiTheme="majorHAnsi" w:cstheme="majorHAnsi"/>
+                <w:b/>
+                <w:bCs/>
+                <w:sz w:val="24"/>
+                <w:szCs w:val="24"/>
+                <w:lang w:val="en-US"/>
+              </w:rPr>
+              <w:t>deleteProduct</w:t>
+            </w:r>
+            <w:proofErr w:type="spellEnd"/>
+            <w:r>
+              <w:rPr>
+                <w:rFonts w:asciiTheme="majorHAnsi" w:hAnsiTheme="majorHAnsi" w:cstheme="majorHAnsi"/>
+                <w:b/>
+                <w:bCs/>
+                <w:sz w:val="24"/>
+                <w:szCs w:val="24"/>
+                <w:lang w:val="en-US"/>
+              </w:rPr>
+              <w:t>()</w:t>
+            </w:r>
+          </w:p>
+          <w:p>
+            <w:pPr>
+              <w:spacing w:line="360" w:lineRule="auto"/>
+              <w:jc w:val="both"/>
+              <w:rPr>
+                <w:rFonts w:asciiTheme="majorHAnsi" w:hAnsiTheme="majorHAnsi" w:cstheme="majorHAnsi"/>
+                <w:b/>
+                <w:bCs/>
+                <w:sz w:val="24"/>
+                <w:szCs w:val="24"/>
+                <w:lang w:val="en-US"/>
+              </w:rPr>
+            </w:pPr>
+            <w:r>
+              <w:rPr>
+                <w:rFonts w:asciiTheme="majorHAnsi" w:hAnsiTheme="majorHAnsi" w:cstheme="majorHAnsi"/>
+                <w:b/>
+                <w:bCs/>
+                <w:sz w:val="24"/>
+                <w:szCs w:val="24"/>
+                <w:lang w:val="en-US"/>
+              </w:rPr>
+              <w:tab/>
+            </w:r>
+            <w:r>
+              <w:rPr>
+                <w:rFonts w:asciiTheme="majorHAnsi" w:hAnsiTheme="majorHAnsi" w:cstheme="majorHAnsi"/>
+                <w:b/>
+                <w:bCs/>
+                <w:sz w:val="24"/>
+                <w:szCs w:val="24"/>
+                <w:lang w:val="en-US"/>
+              </w:rPr>
+              <w:tab/>
+            </w:r>
+            <w:r>
+              <w:rPr>
+                <w:rFonts w:asciiTheme="majorHAnsi" w:hAnsiTheme="majorHAnsi" w:cstheme="majorHAnsi"/>
+                <w:b/>
+                <w:bCs/>
+                <w:sz w:val="24"/>
+                <w:szCs w:val="24"/>
+                <w:lang w:val="en-US"/>
+              </w:rPr>
+              <w:tab/>
+            </w:r>
+            <w:r>
+              <w:rPr>
+                <w:rFonts w:asciiTheme="majorHAnsi" w:hAnsiTheme="majorHAnsi" w:cstheme="majorHAnsi"/>
+                <w:b/>
+                <w:bCs/>
+                <w:sz w:val="24"/>
+                <w:szCs w:val="24"/>
+                <w:lang w:val="en-US"/>
+              </w:rPr>
+              <w:tab/>
+            </w:r>
+            <w:proofErr w:type="spellStart"/>
+            <w:r>
+              <w:rPr>
+                <w:rFonts w:asciiTheme="majorHAnsi" w:hAnsiTheme="majorHAnsi" w:cstheme="majorHAnsi"/>
+                <w:b/>
+                <w:bCs/>
+                <w:sz w:val="24"/>
+                <w:szCs w:val="24"/>
+                <w:lang w:val="en-US"/>
+              </w:rPr>
+              <w:t>viewCustomerOrders</w:t>
+            </w:r>
+            <w:proofErr w:type="spellEnd"/>
+            <w:r>
+              <w:rPr>
+                <w:rFonts w:asciiTheme="majorHAnsi" w:hAnsiTheme="majorHAnsi" w:cstheme="majorHAnsi"/>
+                <w:b/>
+                <w:bCs/>
+                <w:sz w:val="24"/>
+                <w:szCs w:val="24"/>
+                <w:lang w:val="en-US"/>
+              </w:rPr>
+              <w:t>()</w:t>
+            </w:r>
+          </w:p>
+          <w:p>
+            <w:pPr>
+              <w:spacing w:line="360" w:lineRule="auto"/>
+              <w:jc w:val="both"/>
+              <w:rPr>
+                <w:rFonts w:asciiTheme="majorHAnsi" w:hAnsiTheme="majorHAnsi" w:cstheme="majorHAnsi"/>
+                <w:b/>
+                <w:bCs/>
+                <w:sz w:val="24"/>
+                <w:szCs w:val="24"/>
+                <w:lang w:val="en-US"/>
+              </w:rPr>
+            </w:pPr>
+            <w:r>
+              <w:rPr>
+                <w:rFonts w:asciiTheme="majorHAnsi" w:hAnsiTheme="majorHAnsi" w:cstheme="majorHAnsi"/>
+                <w:b/>
+                <w:bCs/>
+                <w:sz w:val="24"/>
+                <w:szCs w:val="24"/>
+                <w:lang w:val="en-US"/>
+              </w:rPr>
+              <w:tab/>
+            </w:r>
+            <w:r>
+              <w:rPr>
+                <w:rFonts w:asciiTheme="majorHAnsi" w:hAnsiTheme="majorHAnsi" w:cstheme="majorHAnsi"/>
+                <w:b/>
+                <w:bCs/>
+                <w:sz w:val="24"/>
+                <w:szCs w:val="24"/>
+                <w:lang w:val="en-US"/>
+              </w:rPr>
+              <w:tab/>
+            </w:r>
+            <w:r>
+              <w:rPr>
+                <w:rFonts w:asciiTheme="majorHAnsi" w:hAnsiTheme="majorHAnsi" w:cstheme="majorHAnsi"/>
+                <w:b/>
+                <w:bCs/>
+                <w:sz w:val="24"/>
+                <w:szCs w:val="24"/>
+                <w:lang w:val="en-US"/>
+              </w:rPr>
+              <w:tab/>
+            </w:r>
+            <w:r>
+              <w:rPr>
+                <w:rFonts w:asciiTheme="majorHAnsi" w:hAnsiTheme="majorHAnsi" w:cstheme="majorHAnsi"/>
+                <w:b/>
+                <w:bCs/>
+                <w:sz w:val="24"/>
+                <w:szCs w:val="24"/>
+                <w:lang w:val="en-US"/>
+              </w:rPr>
+              <w:tab/>
+            </w:r>
+            <w:proofErr w:type="spellStart"/>
+            <w:r>
+              <w:rPr>
+                <w:rFonts w:asciiTheme="majorHAnsi" w:hAnsiTheme="majorHAnsi" w:cstheme="majorHAnsi"/>
+                <w:b/>
+                <w:bCs/>
+                <w:sz w:val="24"/>
+                <w:szCs w:val="24"/>
+                <w:lang w:val="en-US"/>
+              </w:rPr>
+              <w:t>changeOrderStatus</w:t>
+            </w:r>
+            <w:proofErr w:type="spellEnd"/>
+            <w:r>
+              <w:rPr>
+                <w:rFonts w:asciiTheme="majorHAnsi" w:hAnsiTheme="majorHAnsi" w:cstheme="majorHAnsi"/>
+                <w:b/>
+                <w:bCs/>
+                <w:sz w:val="24"/>
+                <w:szCs w:val="24"/>
+                <w:lang w:val="en-US"/>
+              </w:rPr>
+              <w:t>()</w:t>
             </w:r>
           </w:p>
           <w:p>
@@ -2278,7 +2656,30 @@
                 <w:lang w:val="en-US"/>
               </w:rPr>
               <w:tab/>
-              <w:t>phoneNumber: String;</w:t>
+            </w:r>
+            <w:proofErr w:type="spellStart"/>
+            <w:r>
+              <w:rPr>
+                <w:rFonts w:asciiTheme="majorHAnsi" w:hAnsiTheme="majorHAnsi" w:cstheme="majorHAnsi"/>
+                <w:b/>
+                <w:bCs/>
+                <w:sz w:val="24"/>
+                <w:szCs w:val="24"/>
+                <w:lang w:val="en-US"/>
+              </w:rPr>
+              <w:t>phoneNumber</w:t>
+            </w:r>
+            <w:proofErr w:type="spellEnd"/>
+            <w:r>
+              <w:rPr>
+                <w:rFonts w:asciiTheme="majorHAnsi" w:hAnsiTheme="majorHAnsi" w:cstheme="majorHAnsi"/>
+                <w:b/>
+                <w:bCs/>
+                <w:sz w:val="24"/>
+                <w:szCs w:val="24"/>
+                <w:lang w:val="en-US"/>
+              </w:rPr>
+              <w:t>: String;</w:t>
             </w:r>
           </w:p>
           <w:p>
@@ -2438,7 +2839,30 @@
                 <w:lang w:val="en-US"/>
               </w:rPr>
               <w:tab/>
-              <w:t>ordersList: Array;</w:t>
+            </w:r>
+            <w:proofErr w:type="spellStart"/>
+            <w:r>
+              <w:rPr>
+                <w:rFonts w:asciiTheme="majorHAnsi" w:hAnsiTheme="majorHAnsi" w:cstheme="majorHAnsi"/>
+                <w:b/>
+                <w:bCs/>
+                <w:sz w:val="24"/>
+                <w:szCs w:val="24"/>
+                <w:lang w:val="en-US"/>
+              </w:rPr>
+              <w:t>ordersList</w:t>
+            </w:r>
+            <w:proofErr w:type="spellEnd"/>
+            <w:r>
+              <w:rPr>
+                <w:rFonts w:asciiTheme="majorHAnsi" w:hAnsiTheme="majorHAnsi" w:cstheme="majorHAnsi"/>
+                <w:b/>
+                <w:bCs/>
+                <w:sz w:val="24"/>
+                <w:szCs w:val="24"/>
+                <w:lang w:val="en-US"/>
+              </w:rPr>
+              <w:t>: Array;</w:t>
             </w:r>
           </w:p>
           <w:p>
@@ -2493,7 +2917,30 @@
                 <w:lang w:val="en-US"/>
               </w:rPr>
               <w:tab/>
-              <w:t>viewInfo()</w:t>
+            </w:r>
+            <w:proofErr w:type="spellStart"/>
+            <w:r>
+              <w:rPr>
+                <w:rFonts w:asciiTheme="majorHAnsi" w:hAnsiTheme="majorHAnsi" w:cstheme="majorHAnsi"/>
+                <w:b/>
+                <w:bCs/>
+                <w:sz w:val="24"/>
+                <w:szCs w:val="24"/>
+                <w:lang w:val="en-US"/>
+              </w:rPr>
+              <w:t>viewInfo</w:t>
+            </w:r>
+            <w:proofErr w:type="spellEnd"/>
+            <w:r>
+              <w:rPr>
+                <w:rFonts w:asciiTheme="majorHAnsi" w:hAnsiTheme="majorHAnsi" w:cstheme="majorHAnsi"/>
+                <w:b/>
+                <w:bCs/>
+                <w:sz w:val="24"/>
+                <w:szCs w:val="24"/>
+                <w:lang w:val="en-US"/>
+              </w:rPr>
+              <w:t>()</w:t>
             </w:r>
           </w:p>
           <w:p>
@@ -2522,16 +2969,29 @@
               </w:rPr>
               <w:tab/>
             </w:r>
-            <w:r>
-              <w:rPr>
-                <w:rFonts w:asciiTheme="majorHAnsi" w:hAnsiTheme="majorHAnsi" w:cstheme="majorHAnsi"/>
-                <w:b/>
-                <w:bCs/>
-                <w:sz w:val="24"/>
-                <w:szCs w:val="24"/>
-                <w:lang w:val="en-US"/>
-              </w:rPr>
-              <w:t>editInfo()</w:t>
+            <w:proofErr w:type="spellStart"/>
+            <w:r>
+              <w:rPr>
+                <w:rFonts w:asciiTheme="majorHAnsi" w:hAnsiTheme="majorHAnsi" w:cstheme="majorHAnsi"/>
+                <w:b/>
+                <w:bCs/>
+                <w:sz w:val="24"/>
+                <w:szCs w:val="24"/>
+                <w:lang w:val="en-US"/>
+              </w:rPr>
+              <w:t>editInfo</w:t>
+            </w:r>
+            <w:proofErr w:type="spellEnd"/>
+            <w:r>
+              <w:rPr>
+                <w:rFonts w:asciiTheme="majorHAnsi" w:hAnsiTheme="majorHAnsi" w:cstheme="majorHAnsi"/>
+                <w:b/>
+                <w:bCs/>
+                <w:sz w:val="24"/>
+                <w:szCs w:val="24"/>
+                <w:lang w:val="en-US"/>
+              </w:rPr>
+              <w:t>()</w:t>
             </w:r>
           </w:p>
           <w:p>
@@ -2559,7 +3019,30 @@
                 <w:lang w:val="en-US"/>
               </w:rPr>
               <w:tab/>
-              <w:t>deleteInfo()</w:t>
+            </w:r>
+            <w:proofErr w:type="spellStart"/>
+            <w:r>
+              <w:rPr>
+                <w:rFonts w:asciiTheme="majorHAnsi" w:hAnsiTheme="majorHAnsi" w:cstheme="majorHAnsi"/>
+                <w:b/>
+                <w:bCs/>
+                <w:sz w:val="24"/>
+                <w:szCs w:val="24"/>
+                <w:lang w:val="en-US"/>
+              </w:rPr>
+              <w:t>deleteInfo</w:t>
+            </w:r>
+            <w:proofErr w:type="spellEnd"/>
+            <w:r>
+              <w:rPr>
+                <w:rFonts w:asciiTheme="majorHAnsi" w:hAnsiTheme="majorHAnsi" w:cstheme="majorHAnsi"/>
+                <w:b/>
+                <w:bCs/>
+                <w:sz w:val="24"/>
+                <w:szCs w:val="24"/>
+                <w:lang w:val="en-US"/>
+              </w:rPr>
+              <w:t>()</w:t>
             </w:r>
           </w:p>
           <w:p>
@@ -2587,7 +3070,30 @@
                 <w:lang w:val="en-US"/>
               </w:rPr>
               <w:tab/>
-              <w:t>viewProductsList()</w:t>
+            </w:r>
+            <w:proofErr w:type="spellStart"/>
+            <w:r>
+              <w:rPr>
+                <w:rFonts w:asciiTheme="majorHAnsi" w:hAnsiTheme="majorHAnsi" w:cstheme="majorHAnsi"/>
+                <w:b/>
+                <w:bCs/>
+                <w:sz w:val="24"/>
+                <w:szCs w:val="24"/>
+                <w:lang w:val="en-US"/>
+              </w:rPr>
+              <w:t>viewProductsList</w:t>
+            </w:r>
+            <w:proofErr w:type="spellEnd"/>
+            <w:r>
+              <w:rPr>
+                <w:rFonts w:asciiTheme="majorHAnsi" w:hAnsiTheme="majorHAnsi" w:cstheme="majorHAnsi"/>
+                <w:b/>
+                <w:bCs/>
+                <w:sz w:val="24"/>
+                <w:szCs w:val="24"/>
+                <w:lang w:val="en-US"/>
+              </w:rPr>
+              <w:t>()</w:t>
             </w:r>
           </w:p>
           <w:p>
@@ -2615,7 +3121,30 @@
                 <w:lang w:val="en-US"/>
               </w:rPr>
               <w:tab/>
-              <w:t>viewProductDetails()</w:t>
+            </w:r>
+            <w:proofErr w:type="spellStart"/>
+            <w:r>
+              <w:rPr>
+                <w:rFonts w:asciiTheme="majorHAnsi" w:hAnsiTheme="majorHAnsi" w:cstheme="majorHAnsi"/>
+                <w:b/>
+                <w:bCs/>
+                <w:sz w:val="24"/>
+                <w:szCs w:val="24"/>
+                <w:lang w:val="en-US"/>
+              </w:rPr>
+              <w:t>viewProductDetails</w:t>
+            </w:r>
+            <w:proofErr w:type="spellEnd"/>
+            <w:r>
+              <w:rPr>
+                <w:rFonts w:asciiTheme="majorHAnsi" w:hAnsiTheme="majorHAnsi" w:cstheme="majorHAnsi"/>
+                <w:b/>
+                <w:bCs/>
+                <w:sz w:val="24"/>
+                <w:szCs w:val="24"/>
+                <w:lang w:val="en-US"/>
+              </w:rPr>
+              <w:t>()</w:t>
             </w:r>
           </w:p>
           <w:p>
@@ -2643,7 +3172,30 @@
                 <w:lang w:val="en-US"/>
               </w:rPr>
               <w:tab/>
-              <w:t>searchByCategory()</w:t>
+            </w:r>
+            <w:proofErr w:type="spellStart"/>
+            <w:r>
+              <w:rPr>
+                <w:rFonts w:asciiTheme="majorHAnsi" w:hAnsiTheme="majorHAnsi" w:cstheme="majorHAnsi"/>
+                <w:b/>
+                <w:bCs/>
+                <w:sz w:val="24"/>
+                <w:szCs w:val="24"/>
+                <w:lang w:val="en-US"/>
+              </w:rPr>
+              <w:t>searchByCategory</w:t>
+            </w:r>
+            <w:proofErr w:type="spellEnd"/>
+            <w:r>
+              <w:rPr>
+                <w:rFonts w:asciiTheme="majorHAnsi" w:hAnsiTheme="majorHAnsi" w:cstheme="majorHAnsi"/>
+                <w:b/>
+                <w:bCs/>
+                <w:sz w:val="24"/>
+                <w:szCs w:val="24"/>
+                <w:lang w:val="en-US"/>
+              </w:rPr>
+              <w:t>()</w:t>
             </w:r>
           </w:p>
           <w:p>
@@ -2671,7 +3223,30 @@
                 <w:lang w:val="en-US"/>
               </w:rPr>
               <w:tab/>
-              <w:t>sortByPrice()</w:t>
+            </w:r>
+            <w:proofErr w:type="spellStart"/>
+            <w:r>
+              <w:rPr>
+                <w:rFonts w:asciiTheme="majorHAnsi" w:hAnsiTheme="majorHAnsi" w:cstheme="majorHAnsi"/>
+                <w:b/>
+                <w:bCs/>
+                <w:sz w:val="24"/>
+                <w:szCs w:val="24"/>
+                <w:lang w:val="en-US"/>
+              </w:rPr>
+              <w:t>sortByPrice</w:t>
+            </w:r>
+            <w:proofErr w:type="spellEnd"/>
+            <w:r>
+              <w:rPr>
+                <w:rFonts w:asciiTheme="majorHAnsi" w:hAnsiTheme="majorHAnsi" w:cstheme="majorHAnsi"/>
+                <w:b/>
+                <w:bCs/>
+                <w:sz w:val="24"/>
+                <w:szCs w:val="24"/>
+                <w:lang w:val="en-US"/>
+              </w:rPr>
+              <w:t>()</w:t>
             </w:r>
           </w:p>
           <w:p>
@@ -2699,7 +3274,30 @@
                 <w:lang w:val="en-US"/>
               </w:rPr>
               <w:tab/>
-              <w:t>createNewOrder()</w:t>
+            </w:r>
+            <w:proofErr w:type="spellStart"/>
+            <w:r>
+              <w:rPr>
+                <w:rFonts w:asciiTheme="majorHAnsi" w:hAnsiTheme="majorHAnsi" w:cstheme="majorHAnsi"/>
+                <w:b/>
+                <w:bCs/>
+                <w:sz w:val="24"/>
+                <w:szCs w:val="24"/>
+                <w:lang w:val="en-US"/>
+              </w:rPr>
+              <w:t>createNewOrder</w:t>
+            </w:r>
+            <w:proofErr w:type="spellEnd"/>
+            <w:r>
+              <w:rPr>
+                <w:rFonts w:asciiTheme="majorHAnsi" w:hAnsiTheme="majorHAnsi" w:cstheme="majorHAnsi"/>
+                <w:b/>
+                <w:bCs/>
+                <w:sz w:val="24"/>
+                <w:szCs w:val="24"/>
+                <w:lang w:val="en-US"/>
+              </w:rPr>
+              <w:t>()</w:t>
             </w:r>
           </w:p>
           <w:p>
@@ -2727,7 +3325,30 @@
                 <w:lang w:val="en-US"/>
               </w:rPr>
               <w:tab/>
-              <w:t>getOrderInfo()</w:t>
+            </w:r>
+            <w:proofErr w:type="spellStart"/>
+            <w:r>
+              <w:rPr>
+                <w:rFonts w:asciiTheme="majorHAnsi" w:hAnsiTheme="majorHAnsi" w:cstheme="majorHAnsi"/>
+                <w:b/>
+                <w:bCs/>
+                <w:sz w:val="24"/>
+                <w:szCs w:val="24"/>
+                <w:lang w:val="en-US"/>
+              </w:rPr>
+              <w:t>getOrderInfo</w:t>
+            </w:r>
+            <w:proofErr w:type="spellEnd"/>
+            <w:r>
+              <w:rPr>
+                <w:rFonts w:asciiTheme="majorHAnsi" w:hAnsiTheme="majorHAnsi" w:cstheme="majorHAnsi"/>
+                <w:b/>
+                <w:bCs/>
+                <w:sz w:val="24"/>
+                <w:szCs w:val="24"/>
+                <w:lang w:val="en-US"/>
+              </w:rPr>
+              <w:t>()</w:t>
             </w:r>
           </w:p>
           <w:p>
@@ -2846,16 +3467,29 @@
                 <w:lang w:val="en-US"/>
               </w:rPr>
             </w:pPr>
-            <w:r>
-              <w:rPr>
-                <w:rFonts w:asciiTheme="majorHAnsi" w:hAnsiTheme="majorHAnsi" w:cstheme="majorHAnsi"/>
-                <w:b/>
-                <w:bCs/>
-                <w:sz w:val="24"/>
-                <w:szCs w:val="24"/>
-                <w:lang w:val="en-US"/>
-              </w:rPr>
-              <w:t>createdTime: Date;</w:t>
+            <w:proofErr w:type="spellStart"/>
+            <w:r>
+              <w:rPr>
+                <w:rFonts w:asciiTheme="majorHAnsi" w:hAnsiTheme="majorHAnsi" w:cstheme="majorHAnsi"/>
+                <w:b/>
+                <w:bCs/>
+                <w:sz w:val="24"/>
+                <w:szCs w:val="24"/>
+                <w:lang w:val="en-US"/>
+              </w:rPr>
+              <w:t>createdTime</w:t>
+            </w:r>
+            <w:proofErr w:type="spellEnd"/>
+            <w:r>
+              <w:rPr>
+                <w:rFonts w:asciiTheme="majorHAnsi" w:hAnsiTheme="majorHAnsi" w:cstheme="majorHAnsi"/>
+                <w:b/>
+                <w:bCs/>
+                <w:sz w:val="24"/>
+                <w:szCs w:val="24"/>
+                <w:lang w:val="en-US"/>
+              </w:rPr>
+              <w:t>: Date;</w:t>
             </w:r>
           </w:p>
           <w:p>
@@ -2931,7 +3565,31 @@
                 <w:lang w:val="en-US"/>
               </w:rPr>
               <w:tab/>
-              <w:t>category: byCategoryID (display by Category’s name);</w:t>
+              <w:t xml:space="preserve">category: </w:t>
+            </w:r>
+            <w:proofErr w:type="spellStart"/>
+            <w:r>
+              <w:rPr>
+                <w:rFonts w:asciiTheme="majorHAnsi" w:hAnsiTheme="majorHAnsi" w:cstheme="majorHAnsi"/>
+                <w:b/>
+                <w:bCs/>
+                <w:sz w:val="24"/>
+                <w:szCs w:val="24"/>
+                <w:lang w:val="en-US"/>
+              </w:rPr>
+              <w:t>byCategoryID</w:t>
+            </w:r>
+            <w:proofErr w:type="spellEnd"/>
+            <w:r>
+              <w:rPr>
+                <w:rFonts w:asciiTheme="majorHAnsi" w:hAnsiTheme="majorHAnsi" w:cstheme="majorHAnsi"/>
+                <w:b/>
+                <w:bCs/>
+                <w:sz w:val="24"/>
+                <w:szCs w:val="24"/>
+                <w:lang w:val="en-US"/>
+              </w:rPr>
+              <w:t xml:space="preserve"> (display by Category’s name);</w:t>
             </w:r>
           </w:p>
           <w:p>
@@ -3302,18 +3960,7 @@
                 <w:szCs w:val="24"/>
                 <w:lang w:val="en-US"/>
               </w:rPr>
-              <w:t>Order</w:t>
-            </w:r>
-            <w:r>
-              <w:rPr>
-                <w:rFonts w:asciiTheme="majorHAnsi" w:hAnsiTheme="majorHAnsi" w:cstheme="majorHAnsi"/>
-                <w:b/>
-                <w:bCs/>
-                <w:sz w:val="24"/>
-                <w:szCs w:val="24"/>
-                <w:lang w:val="en-US"/>
-              </w:rPr>
-              <w:t>: {</w:t>
+              <w:t>Cart: {</w:t>
             </w:r>
           </w:p>
           <w:p>
@@ -3419,6 +4066,180 @@
                 <w:lang w:val="en-US"/>
               </w:rPr>
               <w:tab/>
+              <w:t>member: Member;</w:t>
+            </w:r>
+          </w:p>
+          <w:p>
+            <w:pPr>
+              <w:pStyle w:val="ListParagraph"/>
+              <w:spacing w:line="360" w:lineRule="auto"/>
+              <w:ind w:left="2220"/>
+              <w:jc w:val="both"/>
+              <w:rPr>
+                <w:rFonts w:asciiTheme="majorHAnsi" w:hAnsiTheme="majorHAnsi" w:cstheme="majorHAnsi"/>
+                <w:b/>
+                <w:bCs/>
+                <w:sz w:val="24"/>
+                <w:szCs w:val="24"/>
+                <w:lang w:val="en-US"/>
+              </w:rPr>
+            </w:pPr>
+            <w:r>
+              <w:rPr>
+                <w:rFonts w:asciiTheme="majorHAnsi" w:hAnsiTheme="majorHAnsi" w:cstheme="majorHAnsi"/>
+                <w:b/>
+                <w:bCs/>
+                <w:sz w:val="24"/>
+                <w:szCs w:val="24"/>
+                <w:lang w:val="en-US"/>
+              </w:rPr>
+              <w:t>}</w:t>
+            </w:r>
+          </w:p>
+          <w:p>
+            <w:pPr>
+              <w:pStyle w:val="ListParagraph"/>
+              <w:numPr>
+                <w:ilvl w:val="0"/>
+                <w:numId w:val="4"/>
+              </w:numPr>
+              <w:spacing w:line="360" w:lineRule="auto"/>
+              <w:jc w:val="both"/>
+              <w:rPr>
+                <w:rFonts w:asciiTheme="majorHAnsi" w:hAnsiTheme="majorHAnsi" w:cstheme="majorHAnsi"/>
+                <w:b/>
+                <w:bCs/>
+                <w:sz w:val="24"/>
+                <w:szCs w:val="24"/>
+                <w:lang w:val="en-US"/>
+              </w:rPr>
+            </w:pPr>
+            <w:r>
+              <w:rPr>
+                <w:rFonts w:asciiTheme="majorHAnsi" w:hAnsiTheme="majorHAnsi" w:cstheme="majorHAnsi"/>
+                <w:b/>
+                <w:bCs/>
+                <w:sz w:val="24"/>
+                <w:szCs w:val="24"/>
+                <w:lang w:val="en-US"/>
+              </w:rPr>
+              <w:t>Order</w:t>
+            </w:r>
+            <w:r>
+              <w:rPr>
+                <w:rFonts w:asciiTheme="majorHAnsi" w:hAnsiTheme="majorHAnsi" w:cstheme="majorHAnsi"/>
+                <w:b/>
+                <w:bCs/>
+                <w:sz w:val="24"/>
+                <w:szCs w:val="24"/>
+                <w:lang w:val="en-US"/>
+              </w:rPr>
+              <w:t>: {</w:t>
+            </w:r>
+          </w:p>
+          <w:p>
+            <w:pPr>
+              <w:pStyle w:val="ListParagraph"/>
+              <w:numPr>
+                <w:ilvl w:val="0"/>
+                <w:numId w:val="5"/>
+              </w:numPr>
+              <w:spacing w:line="360" w:lineRule="auto"/>
+              <w:jc w:val="both"/>
+              <w:rPr>
+                <w:rFonts w:asciiTheme="majorHAnsi" w:hAnsiTheme="majorHAnsi" w:cstheme="majorHAnsi"/>
+                <w:b/>
+                <w:bCs/>
+                <w:sz w:val="24"/>
+                <w:szCs w:val="24"/>
+                <w:lang w:val="en-US"/>
+              </w:rPr>
+            </w:pPr>
+            <w:r>
+              <w:rPr>
+                <w:rFonts w:asciiTheme="majorHAnsi" w:hAnsiTheme="majorHAnsi" w:cstheme="majorHAnsi"/>
+                <w:b/>
+                <w:bCs/>
+                <w:sz w:val="24"/>
+                <w:szCs w:val="24"/>
+                <w:lang w:val="en-US"/>
+              </w:rPr>
+              <w:t>id: String;</w:t>
+            </w:r>
+          </w:p>
+          <w:p>
+            <w:pPr>
+              <w:spacing w:line="360" w:lineRule="auto"/>
+              <w:ind w:left="2880"/>
+              <w:jc w:val="both"/>
+              <w:rPr>
+                <w:rFonts w:asciiTheme="majorHAnsi" w:hAnsiTheme="majorHAnsi" w:cstheme="majorHAnsi"/>
+                <w:b/>
+                <w:bCs/>
+                <w:sz w:val="24"/>
+                <w:szCs w:val="24"/>
+                <w:lang w:val="en-US"/>
+              </w:rPr>
+            </w:pPr>
+            <w:r>
+              <w:rPr>
+                <w:rFonts w:asciiTheme="majorHAnsi" w:hAnsiTheme="majorHAnsi" w:cstheme="majorHAnsi"/>
+                <w:b/>
+                <w:bCs/>
+                <w:sz w:val="24"/>
+                <w:szCs w:val="24"/>
+                <w:lang w:val="en-US"/>
+              </w:rPr>
+              <w:t>+</w:t>
+            </w:r>
+            <w:r>
+              <w:rPr>
+                <w:rFonts w:asciiTheme="majorHAnsi" w:hAnsiTheme="majorHAnsi" w:cstheme="majorHAnsi"/>
+                <w:b/>
+                <w:bCs/>
+                <w:sz w:val="24"/>
+                <w:szCs w:val="24"/>
+                <w:lang w:val="en-US"/>
+              </w:rPr>
+              <w:tab/>
+              <w:t>products: Array[Product]</w:t>
+            </w:r>
+          </w:p>
+          <w:p>
+            <w:pPr>
+              <w:spacing w:line="360" w:lineRule="auto"/>
+              <w:ind w:left="2880"/>
+              <w:jc w:val="both"/>
+              <w:rPr>
+                <w:rFonts w:asciiTheme="majorHAnsi" w:hAnsiTheme="majorHAnsi" w:cstheme="majorHAnsi"/>
+                <w:b/>
+                <w:bCs/>
+                <w:sz w:val="24"/>
+                <w:szCs w:val="24"/>
+                <w:lang w:val="en-US"/>
+              </w:rPr>
+            </w:pPr>
+            <w:r>
+              <w:rPr>
+                <w:rFonts w:asciiTheme="majorHAnsi" w:hAnsiTheme="majorHAnsi" w:cstheme="majorHAnsi"/>
+                <w:b/>
+                <w:bCs/>
+                <w:sz w:val="24"/>
+                <w:szCs w:val="24"/>
+                <w:lang w:val="en-US"/>
+              </w:rPr>
+              <w:t>+</w:t>
+            </w:r>
+            <w:r>
+              <w:rPr>
+                <w:rFonts w:asciiTheme="majorHAnsi" w:hAnsiTheme="majorHAnsi" w:cstheme="majorHAnsi"/>
+                <w:b/>
+                <w:bCs/>
+                <w:sz w:val="24"/>
+                <w:szCs w:val="24"/>
+                <w:lang w:val="en-US"/>
+              </w:rPr>
+              <w:tab/>
               <w:t>status: Boolean</w:t>
             </w:r>
             <w:r>
@@ -3577,29 +4398,7 @@
                 <w:szCs w:val="24"/>
                 <w:lang w:val="en-US"/>
               </w:rPr>
-              <w:t>Implement Welcome Screen (GUI) (</w:t>
-            </w:r>
-            <w:r>
-              <w:rPr>
-                <w:rFonts w:asciiTheme="majorHAnsi" w:hAnsiTheme="majorHAnsi" w:cstheme="majorHAnsi"/>
-                <w:b/>
-                <w:bCs/>
-                <w:sz w:val="24"/>
-                <w:szCs w:val="24"/>
-                <w:lang w:val="en-US"/>
-              </w:rPr>
-              <w:t>clean code</w:t>
-            </w:r>
-            <w:r>
-              <w:rPr>
-                <w:rFonts w:asciiTheme="majorHAnsi" w:hAnsiTheme="majorHAnsi" w:cstheme="majorHAnsi"/>
-                <w:b/>
-                <w:bCs/>
-                <w:sz w:val="24"/>
-                <w:szCs w:val="24"/>
-                <w:lang w:val="en-US"/>
-              </w:rPr>
-              <w:t>)</w:t>
+              <w:t>Implement Welcome Screen (GUI) (clean code)</w:t>
             </w:r>
           </w:p>
         </w:tc>
@@ -3716,6 +4515,7 @@
                 <w:lang w:val="en-US"/>
               </w:rPr>
             </w:pPr>
+            <w:proofErr w:type="spellStart"/>
             <w:r>
               <w:rPr>
                 <w:rFonts w:asciiTheme="majorHAnsi" w:hAnsiTheme="majorHAnsi" w:cstheme="majorHAnsi"/>
@@ -3727,6 +4527,7 @@
               </w:rPr>
               <w:t>Quy</w:t>
             </w:r>
+            <w:proofErr w:type="spellEnd"/>
           </w:p>
         </w:tc>
         <w:tc>
@@ -3746,6 +4547,7 @@
                 <w:lang w:val="en-US"/>
               </w:rPr>
             </w:pPr>
+            <w:proofErr w:type="spellStart"/>
             <w:r>
               <w:rPr>
                 <w:rFonts w:asciiTheme="majorHAnsi" w:hAnsiTheme="majorHAnsi" w:cstheme="majorHAnsi"/>
@@ -3757,6 +4559,7 @@
               </w:rPr>
               <w:t>Phong</w:t>
             </w:r>
+            <w:proofErr w:type="spellEnd"/>
           </w:p>
         </w:tc>
       </w:tr>
@@ -4158,7 +4961,19 @@
                 <w:szCs w:val="24"/>
                 <w:lang w:val="en-US"/>
               </w:rPr>
-              <w:t xml:space="preserve"> + Implement code for Welcome Screen</w:t>
+              <w:t xml:space="preserve"> + Implement code for </w:t>
+            </w:r>
+            <w:r>
+              <w:rPr>
+                <w:rFonts w:asciiTheme="majorHAnsi" w:hAnsiTheme="majorHAnsi" w:cstheme="majorHAnsi"/>
+                <w:b/>
+                <w:bCs/>
+                <w:sz w:val="24"/>
+                <w:szCs w:val="24"/>
+                <w:lang w:val="en-US"/>
+              </w:rPr>
+              <w:lastRenderedPageBreak/>
+              <w:t>Welcome Screen</w:t>
             </w:r>
           </w:p>
         </w:tc>
@@ -4396,7 +5211,6 @@
                 <w:highlight w:val="green"/>
                 <w:lang w:val="en-US"/>
               </w:rPr>
-              <w:lastRenderedPageBreak/>
               <w:t>Completed</w:t>
             </w:r>
             <w:r>

</xml_diff>

<commit_message>
GUI for system - WelcomeScreen | GuestHomepage | LoginPage | RegisterPage | MemberHomepage
</commit_message>
<xml_diff>
--- a/MEETING RECORD.docx
+++ b/MEETING RECORD.docx
@@ -135,7 +135,31 @@
                                 <w:lang w:val="en-US"/>
                               </w:rPr>
                               <w:tab/>
-                              <w:t>Nguyen Thi Ha Giang</w:t>
+                              <w:t xml:space="preserve">Nguyen </w:t>
+                            </w:r>
+                            <w:proofErr w:type="spellStart"/>
+                            <w:r>
+                              <w:rPr>
+                                <w:rFonts w:asciiTheme="majorHAnsi" w:hAnsiTheme="majorHAnsi" w:cstheme="majorHAnsi"/>
+                                <w:b/>
+                                <w:bCs/>
+                                <w:sz w:val="24"/>
+                                <w:szCs w:val="24"/>
+                                <w:lang w:val="en-US"/>
+                              </w:rPr>
+                              <w:t>Thi</w:t>
+                            </w:r>
+                            <w:proofErr w:type="spellEnd"/>
+                            <w:r>
+                              <w:rPr>
+                                <w:rFonts w:asciiTheme="majorHAnsi" w:hAnsiTheme="majorHAnsi" w:cstheme="majorHAnsi"/>
+                                <w:b/>
+                                <w:bCs/>
+                                <w:sz w:val="24"/>
+                                <w:szCs w:val="24"/>
+                                <w:lang w:val="en-US"/>
+                              </w:rPr>
+                              <w:t xml:space="preserve"> Ha Giang</w:t>
                             </w:r>
                           </w:p>
                           <w:p>
@@ -205,8 +229,21 @@
                                 <w:lang w:val="en-US"/>
                               </w:rPr>
                               <w:tab/>
-                              <w:t>Trinh Viet Quy</w:t>
+                              <w:t xml:space="preserve">Trinh Viet </w:t>
                             </w:r>
+                            <w:proofErr w:type="spellStart"/>
+                            <w:r>
+                              <w:rPr>
+                                <w:rFonts w:asciiTheme="majorHAnsi" w:hAnsiTheme="majorHAnsi" w:cstheme="majorHAnsi"/>
+                                <w:b/>
+                                <w:bCs/>
+                                <w:sz w:val="24"/>
+                                <w:szCs w:val="24"/>
+                                <w:lang w:val="en-US"/>
+                              </w:rPr>
+                              <w:t>Quy</w:t>
+                            </w:r>
+                            <w:proofErr w:type="spellEnd"/>
                           </w:p>
                           <w:p>
                             <w:pPr>
@@ -239,8 +276,45 @@
                                 <w:lang w:val="en-US"/>
                               </w:rPr>
                               <w:tab/>
-                              <w:t>Tran Duy Phong</w:t>
+                              <w:t xml:space="preserve">Tran </w:t>
                             </w:r>
+                            <w:proofErr w:type="spellStart"/>
+                            <w:r>
+                              <w:rPr>
+                                <w:rFonts w:asciiTheme="majorHAnsi" w:hAnsiTheme="majorHAnsi" w:cstheme="majorHAnsi"/>
+                                <w:b/>
+                                <w:bCs/>
+                                <w:sz w:val="24"/>
+                                <w:szCs w:val="24"/>
+                                <w:lang w:val="en-US"/>
+                              </w:rPr>
+                              <w:t>Duy</w:t>
+                            </w:r>
+                            <w:proofErr w:type="spellEnd"/>
+                            <w:r>
+                              <w:rPr>
+                                <w:rFonts w:asciiTheme="majorHAnsi" w:hAnsiTheme="majorHAnsi" w:cstheme="majorHAnsi"/>
+                                <w:b/>
+                                <w:bCs/>
+                                <w:sz w:val="24"/>
+                                <w:szCs w:val="24"/>
+                                <w:lang w:val="en-US"/>
+                              </w:rPr>
+                              <w:t xml:space="preserve"> </w:t>
+                            </w:r>
+                            <w:proofErr w:type="spellStart"/>
+                            <w:r>
+                              <w:rPr>
+                                <w:rFonts w:asciiTheme="majorHAnsi" w:hAnsiTheme="majorHAnsi" w:cstheme="majorHAnsi"/>
+                                <w:b/>
+                                <w:bCs/>
+                                <w:sz w:val="24"/>
+                                <w:szCs w:val="24"/>
+                                <w:lang w:val="en-US"/>
+                              </w:rPr>
+                              <w:t>Phong</w:t>
+                            </w:r>
+                            <w:proofErr w:type="spellEnd"/>
                           </w:p>
                         </w:txbxContent>
                       </wps:txbx>
@@ -334,7 +408,31 @@
                           <w:lang w:val="en-US"/>
                         </w:rPr>
                         <w:tab/>
-                        <w:t>Nguyen Thi Ha Giang</w:t>
+                        <w:t xml:space="preserve">Nguyen </w:t>
+                      </w:r>
+                      <w:proofErr w:type="spellStart"/>
+                      <w:r>
+                        <w:rPr>
+                          <w:rFonts w:asciiTheme="majorHAnsi" w:hAnsiTheme="majorHAnsi" w:cstheme="majorHAnsi"/>
+                          <w:b/>
+                          <w:bCs/>
+                          <w:sz w:val="24"/>
+                          <w:szCs w:val="24"/>
+                          <w:lang w:val="en-US"/>
+                        </w:rPr>
+                        <w:t>Thi</w:t>
+                      </w:r>
+                      <w:proofErr w:type="spellEnd"/>
+                      <w:r>
+                        <w:rPr>
+                          <w:rFonts w:asciiTheme="majorHAnsi" w:hAnsiTheme="majorHAnsi" w:cstheme="majorHAnsi"/>
+                          <w:b/>
+                          <w:bCs/>
+                          <w:sz w:val="24"/>
+                          <w:szCs w:val="24"/>
+                          <w:lang w:val="en-US"/>
+                        </w:rPr>
+                        <w:t xml:space="preserve"> Ha Giang</w:t>
                       </w:r>
                     </w:p>
                     <w:p>
@@ -404,8 +502,21 @@
                           <w:lang w:val="en-US"/>
                         </w:rPr>
                         <w:tab/>
-                        <w:t>Trinh Viet Quy</w:t>
+                        <w:t xml:space="preserve">Trinh Viet </w:t>
                       </w:r>
+                      <w:proofErr w:type="spellStart"/>
+                      <w:r>
+                        <w:rPr>
+                          <w:rFonts w:asciiTheme="majorHAnsi" w:hAnsiTheme="majorHAnsi" w:cstheme="majorHAnsi"/>
+                          <w:b/>
+                          <w:bCs/>
+                          <w:sz w:val="24"/>
+                          <w:szCs w:val="24"/>
+                          <w:lang w:val="en-US"/>
+                        </w:rPr>
+                        <w:t>Quy</w:t>
+                      </w:r>
+                      <w:proofErr w:type="spellEnd"/>
                     </w:p>
                     <w:p>
                       <w:pPr>
@@ -438,8 +549,45 @@
                           <w:lang w:val="en-US"/>
                         </w:rPr>
                         <w:tab/>
-                        <w:t>Tran Duy Phong</w:t>
+                        <w:t xml:space="preserve">Tran </w:t>
                       </w:r>
+                      <w:proofErr w:type="spellStart"/>
+                      <w:r>
+                        <w:rPr>
+                          <w:rFonts w:asciiTheme="majorHAnsi" w:hAnsiTheme="majorHAnsi" w:cstheme="majorHAnsi"/>
+                          <w:b/>
+                          <w:bCs/>
+                          <w:sz w:val="24"/>
+                          <w:szCs w:val="24"/>
+                          <w:lang w:val="en-US"/>
+                        </w:rPr>
+                        <w:t>Duy</w:t>
+                      </w:r>
+                      <w:proofErr w:type="spellEnd"/>
+                      <w:r>
+                        <w:rPr>
+                          <w:rFonts w:asciiTheme="majorHAnsi" w:hAnsiTheme="majorHAnsi" w:cstheme="majorHAnsi"/>
+                          <w:b/>
+                          <w:bCs/>
+                          <w:sz w:val="24"/>
+                          <w:szCs w:val="24"/>
+                          <w:lang w:val="en-US"/>
+                        </w:rPr>
+                        <w:t xml:space="preserve"> </w:t>
+                      </w:r>
+                      <w:proofErr w:type="spellStart"/>
+                      <w:r>
+                        <w:rPr>
+                          <w:rFonts w:asciiTheme="majorHAnsi" w:hAnsiTheme="majorHAnsi" w:cstheme="majorHAnsi"/>
+                          <w:b/>
+                          <w:bCs/>
+                          <w:sz w:val="24"/>
+                          <w:szCs w:val="24"/>
+                          <w:lang w:val="en-US"/>
+                        </w:rPr>
+                        <w:t>Phong</w:t>
+                      </w:r>
+                      <w:proofErr w:type="spellEnd"/>
                     </w:p>
                   </w:txbxContent>
                 </v:textbox>
@@ -1370,6 +1518,7 @@
                 <w:lang w:val="en-US"/>
               </w:rPr>
             </w:pPr>
+            <w:proofErr w:type="spellStart"/>
             <w:r>
               <w:rPr>
                 <w:rFonts w:asciiTheme="majorHAnsi" w:hAnsiTheme="majorHAnsi" w:cstheme="majorHAnsi"/>
@@ -1381,6 +1530,7 @@
               </w:rPr>
               <w:t>Quy</w:t>
             </w:r>
+            <w:proofErr w:type="spellEnd"/>
           </w:p>
         </w:tc>
         <w:tc>
@@ -1400,6 +1550,7 @@
                 <w:lang w:val="en-US"/>
               </w:rPr>
             </w:pPr>
+            <w:proofErr w:type="spellStart"/>
             <w:r>
               <w:rPr>
                 <w:rFonts w:asciiTheme="majorHAnsi" w:hAnsiTheme="majorHAnsi" w:cstheme="majorHAnsi"/>
@@ -1411,6 +1562,7 @@
               </w:rPr>
               <w:t>Phong</w:t>
             </w:r>
+            <w:proofErr w:type="spellEnd"/>
           </w:p>
         </w:tc>
       </w:tr>
@@ -1460,6 +1612,7 @@
                 <w:bCs/>
                 <w:sz w:val="40"/>
                 <w:szCs w:val="40"/>
+                <w:highlight w:val="darkCyan"/>
                 <w:lang w:val="en-US"/>
               </w:rPr>
             </w:pPr>
@@ -1470,6 +1623,7 @@
                 <w:bCs/>
                 <w:sz w:val="40"/>
                 <w:szCs w:val="40"/>
+                <w:highlight w:val="darkCyan"/>
                 <w:lang w:val="en-US"/>
               </w:rPr>
               <w:t>˟</w:t>
@@ -1491,6 +1645,7 @@
                 <w:bCs/>
                 <w:sz w:val="24"/>
                 <w:szCs w:val="24"/>
+                <w:highlight w:val="darkCyan"/>
                 <w:lang w:val="en-US"/>
               </w:rPr>
             </w:pPr>
@@ -1501,6 +1656,7 @@
                 <w:bCs/>
                 <w:sz w:val="40"/>
                 <w:szCs w:val="40"/>
+                <w:highlight w:val="darkCyan"/>
                 <w:lang w:val="en-US"/>
               </w:rPr>
               <w:t>˟</w:t>
@@ -1522,6 +1678,7 @@
                 <w:bCs/>
                 <w:sz w:val="24"/>
                 <w:szCs w:val="24"/>
+                <w:highlight w:val="darkCyan"/>
                 <w:lang w:val="en-US"/>
               </w:rPr>
             </w:pPr>
@@ -1532,6 +1689,7 @@
                 <w:bCs/>
                 <w:sz w:val="40"/>
                 <w:szCs w:val="40"/>
+                <w:highlight w:val="darkCyan"/>
                 <w:lang w:val="en-US"/>
               </w:rPr>
               <w:t>˟</w:t>
@@ -1553,6 +1711,7 @@
                 <w:bCs/>
                 <w:sz w:val="24"/>
                 <w:szCs w:val="24"/>
+                <w:highlight w:val="darkCyan"/>
                 <w:lang w:val="en-US"/>
               </w:rPr>
             </w:pPr>
@@ -1563,6 +1722,7 @@
                 <w:bCs/>
                 <w:sz w:val="40"/>
                 <w:szCs w:val="40"/>
+                <w:highlight w:val="darkCyan"/>
                 <w:lang w:val="en-US"/>
               </w:rPr>
               <w:t>˟</w:t>
@@ -1634,6 +1794,7 @@
                 <w:bCs/>
                 <w:sz w:val="24"/>
                 <w:szCs w:val="24"/>
+                <w:highlight w:val="darkCyan"/>
                 <w:lang w:val="en-US"/>
               </w:rPr>
             </w:pPr>
@@ -1644,6 +1805,7 @@
                 <w:bCs/>
                 <w:sz w:val="40"/>
                 <w:szCs w:val="40"/>
+                <w:highlight w:val="darkCyan"/>
                 <w:lang w:val="en-US"/>
               </w:rPr>
               <w:t>˟</w:t>
@@ -1791,6 +1953,7 @@
                 <w:bCs/>
                 <w:sz w:val="24"/>
                 <w:szCs w:val="24"/>
+                <w:highlight w:val="darkCyan"/>
                 <w:lang w:val="en-US"/>
               </w:rPr>
             </w:pPr>
@@ -1801,6 +1964,7 @@
                 <w:bCs/>
                 <w:sz w:val="40"/>
                 <w:szCs w:val="40"/>
+                <w:highlight w:val="darkCyan"/>
                 <w:lang w:val="en-US"/>
               </w:rPr>
               <w:t>˟</w:t>
@@ -1902,6 +2066,7 @@
                 <w:bCs/>
                 <w:sz w:val="24"/>
                 <w:szCs w:val="24"/>
+                <w:highlight w:val="darkCyan"/>
                 <w:lang w:val="en-US"/>
               </w:rPr>
             </w:pPr>
@@ -1912,6 +2077,7 @@
                 <w:bCs/>
                 <w:sz w:val="40"/>
                 <w:szCs w:val="40"/>
+                <w:highlight w:val="darkCyan"/>
                 <w:lang w:val="en-US"/>
               </w:rPr>
               <w:t>˟</w:t>
@@ -1976,18 +2142,7 @@
                 <w:szCs w:val="24"/>
                 <w:lang w:val="en-US"/>
               </w:rPr>
-              <w:t xml:space="preserve"> + </w:t>
-            </w:r>
-            <w:r>
-              <w:rPr>
-                <w:rFonts w:asciiTheme="majorHAnsi" w:hAnsiTheme="majorHAnsi" w:cstheme="majorHAnsi"/>
-                <w:b/>
-                <w:bCs/>
-                <w:sz w:val="24"/>
-                <w:szCs w:val="24"/>
-                <w:lang w:val="en-US"/>
-              </w:rPr>
-              <w:t>Implement code for Welcome Screen</w:t>
+              <w:t xml:space="preserve"> + Implement code for Welcome Screen</w:t>
             </w:r>
           </w:p>
         </w:tc>
@@ -2005,6 +2160,7 @@
                 <w:bCs/>
                 <w:sz w:val="24"/>
                 <w:szCs w:val="24"/>
+                <w:highlight w:val="darkCyan"/>
                 <w:lang w:val="en-US"/>
               </w:rPr>
             </w:pPr>
@@ -2015,6 +2171,7 @@
                 <w:bCs/>
                 <w:sz w:val="40"/>
                 <w:szCs w:val="40"/>
+                <w:highlight w:val="darkCyan"/>
                 <w:lang w:val="en-US"/>
               </w:rPr>
               <w:t>˟</w:t>
@@ -2304,6 +2461,1265 @@
         </w:rPr>
       </w:pPr>
     </w:p>
+    <w:p>
+      <w:pPr>
+        <w:rPr>
+          <w:rFonts w:asciiTheme="majorHAnsi" w:hAnsiTheme="majorHAnsi" w:cstheme="majorHAnsi"/>
+          <w:b/>
+          <w:bCs/>
+          <w:sz w:val="24"/>
+          <w:szCs w:val="24"/>
+          <w:lang w:val="en-US"/>
+        </w:rPr>
+      </w:pPr>
+      <w:r>
+        <w:rPr>
+          <w:rFonts w:asciiTheme="majorHAnsi" w:hAnsiTheme="majorHAnsi" w:cstheme="majorHAnsi"/>
+          <w:b/>
+          <w:bCs/>
+          <w:sz w:val="24"/>
+          <w:szCs w:val="24"/>
+          <w:lang w:val="en-US"/>
+        </w:rPr>
+        <w:br w:type="page"/>
+      </w:r>
+    </w:p>
+    <w:p>
+      <w:pPr>
+        <w:spacing w:line="360" w:lineRule="auto"/>
+        <w:rPr>
+          <w:rFonts w:asciiTheme="majorHAnsi" w:hAnsiTheme="majorHAnsi" w:cstheme="majorHAnsi"/>
+          <w:b/>
+          <w:bCs/>
+          <w:sz w:val="24"/>
+          <w:szCs w:val="24"/>
+          <w:lang w:val="en-US"/>
+        </w:rPr>
+      </w:pPr>
+      <w:r>
+        <w:rPr>
+          <w:rFonts w:asciiTheme="majorHAnsi" w:hAnsiTheme="majorHAnsi" w:cstheme="majorHAnsi"/>
+          <w:b/>
+          <w:bCs/>
+          <w:sz w:val="24"/>
+          <w:szCs w:val="24"/>
+          <w:lang w:val="en-US"/>
+        </w:rPr>
+        <w:lastRenderedPageBreak/>
+        <w:t xml:space="preserve">WEEK </w:t>
+      </w:r>
+      <w:r>
+        <w:rPr>
+          <w:rFonts w:asciiTheme="majorHAnsi" w:hAnsiTheme="majorHAnsi" w:cstheme="majorHAnsi"/>
+          <w:b/>
+          <w:bCs/>
+          <w:sz w:val="24"/>
+          <w:szCs w:val="24"/>
+          <w:lang w:val="en-US"/>
+        </w:rPr>
+        <w:t>2</w:t>
+      </w:r>
+      <w:r>
+        <w:rPr>
+          <w:rFonts w:asciiTheme="majorHAnsi" w:hAnsiTheme="majorHAnsi" w:cstheme="majorHAnsi"/>
+          <w:b/>
+          <w:bCs/>
+          <w:sz w:val="24"/>
+          <w:szCs w:val="24"/>
+          <w:lang w:val="en-US"/>
+        </w:rPr>
+        <w:t xml:space="preserve"> (</w:t>
+      </w:r>
+      <w:r>
+        <w:rPr>
+          <w:rFonts w:asciiTheme="majorHAnsi" w:hAnsiTheme="majorHAnsi" w:cstheme="majorHAnsi"/>
+          <w:b/>
+          <w:bCs/>
+          <w:sz w:val="24"/>
+          <w:szCs w:val="24"/>
+          <w:lang w:val="en-US"/>
+        </w:rPr>
+        <w:t>01</w:t>
+      </w:r>
+      <w:r>
+        <w:rPr>
+          <w:rFonts w:asciiTheme="majorHAnsi" w:hAnsiTheme="majorHAnsi" w:cstheme="majorHAnsi"/>
+          <w:b/>
+          <w:bCs/>
+          <w:sz w:val="24"/>
+          <w:szCs w:val="24"/>
+          <w:lang w:val="en-US"/>
+        </w:rPr>
+        <w:t>/0</w:t>
+      </w:r>
+      <w:r>
+        <w:rPr>
+          <w:rFonts w:asciiTheme="majorHAnsi" w:hAnsiTheme="majorHAnsi" w:cstheme="majorHAnsi"/>
+          <w:b/>
+          <w:bCs/>
+          <w:sz w:val="24"/>
+          <w:szCs w:val="24"/>
+          <w:lang w:val="en-US"/>
+        </w:rPr>
+        <w:t>8</w:t>
+      </w:r>
+      <w:r>
+        <w:rPr>
+          <w:rFonts w:asciiTheme="majorHAnsi" w:hAnsiTheme="majorHAnsi" w:cstheme="majorHAnsi"/>
+          <w:b/>
+          <w:bCs/>
+          <w:sz w:val="24"/>
+          <w:szCs w:val="24"/>
+          <w:lang w:val="en-US"/>
+        </w:rPr>
+        <w:t>/2022 – 0</w:t>
+      </w:r>
+      <w:r>
+        <w:rPr>
+          <w:rFonts w:asciiTheme="majorHAnsi" w:hAnsiTheme="majorHAnsi" w:cstheme="majorHAnsi"/>
+          <w:b/>
+          <w:bCs/>
+          <w:sz w:val="24"/>
+          <w:szCs w:val="24"/>
+          <w:lang w:val="en-US"/>
+        </w:rPr>
+        <w:t>8</w:t>
+      </w:r>
+      <w:r>
+        <w:rPr>
+          <w:rFonts w:asciiTheme="majorHAnsi" w:hAnsiTheme="majorHAnsi" w:cstheme="majorHAnsi"/>
+          <w:b/>
+          <w:bCs/>
+          <w:sz w:val="24"/>
+          <w:szCs w:val="24"/>
+          <w:lang w:val="en-US"/>
+        </w:rPr>
+        <w:t>/08/2022)</w:t>
+      </w:r>
+    </w:p>
+    <w:tbl>
+      <w:tblPr>
+        <w:tblStyle w:val="TableGrid"/>
+        <w:tblW w:w="0" w:type="auto"/>
+        <w:tblLook w:val="04A0" w:firstRow="1" w:lastRow="0" w:firstColumn="1" w:lastColumn="0" w:noHBand="0" w:noVBand="1"/>
+      </w:tblPr>
+      <w:tblGrid>
+        <w:gridCol w:w="1803"/>
+        <w:gridCol w:w="1803"/>
+        <w:gridCol w:w="1803"/>
+        <w:gridCol w:w="1803"/>
+        <w:gridCol w:w="1804"/>
+      </w:tblGrid>
+      <w:tr>
+        <w:tc>
+          <w:tcPr>
+            <w:tcW w:w="9016" w:type="dxa"/>
+            <w:gridSpan w:val="5"/>
+          </w:tcPr>
+          <w:p>
+            <w:pPr>
+              <w:spacing w:line="360" w:lineRule="auto"/>
+              <w:rPr>
+                <w:rFonts w:asciiTheme="majorHAnsi" w:hAnsiTheme="majorHAnsi" w:cstheme="majorHAnsi"/>
+                <w:b/>
+                <w:bCs/>
+                <w:sz w:val="24"/>
+                <w:szCs w:val="24"/>
+                <w:lang w:val="en-US"/>
+              </w:rPr>
+            </w:pPr>
+            <w:r>
+              <w:rPr>
+                <w:rFonts w:asciiTheme="majorHAnsi" w:hAnsiTheme="majorHAnsi" w:cstheme="majorHAnsi"/>
+                <w:b/>
+                <w:bCs/>
+                <w:sz w:val="24"/>
+                <w:szCs w:val="24"/>
+                <w:lang w:val="en-US"/>
+              </w:rPr>
+              <w:t xml:space="preserve">Online meeting (Discord): </w:t>
+            </w:r>
+            <w:r>
+              <w:rPr>
+                <w:rFonts w:asciiTheme="majorHAnsi" w:hAnsiTheme="majorHAnsi" w:cstheme="majorHAnsi"/>
+                <w:b/>
+                <w:bCs/>
+                <w:sz w:val="24"/>
+                <w:szCs w:val="24"/>
+                <w:lang w:val="en-US"/>
+              </w:rPr>
+              <w:t>10</w:t>
+            </w:r>
+            <w:r>
+              <w:rPr>
+                <w:rFonts w:asciiTheme="majorHAnsi" w:hAnsiTheme="majorHAnsi" w:cstheme="majorHAnsi"/>
+                <w:b/>
+                <w:bCs/>
+                <w:sz w:val="24"/>
+                <w:szCs w:val="24"/>
+                <w:lang w:val="en-US"/>
+              </w:rPr>
+              <w:t xml:space="preserve">:00PM – </w:t>
+            </w:r>
+          </w:p>
+        </w:tc>
+      </w:tr>
+      <w:tr>
+        <w:tc>
+          <w:tcPr>
+            <w:tcW w:w="9016" w:type="dxa"/>
+            <w:gridSpan w:val="5"/>
+          </w:tcPr>
+          <w:p>
+            <w:pPr>
+              <w:spacing w:line="360" w:lineRule="auto"/>
+              <w:jc w:val="both"/>
+              <w:rPr>
+                <w:rFonts w:asciiTheme="majorHAnsi" w:hAnsiTheme="majorHAnsi" w:cstheme="majorHAnsi"/>
+                <w:b/>
+                <w:bCs/>
+                <w:sz w:val="24"/>
+                <w:szCs w:val="24"/>
+                <w:lang w:val="en-US"/>
+              </w:rPr>
+            </w:pPr>
+            <w:r>
+              <w:rPr>
+                <w:rFonts w:asciiTheme="majorHAnsi" w:hAnsiTheme="majorHAnsi" w:cstheme="majorHAnsi"/>
+                <w:b/>
+                <w:bCs/>
+                <w:sz w:val="24"/>
+                <w:szCs w:val="24"/>
+                <w:lang w:val="en-US"/>
+              </w:rPr>
+              <w:t xml:space="preserve">To do list: </w:t>
+            </w:r>
+          </w:p>
+          <w:p>
+            <w:pPr>
+              <w:pStyle w:val="ListParagraph"/>
+              <w:numPr>
+                <w:ilvl w:val="0"/>
+                <w:numId w:val="8"/>
+              </w:numPr>
+              <w:spacing w:line="360" w:lineRule="auto"/>
+              <w:jc w:val="both"/>
+              <w:rPr>
+                <w:rFonts w:asciiTheme="majorHAnsi" w:hAnsiTheme="majorHAnsi" w:cstheme="majorHAnsi"/>
+                <w:sz w:val="24"/>
+                <w:szCs w:val="24"/>
+                <w:lang w:val="en-US"/>
+              </w:rPr>
+            </w:pPr>
+            <w:r>
+              <w:rPr>
+                <w:rFonts w:asciiTheme="majorHAnsi" w:hAnsiTheme="majorHAnsi" w:cstheme="majorHAnsi"/>
+                <w:b/>
+                <w:bCs/>
+                <w:sz w:val="24"/>
+                <w:szCs w:val="24"/>
+                <w:lang w:val="en-US"/>
+              </w:rPr>
+              <w:t>Update last tasks</w:t>
+            </w:r>
+          </w:p>
+          <w:p>
+            <w:pPr>
+              <w:spacing w:line="360" w:lineRule="auto"/>
+              <w:jc w:val="both"/>
+              <w:rPr>
+                <w:rFonts w:asciiTheme="majorHAnsi" w:hAnsiTheme="majorHAnsi" w:cstheme="majorHAnsi"/>
+                <w:b/>
+                <w:bCs/>
+                <w:sz w:val="24"/>
+                <w:szCs w:val="24"/>
+                <w:lang w:val="en-US"/>
+              </w:rPr>
+            </w:pPr>
+            <w:r>
+              <w:rPr>
+                <w:rFonts w:asciiTheme="majorHAnsi" w:hAnsiTheme="majorHAnsi" w:cstheme="majorHAnsi"/>
+                <w:b/>
+                <w:bCs/>
+                <w:sz w:val="24"/>
+                <w:szCs w:val="24"/>
+                <w:lang w:val="en-US"/>
+              </w:rPr>
+              <w:t>Tasks for next week</w:t>
+            </w:r>
+            <w:r>
+              <w:rPr>
+                <w:rFonts w:asciiTheme="majorHAnsi" w:hAnsiTheme="majorHAnsi" w:cstheme="majorHAnsi"/>
+                <w:b/>
+                <w:bCs/>
+                <w:sz w:val="24"/>
+                <w:szCs w:val="24"/>
+                <w:lang w:val="en-US"/>
+              </w:rPr>
+              <w:t>:</w:t>
+            </w:r>
+          </w:p>
+          <w:p>
+            <w:pPr>
+              <w:pStyle w:val="ListParagraph"/>
+              <w:numPr>
+                <w:ilvl w:val="0"/>
+                <w:numId w:val="3"/>
+              </w:numPr>
+              <w:spacing w:line="360" w:lineRule="auto"/>
+              <w:jc w:val="both"/>
+              <w:rPr>
+                <w:rFonts w:asciiTheme="majorHAnsi" w:hAnsiTheme="majorHAnsi" w:cstheme="majorHAnsi"/>
+                <w:b/>
+                <w:bCs/>
+                <w:sz w:val="24"/>
+                <w:szCs w:val="24"/>
+                <w:lang w:val="en-US"/>
+              </w:rPr>
+            </w:pPr>
+            <w:r>
+              <w:rPr>
+                <w:rFonts w:asciiTheme="majorHAnsi" w:hAnsiTheme="majorHAnsi" w:cstheme="majorHAnsi"/>
+                <w:b/>
+                <w:bCs/>
+                <w:sz w:val="24"/>
+                <w:szCs w:val="24"/>
+                <w:lang w:val="en-US"/>
+              </w:rPr>
+              <w:t>FUNCTIONS:</w:t>
+            </w:r>
+          </w:p>
+          <w:p>
+            <w:pPr>
+              <w:pStyle w:val="ListParagraph"/>
+              <w:numPr>
+                <w:ilvl w:val="0"/>
+                <w:numId w:val="1"/>
+              </w:numPr>
+              <w:spacing w:line="360" w:lineRule="auto"/>
+              <w:jc w:val="both"/>
+              <w:rPr>
+                <w:rFonts w:asciiTheme="majorHAnsi" w:hAnsiTheme="majorHAnsi" w:cstheme="majorHAnsi"/>
+                <w:b/>
+                <w:bCs/>
+                <w:sz w:val="24"/>
+                <w:szCs w:val="24"/>
+                <w:lang w:val="en-US"/>
+              </w:rPr>
+            </w:pPr>
+            <w:r>
+              <w:rPr>
+                <w:rFonts w:asciiTheme="majorHAnsi" w:hAnsiTheme="majorHAnsi" w:cstheme="majorHAnsi"/>
+                <w:b/>
+                <w:bCs/>
+                <w:sz w:val="24"/>
+                <w:szCs w:val="24"/>
+                <w:lang w:val="en-US"/>
+              </w:rPr>
+              <w:t>User: Login + Logout + Register + Edit + Delete</w:t>
+            </w:r>
+            <w:r>
+              <w:rPr>
+                <w:rFonts w:asciiTheme="majorHAnsi" w:hAnsiTheme="majorHAnsi" w:cstheme="majorHAnsi"/>
+                <w:b/>
+                <w:bCs/>
+                <w:sz w:val="24"/>
+                <w:szCs w:val="24"/>
+                <w:lang w:val="en-US"/>
+              </w:rPr>
+              <w:t xml:space="preserve"> information</w:t>
+            </w:r>
+            <w:r>
+              <w:rPr>
+                <w:rFonts w:asciiTheme="majorHAnsi" w:hAnsiTheme="majorHAnsi" w:cstheme="majorHAnsi"/>
+                <w:b/>
+                <w:bCs/>
+                <w:sz w:val="24"/>
+                <w:szCs w:val="24"/>
+                <w:lang w:val="en-US"/>
+              </w:rPr>
+              <w:t xml:space="preserve"> + Add products to card</w:t>
+            </w:r>
+          </w:p>
+          <w:p>
+            <w:pPr>
+              <w:pStyle w:val="ListParagraph"/>
+              <w:numPr>
+                <w:ilvl w:val="0"/>
+                <w:numId w:val="1"/>
+              </w:numPr>
+              <w:spacing w:line="360" w:lineRule="auto"/>
+              <w:jc w:val="both"/>
+              <w:rPr>
+                <w:rFonts w:asciiTheme="majorHAnsi" w:hAnsiTheme="majorHAnsi" w:cstheme="majorHAnsi"/>
+                <w:b/>
+                <w:bCs/>
+                <w:sz w:val="24"/>
+                <w:szCs w:val="24"/>
+                <w:lang w:val="en-US"/>
+              </w:rPr>
+            </w:pPr>
+            <w:r>
+              <w:rPr>
+                <w:rFonts w:asciiTheme="majorHAnsi" w:hAnsiTheme="majorHAnsi" w:cstheme="majorHAnsi"/>
+                <w:b/>
+                <w:bCs/>
+                <w:sz w:val="24"/>
+                <w:szCs w:val="24"/>
+                <w:lang w:val="en-US"/>
+              </w:rPr>
+              <w:t>Admin: CRUD Products</w:t>
+            </w:r>
+            <w:r>
+              <w:rPr>
+                <w:rFonts w:asciiTheme="majorHAnsi" w:hAnsiTheme="majorHAnsi" w:cstheme="majorHAnsi"/>
+                <w:b/>
+                <w:bCs/>
+                <w:sz w:val="24"/>
+                <w:szCs w:val="24"/>
+                <w:lang w:val="en-US"/>
+              </w:rPr>
+              <w:t xml:space="preserve"> (Manage products)</w:t>
+            </w:r>
+          </w:p>
+          <w:p>
+            <w:pPr>
+              <w:spacing w:line="360" w:lineRule="auto"/>
+              <w:jc w:val="both"/>
+              <w:rPr>
+                <w:rFonts w:asciiTheme="majorHAnsi" w:hAnsiTheme="majorHAnsi" w:cstheme="majorHAnsi"/>
+                <w:b/>
+                <w:bCs/>
+                <w:sz w:val="24"/>
+                <w:szCs w:val="24"/>
+                <w:lang w:val="en-US"/>
+              </w:rPr>
+            </w:pPr>
+          </w:p>
+        </w:tc>
+      </w:tr>
+      <w:tr>
+        <w:trPr>
+          <w:trHeight w:val="539"/>
+        </w:trPr>
+        <w:tc>
+          <w:tcPr>
+            <w:tcW w:w="1803" w:type="dxa"/>
+          </w:tcPr>
+          <w:p>
+            <w:pPr>
+              <w:spacing w:line="360" w:lineRule="auto"/>
+              <w:jc w:val="center"/>
+              <w:rPr>
+                <w:rFonts w:asciiTheme="majorHAnsi" w:hAnsiTheme="majorHAnsi" w:cstheme="majorHAnsi"/>
+                <w:b/>
+                <w:bCs/>
+                <w:sz w:val="24"/>
+                <w:szCs w:val="24"/>
+                <w:lang w:val="en-US"/>
+              </w:rPr>
+            </w:pPr>
+            <w:r>
+              <w:rPr>
+                <w:rFonts w:asciiTheme="majorHAnsi" w:hAnsiTheme="majorHAnsi" w:cstheme="majorHAnsi"/>
+                <w:b/>
+                <w:bCs/>
+                <w:sz w:val="24"/>
+                <w:szCs w:val="24"/>
+                <w:lang w:val="en-US"/>
+              </w:rPr>
+              <w:t>TASK</w:t>
+            </w:r>
+          </w:p>
+        </w:tc>
+        <w:tc>
+          <w:tcPr>
+            <w:tcW w:w="1803" w:type="dxa"/>
+          </w:tcPr>
+          <w:p>
+            <w:pPr>
+              <w:spacing w:line="360" w:lineRule="auto"/>
+              <w:jc w:val="center"/>
+              <w:rPr>
+                <w:rFonts w:asciiTheme="majorHAnsi" w:hAnsiTheme="majorHAnsi" w:cstheme="majorHAnsi"/>
+                <w:b/>
+                <w:bCs/>
+                <w:sz w:val="24"/>
+                <w:szCs w:val="24"/>
+                <w:lang w:val="en-US"/>
+              </w:rPr>
+            </w:pPr>
+            <w:r>
+              <w:rPr>
+                <w:rFonts w:asciiTheme="majorHAnsi" w:hAnsiTheme="majorHAnsi" w:cstheme="majorHAnsi"/>
+                <w:b/>
+                <w:bCs/>
+                <w:sz w:val="24"/>
+                <w:szCs w:val="24"/>
+                <w:lang w:val="en-US"/>
+              </w:rPr>
+              <w:t>Giang</w:t>
+            </w:r>
+          </w:p>
+        </w:tc>
+        <w:tc>
+          <w:tcPr>
+            <w:tcW w:w="1803" w:type="dxa"/>
+          </w:tcPr>
+          <w:p>
+            <w:pPr>
+              <w:spacing w:line="360" w:lineRule="auto"/>
+              <w:jc w:val="center"/>
+              <w:rPr>
+                <w:rFonts w:asciiTheme="majorHAnsi" w:hAnsiTheme="majorHAnsi" w:cstheme="majorHAnsi"/>
+                <w:b/>
+                <w:bCs/>
+                <w:sz w:val="24"/>
+                <w:szCs w:val="24"/>
+                <w:lang w:val="en-US"/>
+              </w:rPr>
+            </w:pPr>
+            <w:r>
+              <w:rPr>
+                <w:rFonts w:asciiTheme="majorHAnsi" w:hAnsiTheme="majorHAnsi" w:cstheme="majorHAnsi"/>
+                <w:b/>
+                <w:bCs/>
+                <w:sz w:val="24"/>
+                <w:szCs w:val="24"/>
+                <w:lang w:val="en-US"/>
+              </w:rPr>
+              <w:t>Thang</w:t>
+            </w:r>
+          </w:p>
+        </w:tc>
+        <w:tc>
+          <w:tcPr>
+            <w:tcW w:w="1803" w:type="dxa"/>
+          </w:tcPr>
+          <w:p>
+            <w:pPr>
+              <w:spacing w:line="360" w:lineRule="auto"/>
+              <w:jc w:val="center"/>
+              <w:rPr>
+                <w:rFonts w:asciiTheme="majorHAnsi" w:hAnsiTheme="majorHAnsi" w:cstheme="majorHAnsi"/>
+                <w:b/>
+                <w:bCs/>
+                <w:sz w:val="24"/>
+                <w:szCs w:val="24"/>
+                <w:lang w:val="en-US"/>
+              </w:rPr>
+            </w:pPr>
+            <w:proofErr w:type="spellStart"/>
+            <w:r>
+              <w:rPr>
+                <w:rFonts w:asciiTheme="majorHAnsi" w:hAnsiTheme="majorHAnsi" w:cstheme="majorHAnsi"/>
+                <w:b/>
+                <w:bCs/>
+                <w:sz w:val="24"/>
+                <w:szCs w:val="24"/>
+                <w:lang w:val="en-US"/>
+              </w:rPr>
+              <w:t>Quy</w:t>
+            </w:r>
+            <w:proofErr w:type="spellEnd"/>
+          </w:p>
+        </w:tc>
+        <w:tc>
+          <w:tcPr>
+            <w:tcW w:w="1804" w:type="dxa"/>
+          </w:tcPr>
+          <w:p>
+            <w:pPr>
+              <w:spacing w:line="360" w:lineRule="auto"/>
+              <w:jc w:val="center"/>
+              <w:rPr>
+                <w:rFonts w:asciiTheme="majorHAnsi" w:hAnsiTheme="majorHAnsi" w:cstheme="majorHAnsi"/>
+                <w:b/>
+                <w:bCs/>
+                <w:sz w:val="24"/>
+                <w:szCs w:val="24"/>
+                <w:lang w:val="en-US"/>
+              </w:rPr>
+            </w:pPr>
+            <w:proofErr w:type="spellStart"/>
+            <w:r>
+              <w:rPr>
+                <w:rFonts w:asciiTheme="majorHAnsi" w:hAnsiTheme="majorHAnsi" w:cstheme="majorHAnsi"/>
+                <w:b/>
+                <w:bCs/>
+                <w:sz w:val="24"/>
+                <w:szCs w:val="24"/>
+                <w:lang w:val="en-US"/>
+              </w:rPr>
+              <w:t>Phong</w:t>
+            </w:r>
+            <w:proofErr w:type="spellEnd"/>
+          </w:p>
+        </w:tc>
+      </w:tr>
+      <w:tr>
+        <w:tc>
+          <w:tcPr>
+            <w:tcW w:w="1803" w:type="dxa"/>
+          </w:tcPr>
+          <w:p>
+            <w:pPr>
+              <w:spacing w:line="360" w:lineRule="auto"/>
+              <w:jc w:val="both"/>
+              <w:rPr>
+                <w:rFonts w:asciiTheme="majorHAnsi" w:hAnsiTheme="majorHAnsi" w:cstheme="majorHAnsi"/>
+                <w:b/>
+                <w:bCs/>
+                <w:sz w:val="24"/>
+                <w:szCs w:val="24"/>
+                <w:lang w:val="en-US"/>
+              </w:rPr>
+            </w:pPr>
+            <w:r>
+              <w:rPr>
+                <w:rFonts w:asciiTheme="majorHAnsi" w:hAnsiTheme="majorHAnsi" w:cstheme="majorHAnsi"/>
+                <w:b/>
+                <w:bCs/>
+                <w:sz w:val="24"/>
+                <w:szCs w:val="24"/>
+                <w:lang w:val="en-US"/>
+              </w:rPr>
+              <w:t>CRUD Products</w:t>
+            </w:r>
+          </w:p>
+        </w:tc>
+        <w:tc>
+          <w:tcPr>
+            <w:tcW w:w="1803" w:type="dxa"/>
+            <w:vAlign w:val="center"/>
+          </w:tcPr>
+          <w:p>
+            <w:pPr>
+              <w:spacing w:line="360" w:lineRule="auto"/>
+              <w:jc w:val="center"/>
+              <w:rPr>
+                <w:rFonts w:asciiTheme="majorHAnsi" w:hAnsiTheme="majorHAnsi" w:cstheme="majorHAnsi"/>
+                <w:b/>
+                <w:bCs/>
+                <w:sz w:val="40"/>
+                <w:szCs w:val="40"/>
+                <w:lang w:val="en-US"/>
+              </w:rPr>
+            </w:pPr>
+          </w:p>
+        </w:tc>
+        <w:tc>
+          <w:tcPr>
+            <w:tcW w:w="1803" w:type="dxa"/>
+            <w:vAlign w:val="center"/>
+          </w:tcPr>
+          <w:p>
+            <w:pPr>
+              <w:spacing w:line="360" w:lineRule="auto"/>
+              <w:jc w:val="center"/>
+              <w:rPr>
+                <w:rFonts w:asciiTheme="majorHAnsi" w:hAnsiTheme="majorHAnsi" w:cstheme="majorHAnsi"/>
+                <w:b/>
+                <w:bCs/>
+                <w:sz w:val="24"/>
+                <w:szCs w:val="24"/>
+                <w:lang w:val="en-US"/>
+              </w:rPr>
+            </w:pPr>
+          </w:p>
+        </w:tc>
+        <w:tc>
+          <w:tcPr>
+            <w:tcW w:w="1803" w:type="dxa"/>
+            <w:vAlign w:val="center"/>
+          </w:tcPr>
+          <w:p>
+            <w:pPr>
+              <w:spacing w:line="360" w:lineRule="auto"/>
+              <w:jc w:val="center"/>
+              <w:rPr>
+                <w:rFonts w:asciiTheme="majorHAnsi" w:hAnsiTheme="majorHAnsi" w:cstheme="majorHAnsi"/>
+                <w:b/>
+                <w:bCs/>
+                <w:sz w:val="24"/>
+                <w:szCs w:val="24"/>
+                <w:lang w:val="en-US"/>
+              </w:rPr>
+            </w:pPr>
+          </w:p>
+        </w:tc>
+        <w:tc>
+          <w:tcPr>
+            <w:tcW w:w="1804" w:type="dxa"/>
+            <w:vAlign w:val="center"/>
+          </w:tcPr>
+          <w:p>
+            <w:pPr>
+              <w:spacing w:line="360" w:lineRule="auto"/>
+              <w:jc w:val="center"/>
+              <w:rPr>
+                <w:rFonts w:asciiTheme="majorHAnsi" w:hAnsiTheme="majorHAnsi" w:cstheme="majorHAnsi"/>
+                <w:sz w:val="24"/>
+                <w:szCs w:val="24"/>
+                <w:lang w:val="en-US"/>
+              </w:rPr>
+            </w:pPr>
+            <w:r>
+              <w:rPr>
+                <w:rFonts w:asciiTheme="majorHAnsi" w:hAnsiTheme="majorHAnsi" w:cstheme="majorHAnsi"/>
+                <w:sz w:val="24"/>
+                <w:szCs w:val="24"/>
+                <w:lang w:val="en-US"/>
+              </w:rPr>
+              <w:t>x</w:t>
+            </w:r>
+          </w:p>
+        </w:tc>
+      </w:tr>
+      <w:tr>
+        <w:tc>
+          <w:tcPr>
+            <w:tcW w:w="1803" w:type="dxa"/>
+          </w:tcPr>
+          <w:p>
+            <w:pPr>
+              <w:spacing w:line="360" w:lineRule="auto"/>
+              <w:jc w:val="both"/>
+              <w:rPr>
+                <w:rFonts w:asciiTheme="majorHAnsi" w:hAnsiTheme="majorHAnsi" w:cstheme="majorHAnsi"/>
+                <w:b/>
+                <w:bCs/>
+                <w:sz w:val="24"/>
+                <w:szCs w:val="24"/>
+                <w:lang w:val="en-US"/>
+              </w:rPr>
+            </w:pPr>
+            <w:r>
+              <w:rPr>
+                <w:rFonts w:asciiTheme="majorHAnsi" w:hAnsiTheme="majorHAnsi" w:cstheme="majorHAnsi"/>
+                <w:b/>
+                <w:bCs/>
+                <w:sz w:val="24"/>
+                <w:szCs w:val="24"/>
+                <w:lang w:val="en-US"/>
+              </w:rPr>
+              <w:t>Register + Login + Logout</w:t>
+            </w:r>
+          </w:p>
+        </w:tc>
+        <w:tc>
+          <w:tcPr>
+            <w:tcW w:w="1803" w:type="dxa"/>
+          </w:tcPr>
+          <w:p>
+            <w:pPr>
+              <w:spacing w:line="360" w:lineRule="auto"/>
+              <w:jc w:val="center"/>
+              <w:rPr>
+                <w:rFonts w:asciiTheme="majorHAnsi" w:hAnsiTheme="majorHAnsi" w:cstheme="majorHAnsi"/>
+                <w:b/>
+                <w:bCs/>
+                <w:sz w:val="24"/>
+                <w:szCs w:val="24"/>
+                <w:lang w:val="en-US"/>
+              </w:rPr>
+            </w:pPr>
+          </w:p>
+        </w:tc>
+        <w:tc>
+          <w:tcPr>
+            <w:tcW w:w="1803" w:type="dxa"/>
+          </w:tcPr>
+          <w:p>
+            <w:pPr>
+              <w:spacing w:line="360" w:lineRule="auto"/>
+              <w:jc w:val="center"/>
+              <w:rPr>
+                <w:rFonts w:asciiTheme="majorHAnsi" w:hAnsiTheme="majorHAnsi" w:cstheme="majorHAnsi"/>
+                <w:sz w:val="24"/>
+                <w:szCs w:val="24"/>
+                <w:lang w:val="en-US"/>
+              </w:rPr>
+            </w:pPr>
+            <w:r>
+              <w:rPr>
+                <w:rFonts w:asciiTheme="majorHAnsi" w:hAnsiTheme="majorHAnsi" w:cstheme="majorHAnsi"/>
+                <w:sz w:val="24"/>
+                <w:szCs w:val="24"/>
+                <w:lang w:val="en-US"/>
+              </w:rPr>
+              <w:t>x</w:t>
+            </w:r>
+          </w:p>
+        </w:tc>
+        <w:tc>
+          <w:tcPr>
+            <w:tcW w:w="1803" w:type="dxa"/>
+          </w:tcPr>
+          <w:p>
+            <w:pPr>
+              <w:spacing w:line="360" w:lineRule="auto"/>
+              <w:jc w:val="center"/>
+              <w:rPr>
+                <w:rFonts w:asciiTheme="majorHAnsi" w:hAnsiTheme="majorHAnsi" w:cstheme="majorHAnsi"/>
+                <w:b/>
+                <w:bCs/>
+                <w:sz w:val="24"/>
+                <w:szCs w:val="24"/>
+                <w:lang w:val="en-US"/>
+              </w:rPr>
+            </w:pPr>
+          </w:p>
+        </w:tc>
+        <w:tc>
+          <w:tcPr>
+            <w:tcW w:w="1804" w:type="dxa"/>
+          </w:tcPr>
+          <w:p>
+            <w:pPr>
+              <w:spacing w:line="360" w:lineRule="auto"/>
+              <w:jc w:val="center"/>
+              <w:rPr>
+                <w:rFonts w:asciiTheme="majorHAnsi" w:hAnsiTheme="majorHAnsi" w:cstheme="majorHAnsi"/>
+                <w:b/>
+                <w:bCs/>
+                <w:sz w:val="24"/>
+                <w:szCs w:val="24"/>
+                <w:lang w:val="en-US"/>
+              </w:rPr>
+            </w:pPr>
+          </w:p>
+        </w:tc>
+      </w:tr>
+      <w:tr>
+        <w:tc>
+          <w:tcPr>
+            <w:tcW w:w="1803" w:type="dxa"/>
+          </w:tcPr>
+          <w:p>
+            <w:pPr>
+              <w:spacing w:line="360" w:lineRule="auto"/>
+              <w:jc w:val="both"/>
+              <w:rPr>
+                <w:rFonts w:asciiTheme="majorHAnsi" w:hAnsiTheme="majorHAnsi" w:cstheme="majorHAnsi"/>
+                <w:b/>
+                <w:bCs/>
+                <w:sz w:val="24"/>
+                <w:szCs w:val="24"/>
+                <w:lang w:val="en-US"/>
+              </w:rPr>
+            </w:pPr>
+            <w:r>
+              <w:rPr>
+                <w:rFonts w:asciiTheme="majorHAnsi" w:hAnsiTheme="majorHAnsi" w:cstheme="majorHAnsi"/>
+                <w:b/>
+                <w:bCs/>
+                <w:sz w:val="24"/>
+                <w:szCs w:val="24"/>
+                <w:lang w:val="en-US"/>
+              </w:rPr>
+              <w:t>Edit + Delete</w:t>
+            </w:r>
+          </w:p>
+        </w:tc>
+        <w:tc>
+          <w:tcPr>
+            <w:tcW w:w="1803" w:type="dxa"/>
+          </w:tcPr>
+          <w:p>
+            <w:pPr>
+              <w:spacing w:line="360" w:lineRule="auto"/>
+              <w:jc w:val="center"/>
+              <w:rPr>
+                <w:rFonts w:asciiTheme="majorHAnsi" w:hAnsiTheme="majorHAnsi" w:cstheme="majorHAnsi"/>
+                <w:b/>
+                <w:bCs/>
+                <w:sz w:val="24"/>
+                <w:szCs w:val="24"/>
+                <w:lang w:val="en-US"/>
+              </w:rPr>
+            </w:pPr>
+          </w:p>
+        </w:tc>
+        <w:tc>
+          <w:tcPr>
+            <w:tcW w:w="1803" w:type="dxa"/>
+          </w:tcPr>
+          <w:p>
+            <w:pPr>
+              <w:spacing w:line="360" w:lineRule="auto"/>
+              <w:jc w:val="center"/>
+              <w:rPr>
+                <w:rFonts w:asciiTheme="majorHAnsi" w:hAnsiTheme="majorHAnsi" w:cstheme="majorHAnsi"/>
+                <w:b/>
+                <w:bCs/>
+                <w:sz w:val="24"/>
+                <w:szCs w:val="24"/>
+                <w:lang w:val="en-US"/>
+              </w:rPr>
+            </w:pPr>
+          </w:p>
+        </w:tc>
+        <w:tc>
+          <w:tcPr>
+            <w:tcW w:w="1803" w:type="dxa"/>
+          </w:tcPr>
+          <w:p>
+            <w:pPr>
+              <w:spacing w:line="360" w:lineRule="auto"/>
+              <w:jc w:val="center"/>
+              <w:rPr>
+                <w:rFonts w:asciiTheme="majorHAnsi" w:hAnsiTheme="majorHAnsi" w:cstheme="majorHAnsi"/>
+                <w:sz w:val="24"/>
+                <w:szCs w:val="24"/>
+                <w:lang w:val="en-US"/>
+              </w:rPr>
+            </w:pPr>
+            <w:r>
+              <w:rPr>
+                <w:rFonts w:asciiTheme="majorHAnsi" w:hAnsiTheme="majorHAnsi" w:cstheme="majorHAnsi"/>
+                <w:sz w:val="24"/>
+                <w:szCs w:val="24"/>
+                <w:lang w:val="en-US"/>
+              </w:rPr>
+              <w:t>x</w:t>
+            </w:r>
+          </w:p>
+        </w:tc>
+        <w:tc>
+          <w:tcPr>
+            <w:tcW w:w="1804" w:type="dxa"/>
+          </w:tcPr>
+          <w:p>
+            <w:pPr>
+              <w:spacing w:line="360" w:lineRule="auto"/>
+              <w:jc w:val="center"/>
+              <w:rPr>
+                <w:rFonts w:asciiTheme="majorHAnsi" w:hAnsiTheme="majorHAnsi" w:cstheme="majorHAnsi"/>
+                <w:b/>
+                <w:bCs/>
+                <w:sz w:val="24"/>
+                <w:szCs w:val="24"/>
+                <w:lang w:val="en-US"/>
+              </w:rPr>
+            </w:pPr>
+          </w:p>
+        </w:tc>
+      </w:tr>
+      <w:tr>
+        <w:tc>
+          <w:tcPr>
+            <w:tcW w:w="1803" w:type="dxa"/>
+          </w:tcPr>
+          <w:p>
+            <w:pPr>
+              <w:spacing w:line="360" w:lineRule="auto"/>
+              <w:jc w:val="both"/>
+              <w:rPr>
+                <w:rFonts w:asciiTheme="majorHAnsi" w:hAnsiTheme="majorHAnsi" w:cstheme="majorHAnsi"/>
+                <w:b/>
+                <w:bCs/>
+                <w:sz w:val="24"/>
+                <w:szCs w:val="24"/>
+                <w:lang w:val="en-US"/>
+              </w:rPr>
+            </w:pPr>
+            <w:r>
+              <w:rPr>
+                <w:rFonts w:asciiTheme="majorHAnsi" w:hAnsiTheme="majorHAnsi" w:cstheme="majorHAnsi"/>
+                <w:b/>
+                <w:bCs/>
+                <w:sz w:val="24"/>
+                <w:szCs w:val="24"/>
+                <w:lang w:val="en-US"/>
+              </w:rPr>
+              <w:t>Add products to cart</w:t>
+            </w:r>
+          </w:p>
+        </w:tc>
+        <w:tc>
+          <w:tcPr>
+            <w:tcW w:w="1803" w:type="dxa"/>
+          </w:tcPr>
+          <w:p>
+            <w:pPr>
+              <w:spacing w:line="360" w:lineRule="auto"/>
+              <w:jc w:val="center"/>
+              <w:rPr>
+                <w:rFonts w:asciiTheme="majorHAnsi" w:hAnsiTheme="majorHAnsi" w:cstheme="majorHAnsi"/>
+                <w:sz w:val="24"/>
+                <w:szCs w:val="24"/>
+                <w:lang w:val="en-US"/>
+              </w:rPr>
+            </w:pPr>
+            <w:r>
+              <w:rPr>
+                <w:rFonts w:asciiTheme="majorHAnsi" w:hAnsiTheme="majorHAnsi" w:cstheme="majorHAnsi"/>
+                <w:sz w:val="24"/>
+                <w:szCs w:val="24"/>
+                <w:lang w:val="en-US"/>
+              </w:rPr>
+              <w:t>x</w:t>
+            </w:r>
+          </w:p>
+        </w:tc>
+        <w:tc>
+          <w:tcPr>
+            <w:tcW w:w="1803" w:type="dxa"/>
+          </w:tcPr>
+          <w:p>
+            <w:pPr>
+              <w:spacing w:line="360" w:lineRule="auto"/>
+              <w:jc w:val="center"/>
+              <w:rPr>
+                <w:rFonts w:asciiTheme="majorHAnsi" w:hAnsiTheme="majorHAnsi" w:cstheme="majorHAnsi"/>
+                <w:b/>
+                <w:bCs/>
+                <w:sz w:val="24"/>
+                <w:szCs w:val="24"/>
+                <w:lang w:val="en-US"/>
+              </w:rPr>
+            </w:pPr>
+          </w:p>
+        </w:tc>
+        <w:tc>
+          <w:tcPr>
+            <w:tcW w:w="1803" w:type="dxa"/>
+          </w:tcPr>
+          <w:p>
+            <w:pPr>
+              <w:spacing w:line="360" w:lineRule="auto"/>
+              <w:jc w:val="center"/>
+              <w:rPr>
+                <w:rFonts w:asciiTheme="majorHAnsi" w:hAnsiTheme="majorHAnsi" w:cstheme="majorHAnsi"/>
+                <w:b/>
+                <w:bCs/>
+                <w:sz w:val="24"/>
+                <w:szCs w:val="24"/>
+                <w:lang w:val="en-US"/>
+              </w:rPr>
+            </w:pPr>
+          </w:p>
+        </w:tc>
+        <w:tc>
+          <w:tcPr>
+            <w:tcW w:w="1804" w:type="dxa"/>
+          </w:tcPr>
+          <w:p>
+            <w:pPr>
+              <w:spacing w:line="360" w:lineRule="auto"/>
+              <w:jc w:val="center"/>
+              <w:rPr>
+                <w:rFonts w:asciiTheme="majorHAnsi" w:hAnsiTheme="majorHAnsi" w:cstheme="majorHAnsi"/>
+                <w:b/>
+                <w:bCs/>
+                <w:sz w:val="24"/>
+                <w:szCs w:val="24"/>
+                <w:lang w:val="en-US"/>
+              </w:rPr>
+            </w:pPr>
+          </w:p>
+        </w:tc>
+      </w:tr>
+      <w:tr>
+        <w:tc>
+          <w:tcPr>
+            <w:tcW w:w="9016" w:type="dxa"/>
+            <w:gridSpan w:val="5"/>
+          </w:tcPr>
+          <w:p>
+            <w:pPr>
+              <w:pStyle w:val="ListParagraph"/>
+              <w:numPr>
+                <w:ilvl w:val="0"/>
+                <w:numId w:val="1"/>
+              </w:numPr>
+              <w:spacing w:line="360" w:lineRule="auto"/>
+              <w:rPr>
+                <w:rFonts w:asciiTheme="majorHAnsi" w:hAnsiTheme="majorHAnsi" w:cstheme="majorHAnsi"/>
+                <w:sz w:val="24"/>
+                <w:szCs w:val="24"/>
+                <w:lang w:val="en-US"/>
+              </w:rPr>
+            </w:pPr>
+            <w:r>
+              <w:rPr>
+                <w:rFonts w:asciiTheme="majorHAnsi" w:hAnsiTheme="majorHAnsi" w:cstheme="majorHAnsi"/>
+                <w:b/>
+                <w:bCs/>
+                <w:color w:val="FF0000"/>
+                <w:sz w:val="24"/>
+                <w:szCs w:val="24"/>
+                <w:lang w:val="en-US"/>
+              </w:rPr>
+              <w:t>All works MUST BE UPDATE</w:t>
+            </w:r>
+            <w:r>
+              <w:rPr>
+                <w:rFonts w:asciiTheme="majorHAnsi" w:hAnsiTheme="majorHAnsi" w:cstheme="majorHAnsi"/>
+                <w:b/>
+                <w:bCs/>
+                <w:color w:val="FF0000"/>
+                <w:sz w:val="24"/>
+                <w:szCs w:val="24"/>
+                <w:lang w:val="en-US"/>
+              </w:rPr>
+              <w:t>D</w:t>
+            </w:r>
+            <w:r>
+              <w:rPr>
+                <w:rFonts w:asciiTheme="majorHAnsi" w:hAnsiTheme="majorHAnsi" w:cstheme="majorHAnsi"/>
+                <w:b/>
+                <w:bCs/>
+                <w:color w:val="FF0000"/>
+                <w:sz w:val="24"/>
+                <w:szCs w:val="24"/>
+                <w:lang w:val="en-US"/>
+              </w:rPr>
+              <w:t xml:space="preserve"> to Trello Board and PUSHED to GitHub repo</w:t>
+            </w:r>
+          </w:p>
+          <w:p>
+            <w:pPr>
+              <w:pStyle w:val="ListParagraph"/>
+              <w:spacing w:line="360" w:lineRule="auto"/>
+              <w:rPr>
+                <w:rFonts w:asciiTheme="majorHAnsi" w:hAnsiTheme="majorHAnsi" w:cstheme="majorHAnsi"/>
+                <w:b/>
+                <w:bCs/>
+                <w:sz w:val="24"/>
+                <w:szCs w:val="24"/>
+                <w:lang w:val="en-US"/>
+              </w:rPr>
+            </w:pPr>
+            <w:r>
+              <w:rPr>
+                <w:rFonts w:asciiTheme="majorHAnsi" w:hAnsiTheme="majorHAnsi" w:cstheme="majorHAnsi"/>
+                <w:b/>
+                <w:bCs/>
+                <w:color w:val="000000" w:themeColor="text1"/>
+                <w:sz w:val="24"/>
+                <w:szCs w:val="24"/>
+                <w:highlight w:val="green"/>
+                <w:lang w:val="en-US"/>
+              </w:rPr>
+              <w:t>Completed</w:t>
+            </w:r>
+            <w:r>
+              <w:rPr>
+                <w:rFonts w:asciiTheme="majorHAnsi" w:hAnsiTheme="majorHAnsi" w:cstheme="majorHAnsi"/>
+                <w:b/>
+                <w:bCs/>
+                <w:color w:val="000000" w:themeColor="text1"/>
+                <w:sz w:val="24"/>
+                <w:szCs w:val="24"/>
+                <w:highlight w:val="green"/>
+                <w:lang w:val="en-US"/>
+              </w:rPr>
+              <w:t>!</w:t>
+            </w:r>
+            <w:r>
+              <w:rPr>
+                <w:rFonts w:asciiTheme="majorHAnsi" w:hAnsiTheme="majorHAnsi" w:cstheme="majorHAnsi"/>
+                <w:b/>
+                <w:bCs/>
+                <w:color w:val="000000" w:themeColor="text1"/>
+                <w:sz w:val="24"/>
+                <w:szCs w:val="24"/>
+                <w:lang w:val="en-US"/>
+              </w:rPr>
+              <w:t>(100%)</w:t>
+            </w:r>
+            <w:r>
+              <w:rPr>
+                <w:rFonts w:asciiTheme="majorHAnsi" w:hAnsiTheme="majorHAnsi" w:cstheme="majorHAnsi"/>
+                <w:b/>
+                <w:bCs/>
+                <w:color w:val="000000" w:themeColor="text1"/>
+                <w:sz w:val="24"/>
+                <w:szCs w:val="24"/>
+                <w:lang w:val="en-US"/>
+              </w:rPr>
+              <w:tab/>
+            </w:r>
+            <w:r>
+              <w:rPr>
+                <w:rFonts w:asciiTheme="majorHAnsi" w:hAnsiTheme="majorHAnsi" w:cstheme="majorHAnsi"/>
+                <w:b/>
+                <w:bCs/>
+                <w:color w:val="000000" w:themeColor="text1"/>
+                <w:sz w:val="24"/>
+                <w:szCs w:val="24"/>
+                <w:lang w:val="en-US"/>
+              </w:rPr>
+              <w:tab/>
+            </w:r>
+            <w:r>
+              <w:rPr>
+                <w:rFonts w:asciiTheme="majorHAnsi" w:hAnsiTheme="majorHAnsi" w:cstheme="majorHAnsi"/>
+                <w:b/>
+                <w:bCs/>
+                <w:color w:val="000000" w:themeColor="text1"/>
+                <w:sz w:val="24"/>
+                <w:szCs w:val="24"/>
+                <w:highlight w:val="darkCyan"/>
+                <w:lang w:val="en-US"/>
+              </w:rPr>
+              <w:t>Complete soon</w:t>
+            </w:r>
+            <w:r>
+              <w:rPr>
+                <w:rFonts w:asciiTheme="majorHAnsi" w:hAnsiTheme="majorHAnsi" w:cstheme="majorHAnsi"/>
+                <w:b/>
+                <w:bCs/>
+                <w:color w:val="000000" w:themeColor="text1"/>
+                <w:sz w:val="24"/>
+                <w:szCs w:val="24"/>
+                <w:lang w:val="en-US"/>
+              </w:rPr>
+              <w:t xml:space="preserve"> (70% – 99%)</w:t>
+            </w:r>
+            <w:r>
+              <w:rPr>
+                <w:rFonts w:asciiTheme="majorHAnsi" w:hAnsiTheme="majorHAnsi" w:cstheme="majorHAnsi"/>
+                <w:b/>
+                <w:bCs/>
+                <w:color w:val="000000" w:themeColor="text1"/>
+                <w:sz w:val="24"/>
+                <w:szCs w:val="24"/>
+                <w:lang w:val="en-US"/>
+              </w:rPr>
+              <w:tab/>
+            </w:r>
+            <w:r>
+              <w:rPr>
+                <w:rFonts w:asciiTheme="majorHAnsi" w:hAnsiTheme="majorHAnsi" w:cstheme="majorHAnsi"/>
+                <w:b/>
+                <w:bCs/>
+                <w:color w:val="000000" w:themeColor="text1"/>
+                <w:sz w:val="24"/>
+                <w:szCs w:val="24"/>
+                <w:highlight w:val="red"/>
+                <w:lang w:val="en-US"/>
+              </w:rPr>
+              <w:t>Late!</w:t>
+            </w:r>
+            <w:r>
+              <w:rPr>
+                <w:rFonts w:asciiTheme="majorHAnsi" w:hAnsiTheme="majorHAnsi" w:cstheme="majorHAnsi"/>
+                <w:b/>
+                <w:bCs/>
+                <w:color w:val="000000" w:themeColor="text1"/>
+                <w:sz w:val="24"/>
+                <w:szCs w:val="24"/>
+                <w:lang w:val="en-US"/>
+              </w:rPr>
+              <w:t xml:space="preserve"> (&lt;70%)</w:t>
+            </w:r>
+          </w:p>
+        </w:tc>
+      </w:tr>
+    </w:tbl>
     <w:p>
       <w:pPr>
         <w:spacing w:line="360" w:lineRule="auto"/>
@@ -2692,9 +4108,121 @@
     </w:lvl>
   </w:abstractNum>
   <w:abstractNum w:abstractNumId="3" w15:restartNumberingAfterBreak="0">
+    <w:nsid w:val="171A732D"/>
+    <w:multiLevelType w:val="hybridMultilevel"/>
+    <w:tmpl w:val="1960DE6C"/>
+    <w:lvl w:ilvl="0" w:tplc="4D066520">
+      <w:numFmt w:val="bullet"/>
+      <w:lvlText w:val="-"/>
+      <w:lvlJc w:val="left"/>
+      <w:pPr>
+        <w:ind w:left="720" w:hanging="360"/>
+      </w:pPr>
+      <w:rPr>
+        <w:rFonts w:ascii="Times New Roman" w:eastAsiaTheme="minorHAnsi" w:hAnsi="Times New Roman" w:cs="Times New Roman" w:hint="default"/>
+      </w:rPr>
+    </w:lvl>
+    <w:lvl w:ilvl="1" w:tplc="042A0003" w:tentative="1">
+      <w:start w:val="1"/>
+      <w:numFmt w:val="bullet"/>
+      <w:lvlText w:val="o"/>
+      <w:lvlJc w:val="left"/>
+      <w:pPr>
+        <w:ind w:left="1440" w:hanging="360"/>
+      </w:pPr>
+      <w:rPr>
+        <w:rFonts w:ascii="Courier New" w:hAnsi="Courier New" w:cs="Courier New" w:hint="default"/>
+      </w:rPr>
+    </w:lvl>
+    <w:lvl w:ilvl="2" w:tplc="042A0005" w:tentative="1">
+      <w:start w:val="1"/>
+      <w:numFmt w:val="bullet"/>
+      <w:lvlText w:val=""/>
+      <w:lvlJc w:val="left"/>
+      <w:pPr>
+        <w:ind w:left="2160" w:hanging="360"/>
+      </w:pPr>
+      <w:rPr>
+        <w:rFonts w:ascii="Wingdings" w:hAnsi="Wingdings" w:hint="default"/>
+      </w:rPr>
+    </w:lvl>
+    <w:lvl w:ilvl="3" w:tplc="042A0001" w:tentative="1">
+      <w:start w:val="1"/>
+      <w:numFmt w:val="bullet"/>
+      <w:lvlText w:val=""/>
+      <w:lvlJc w:val="left"/>
+      <w:pPr>
+        <w:ind w:left="2880" w:hanging="360"/>
+      </w:pPr>
+      <w:rPr>
+        <w:rFonts w:ascii="Symbol" w:hAnsi="Symbol" w:hint="default"/>
+      </w:rPr>
+    </w:lvl>
+    <w:lvl w:ilvl="4" w:tplc="042A0003" w:tentative="1">
+      <w:start w:val="1"/>
+      <w:numFmt w:val="bullet"/>
+      <w:lvlText w:val="o"/>
+      <w:lvlJc w:val="left"/>
+      <w:pPr>
+        <w:ind w:left="3600" w:hanging="360"/>
+      </w:pPr>
+      <w:rPr>
+        <w:rFonts w:ascii="Courier New" w:hAnsi="Courier New" w:cs="Courier New" w:hint="default"/>
+      </w:rPr>
+    </w:lvl>
+    <w:lvl w:ilvl="5" w:tplc="042A0005" w:tentative="1">
+      <w:start w:val="1"/>
+      <w:numFmt w:val="bullet"/>
+      <w:lvlText w:val=""/>
+      <w:lvlJc w:val="left"/>
+      <w:pPr>
+        <w:ind w:left="4320" w:hanging="360"/>
+      </w:pPr>
+      <w:rPr>
+        <w:rFonts w:ascii="Wingdings" w:hAnsi="Wingdings" w:hint="default"/>
+      </w:rPr>
+    </w:lvl>
+    <w:lvl w:ilvl="6" w:tplc="042A0001" w:tentative="1">
+      <w:start w:val="1"/>
+      <w:numFmt w:val="bullet"/>
+      <w:lvlText w:val=""/>
+      <w:lvlJc w:val="left"/>
+      <w:pPr>
+        <w:ind w:left="5040" w:hanging="360"/>
+      </w:pPr>
+      <w:rPr>
+        <w:rFonts w:ascii="Symbol" w:hAnsi="Symbol" w:hint="default"/>
+      </w:rPr>
+    </w:lvl>
+    <w:lvl w:ilvl="7" w:tplc="042A0003" w:tentative="1">
+      <w:start w:val="1"/>
+      <w:numFmt w:val="bullet"/>
+      <w:lvlText w:val="o"/>
+      <w:lvlJc w:val="left"/>
+      <w:pPr>
+        <w:ind w:left="5760" w:hanging="360"/>
+      </w:pPr>
+      <w:rPr>
+        <w:rFonts w:ascii="Courier New" w:hAnsi="Courier New" w:cs="Courier New" w:hint="default"/>
+      </w:rPr>
+    </w:lvl>
+    <w:lvl w:ilvl="8" w:tplc="042A0005" w:tentative="1">
+      <w:start w:val="1"/>
+      <w:numFmt w:val="bullet"/>
+      <w:lvlText w:val=""/>
+      <w:lvlJc w:val="left"/>
+      <w:pPr>
+        <w:ind w:left="6480" w:hanging="360"/>
+      </w:pPr>
+      <w:rPr>
+        <w:rFonts w:ascii="Wingdings" w:hAnsi="Wingdings" w:hint="default"/>
+      </w:rPr>
+    </w:lvl>
+  </w:abstractNum>
+  <w:abstractNum w:abstractNumId="4" w15:restartNumberingAfterBreak="0">
     <w:nsid w:val="1EF67D66"/>
     <w:multiLevelType w:val="hybridMultilevel"/>
-    <w:tmpl w:val="A5809C2C"/>
+    <w:tmpl w:val="32485EAE"/>
     <w:lvl w:ilvl="0" w:tplc="EFA2AA4E">
       <w:start w:val="1"/>
       <w:numFmt w:val="bullet"/>
@@ -2805,7 +4333,7 @@
       </w:rPr>
     </w:lvl>
   </w:abstractNum>
-  <w:abstractNum w:abstractNumId="4" w15:restartNumberingAfterBreak="0">
+  <w:abstractNum w:abstractNumId="5" w15:restartNumberingAfterBreak="0">
     <w:nsid w:val="38AC54FC"/>
     <w:multiLevelType w:val="hybridMultilevel"/>
     <w:tmpl w:val="6ABE8EF8"/>
@@ -2918,7 +4446,7 @@
       </w:rPr>
     </w:lvl>
   </w:abstractNum>
-  <w:abstractNum w:abstractNumId="5" w15:restartNumberingAfterBreak="0">
+  <w:abstractNum w:abstractNumId="6" w15:restartNumberingAfterBreak="0">
     <w:nsid w:val="5C8E7B40"/>
     <w:multiLevelType w:val="hybridMultilevel"/>
     <w:tmpl w:val="1C066F4E"/>
@@ -3031,7 +4559,7 @@
       </w:rPr>
     </w:lvl>
   </w:abstractNum>
-  <w:abstractNum w:abstractNumId="6" w15:restartNumberingAfterBreak="0">
+  <w:abstractNum w:abstractNumId="7" w15:restartNumberingAfterBreak="0">
     <w:nsid w:val="75447DFD"/>
     <w:multiLevelType w:val="hybridMultilevel"/>
     <w:tmpl w:val="3094FB46"/>
@@ -3145,7 +4673,7 @@
     </w:lvl>
   </w:abstractNum>
   <w:num w:numId="1" w16cid:durableId="618411121">
-    <w:abstractNumId w:val="3"/>
+    <w:abstractNumId w:val="4"/>
   </w:num>
   <w:num w:numId="2" w16cid:durableId="810905840">
     <w:abstractNumId w:val="0"/>
@@ -3154,16 +4682,19 @@
     <w:abstractNumId w:val="1"/>
   </w:num>
   <w:num w:numId="4" w16cid:durableId="741828447">
-    <w:abstractNumId w:val="6"/>
+    <w:abstractNumId w:val="7"/>
   </w:num>
   <w:num w:numId="5" w16cid:durableId="346948906">
     <w:abstractNumId w:val="2"/>
   </w:num>
   <w:num w:numId="6" w16cid:durableId="2059161886">
-    <w:abstractNumId w:val="4"/>
+    <w:abstractNumId w:val="5"/>
   </w:num>
   <w:num w:numId="7" w16cid:durableId="1995140075">
-    <w:abstractNumId w:val="5"/>
+    <w:abstractNumId w:val="6"/>
+  </w:num>
+  <w:num w:numId="8" w16cid:durableId="1022173099">
+    <w:abstractNumId w:val="3"/>
   </w:num>
 </w:numbering>
 </file>

</xml_diff>

<commit_message>
fix some minor changes
</commit_message>
<xml_diff>
--- a/MEETING RECORD.docx
+++ b/MEETING RECORD.docx
@@ -135,7 +135,31 @@
                                 <w:lang w:val="en-US"/>
                               </w:rPr>
                               <w:tab/>
-                              <w:t>Nguyen Thi Ha Giang</w:t>
+                              <w:t xml:space="preserve">Nguyen </w:t>
+                            </w:r>
+                            <w:proofErr w:type="spellStart"/>
+                            <w:r>
+                              <w:rPr>
+                                <w:rFonts w:asciiTheme="majorHAnsi" w:hAnsiTheme="majorHAnsi" w:cstheme="majorHAnsi"/>
+                                <w:b/>
+                                <w:bCs/>
+                                <w:sz w:val="24"/>
+                                <w:szCs w:val="24"/>
+                                <w:lang w:val="en-US"/>
+                              </w:rPr>
+                              <w:t>Thi</w:t>
+                            </w:r>
+                            <w:proofErr w:type="spellEnd"/>
+                            <w:r>
+                              <w:rPr>
+                                <w:rFonts w:asciiTheme="majorHAnsi" w:hAnsiTheme="majorHAnsi" w:cstheme="majorHAnsi"/>
+                                <w:b/>
+                                <w:bCs/>
+                                <w:sz w:val="24"/>
+                                <w:szCs w:val="24"/>
+                                <w:lang w:val="en-US"/>
+                              </w:rPr>
+                              <w:t xml:space="preserve"> Ha Giang</w:t>
                             </w:r>
                           </w:p>
                           <w:p>
@@ -205,8 +229,21 @@
                                 <w:lang w:val="en-US"/>
                               </w:rPr>
                               <w:tab/>
-                              <w:t>Trinh Viet Quy</w:t>
+                              <w:t xml:space="preserve">Trinh Viet </w:t>
                             </w:r>
+                            <w:proofErr w:type="spellStart"/>
+                            <w:r>
+                              <w:rPr>
+                                <w:rFonts w:asciiTheme="majorHAnsi" w:hAnsiTheme="majorHAnsi" w:cstheme="majorHAnsi"/>
+                                <w:b/>
+                                <w:bCs/>
+                                <w:sz w:val="24"/>
+                                <w:szCs w:val="24"/>
+                                <w:lang w:val="en-US"/>
+                              </w:rPr>
+                              <w:t>Quy</w:t>
+                            </w:r>
+                            <w:proofErr w:type="spellEnd"/>
                           </w:p>
                           <w:p>
                             <w:pPr>
@@ -239,8 +276,45 @@
                                 <w:lang w:val="en-US"/>
                               </w:rPr>
                               <w:tab/>
-                              <w:t>Tran Duy Phong</w:t>
+                              <w:t xml:space="preserve">Tran </w:t>
                             </w:r>
+                            <w:proofErr w:type="spellStart"/>
+                            <w:r>
+                              <w:rPr>
+                                <w:rFonts w:asciiTheme="majorHAnsi" w:hAnsiTheme="majorHAnsi" w:cstheme="majorHAnsi"/>
+                                <w:b/>
+                                <w:bCs/>
+                                <w:sz w:val="24"/>
+                                <w:szCs w:val="24"/>
+                                <w:lang w:val="en-US"/>
+                              </w:rPr>
+                              <w:t>Duy</w:t>
+                            </w:r>
+                            <w:proofErr w:type="spellEnd"/>
+                            <w:r>
+                              <w:rPr>
+                                <w:rFonts w:asciiTheme="majorHAnsi" w:hAnsiTheme="majorHAnsi" w:cstheme="majorHAnsi"/>
+                                <w:b/>
+                                <w:bCs/>
+                                <w:sz w:val="24"/>
+                                <w:szCs w:val="24"/>
+                                <w:lang w:val="en-US"/>
+                              </w:rPr>
+                              <w:t xml:space="preserve"> </w:t>
+                            </w:r>
+                            <w:proofErr w:type="spellStart"/>
+                            <w:r>
+                              <w:rPr>
+                                <w:rFonts w:asciiTheme="majorHAnsi" w:hAnsiTheme="majorHAnsi" w:cstheme="majorHAnsi"/>
+                                <w:b/>
+                                <w:bCs/>
+                                <w:sz w:val="24"/>
+                                <w:szCs w:val="24"/>
+                                <w:lang w:val="en-US"/>
+                              </w:rPr>
+                              <w:t>Phong</w:t>
+                            </w:r>
+                            <w:proofErr w:type="spellEnd"/>
                           </w:p>
                         </w:txbxContent>
                       </wps:txbx>
@@ -1444,6 +1518,7 @@
                 <w:lang w:val="en-US"/>
               </w:rPr>
             </w:pPr>
+            <w:proofErr w:type="spellStart"/>
             <w:r>
               <w:rPr>
                 <w:rFonts w:asciiTheme="majorHAnsi" w:hAnsiTheme="majorHAnsi" w:cstheme="majorHAnsi"/>
@@ -1455,6 +1530,7 @@
               </w:rPr>
               <w:t>Quy</w:t>
             </w:r>
+            <w:proofErr w:type="spellEnd"/>
           </w:p>
         </w:tc>
         <w:tc>
@@ -1474,6 +1550,7 @@
                 <w:lang w:val="en-US"/>
               </w:rPr>
             </w:pPr>
+            <w:proofErr w:type="spellStart"/>
             <w:r>
               <w:rPr>
                 <w:rFonts w:asciiTheme="majorHAnsi" w:hAnsiTheme="majorHAnsi" w:cstheme="majorHAnsi"/>
@@ -1485,6 +1562,7 @@
               </w:rPr>
               <w:t>Phong</w:t>
             </w:r>
+            <w:proofErr w:type="spellEnd"/>
           </w:p>
         </w:tc>
       </w:tr>
@@ -2832,6 +2910,7 @@
                 <w:lang w:val="en-US"/>
               </w:rPr>
             </w:pPr>
+            <w:proofErr w:type="spellStart"/>
             <w:r>
               <w:rPr>
                 <w:rFonts w:asciiTheme="majorHAnsi" w:hAnsiTheme="majorHAnsi" w:cstheme="majorHAnsi"/>
@@ -2843,6 +2922,7 @@
               </w:rPr>
               <w:t>Quy</w:t>
             </w:r>
+            <w:proofErr w:type="spellEnd"/>
           </w:p>
         </w:tc>
         <w:tc>
@@ -2862,6 +2942,7 @@
                 <w:lang w:val="en-US"/>
               </w:rPr>
             </w:pPr>
+            <w:proofErr w:type="spellStart"/>
             <w:r>
               <w:rPr>
                 <w:rFonts w:asciiTheme="majorHAnsi" w:hAnsiTheme="majorHAnsi" w:cstheme="majorHAnsi"/>
@@ -2873,6 +2954,7 @@
               </w:rPr>
               <w:t>Phong</w:t>
             </w:r>
+            <w:proofErr w:type="spellEnd"/>
           </w:p>
         </w:tc>
       </w:tr>
@@ -2988,6 +3070,7 @@
                 <w:rFonts w:asciiTheme="majorHAnsi" w:hAnsiTheme="majorHAnsi" w:cstheme="majorHAnsi"/>
                 <w:sz w:val="24"/>
                 <w:szCs w:val="24"/>
+                <w:highlight w:val="darkCyan"/>
                 <w:lang w:val="en-US"/>
               </w:rPr>
               <w:t>x</w:t>
@@ -3065,6 +3148,7 @@
                 <w:rFonts w:asciiTheme="majorHAnsi" w:hAnsiTheme="majorHAnsi" w:cstheme="majorHAnsi"/>
                 <w:sz w:val="24"/>
                 <w:szCs w:val="24"/>
+                <w:highlight w:val="darkCyan"/>
                 <w:lang w:val="en-US"/>
               </w:rPr>
               <w:t>x</w:t>
@@ -3276,6 +3360,7 @@
                 <w:rFonts w:asciiTheme="majorHAnsi" w:hAnsiTheme="majorHAnsi" w:cstheme="majorHAnsi"/>
                 <w:sz w:val="24"/>
                 <w:szCs w:val="24"/>
+                <w:highlight w:val="darkCyan"/>
                 <w:lang w:val="en-US"/>
               </w:rPr>
               <w:t>x</w:t>
@@ -3563,6 +3648,1205 @@
           <w:lang w:val="en-US"/>
         </w:rPr>
       </w:pPr>
+    </w:p>
+    <w:p>
+      <w:pPr>
+        <w:rPr>
+          <w:rFonts w:asciiTheme="majorHAnsi" w:hAnsiTheme="majorHAnsi" w:cstheme="majorHAnsi"/>
+          <w:sz w:val="28"/>
+          <w:szCs w:val="28"/>
+          <w:lang w:val="en-US"/>
+        </w:rPr>
+      </w:pPr>
+      <w:r>
+        <w:rPr>
+          <w:rFonts w:asciiTheme="majorHAnsi" w:hAnsiTheme="majorHAnsi" w:cstheme="majorHAnsi"/>
+          <w:sz w:val="28"/>
+          <w:szCs w:val="28"/>
+          <w:lang w:val="en-US"/>
+        </w:rPr>
+        <w:br w:type="page"/>
+      </w:r>
+    </w:p>
+    <w:tbl>
+      <w:tblPr>
+        <w:tblStyle w:val="TableGrid"/>
+        <w:tblpPr w:leftFromText="180" w:rightFromText="180" w:vertAnchor="text" w:horzAnchor="margin" w:tblpY="637"/>
+        <w:tblW w:w="0" w:type="auto"/>
+        <w:tblLook w:val="04A0" w:firstRow="1" w:lastRow="0" w:firstColumn="1" w:lastColumn="0" w:noHBand="0" w:noVBand="1"/>
+      </w:tblPr>
+      <w:tblGrid>
+        <w:gridCol w:w="1803"/>
+        <w:gridCol w:w="1803"/>
+        <w:gridCol w:w="1803"/>
+        <w:gridCol w:w="1803"/>
+        <w:gridCol w:w="1804"/>
+      </w:tblGrid>
+      <w:tr>
+        <w:tc>
+          <w:tcPr>
+            <w:tcW w:w="9016" w:type="dxa"/>
+            <w:gridSpan w:val="5"/>
+          </w:tcPr>
+          <w:p>
+            <w:pPr>
+              <w:spacing w:line="360" w:lineRule="auto"/>
+              <w:rPr>
+                <w:rFonts w:asciiTheme="majorHAnsi" w:hAnsiTheme="majorHAnsi" w:cstheme="majorHAnsi"/>
+                <w:b/>
+                <w:bCs/>
+                <w:sz w:val="24"/>
+                <w:szCs w:val="24"/>
+                <w:lang w:val="en-US"/>
+              </w:rPr>
+            </w:pPr>
+            <w:r>
+              <w:rPr>
+                <w:rFonts w:asciiTheme="majorHAnsi" w:hAnsiTheme="majorHAnsi" w:cstheme="majorHAnsi"/>
+                <w:b/>
+                <w:bCs/>
+                <w:sz w:val="24"/>
+                <w:szCs w:val="24"/>
+                <w:lang w:val="en-US"/>
+              </w:rPr>
+              <w:lastRenderedPageBreak/>
+              <w:t>Online meeting (Discord): 10:00PM – 11:00PM</w:t>
+            </w:r>
+          </w:p>
+        </w:tc>
+      </w:tr>
+      <w:tr>
+        <w:tc>
+          <w:tcPr>
+            <w:tcW w:w="9016" w:type="dxa"/>
+            <w:gridSpan w:val="5"/>
+          </w:tcPr>
+          <w:p>
+            <w:pPr>
+              <w:spacing w:line="360" w:lineRule="auto"/>
+              <w:jc w:val="both"/>
+              <w:rPr>
+                <w:rFonts w:asciiTheme="majorHAnsi" w:hAnsiTheme="majorHAnsi" w:cstheme="majorHAnsi"/>
+                <w:b/>
+                <w:bCs/>
+                <w:sz w:val="24"/>
+                <w:szCs w:val="24"/>
+                <w:lang w:val="en-US"/>
+              </w:rPr>
+            </w:pPr>
+            <w:r>
+              <w:rPr>
+                <w:rFonts w:asciiTheme="majorHAnsi" w:hAnsiTheme="majorHAnsi" w:cstheme="majorHAnsi"/>
+                <w:b/>
+                <w:bCs/>
+                <w:sz w:val="24"/>
+                <w:szCs w:val="24"/>
+                <w:lang w:val="en-US"/>
+              </w:rPr>
+              <w:t xml:space="preserve">To do list: </w:t>
+            </w:r>
+          </w:p>
+          <w:p>
+            <w:pPr>
+              <w:pStyle w:val="ListParagraph"/>
+              <w:numPr>
+                <w:ilvl w:val="0"/>
+                <w:numId w:val="8"/>
+              </w:numPr>
+              <w:spacing w:line="360" w:lineRule="auto"/>
+              <w:jc w:val="both"/>
+              <w:rPr>
+                <w:rFonts w:asciiTheme="majorHAnsi" w:hAnsiTheme="majorHAnsi" w:cstheme="majorHAnsi"/>
+                <w:sz w:val="24"/>
+                <w:szCs w:val="24"/>
+                <w:lang w:val="en-US"/>
+              </w:rPr>
+            </w:pPr>
+            <w:r>
+              <w:rPr>
+                <w:rFonts w:asciiTheme="majorHAnsi" w:hAnsiTheme="majorHAnsi" w:cstheme="majorHAnsi"/>
+                <w:b/>
+                <w:bCs/>
+                <w:sz w:val="24"/>
+                <w:szCs w:val="24"/>
+                <w:lang w:val="en-US"/>
+              </w:rPr>
+              <w:t>Update last tasks</w:t>
+            </w:r>
+          </w:p>
+          <w:p>
+            <w:pPr>
+              <w:spacing w:line="360" w:lineRule="auto"/>
+              <w:jc w:val="both"/>
+              <w:rPr>
+                <w:rFonts w:asciiTheme="majorHAnsi" w:hAnsiTheme="majorHAnsi" w:cstheme="majorHAnsi"/>
+                <w:b/>
+                <w:bCs/>
+                <w:sz w:val="24"/>
+                <w:szCs w:val="24"/>
+                <w:lang w:val="en-US"/>
+              </w:rPr>
+            </w:pPr>
+            <w:r>
+              <w:rPr>
+                <w:rFonts w:asciiTheme="majorHAnsi" w:hAnsiTheme="majorHAnsi" w:cstheme="majorHAnsi"/>
+                <w:b/>
+                <w:bCs/>
+                <w:sz w:val="24"/>
+                <w:szCs w:val="24"/>
+                <w:lang w:val="en-US"/>
+              </w:rPr>
+              <w:t>Tasks for next week</w:t>
+            </w:r>
+            <w:r>
+              <w:rPr>
+                <w:rFonts w:asciiTheme="majorHAnsi" w:hAnsiTheme="majorHAnsi" w:cstheme="majorHAnsi"/>
+                <w:b/>
+                <w:bCs/>
+                <w:sz w:val="24"/>
+                <w:szCs w:val="24"/>
+                <w:lang w:val="en-US"/>
+              </w:rPr>
+              <w:t>:</w:t>
+            </w:r>
+          </w:p>
+          <w:p>
+            <w:pPr>
+              <w:pStyle w:val="ListParagraph"/>
+              <w:numPr>
+                <w:ilvl w:val="0"/>
+                <w:numId w:val="3"/>
+              </w:numPr>
+              <w:spacing w:line="360" w:lineRule="auto"/>
+              <w:jc w:val="both"/>
+              <w:rPr>
+                <w:rFonts w:asciiTheme="majorHAnsi" w:hAnsiTheme="majorHAnsi" w:cstheme="majorHAnsi"/>
+                <w:b/>
+                <w:bCs/>
+                <w:sz w:val="24"/>
+                <w:szCs w:val="24"/>
+                <w:lang w:val="en-US"/>
+              </w:rPr>
+            </w:pPr>
+            <w:r>
+              <w:rPr>
+                <w:rFonts w:asciiTheme="majorHAnsi" w:hAnsiTheme="majorHAnsi" w:cstheme="majorHAnsi"/>
+                <w:b/>
+                <w:bCs/>
+                <w:sz w:val="24"/>
+                <w:szCs w:val="24"/>
+                <w:lang w:val="en-US"/>
+              </w:rPr>
+              <w:t>FUNCTIONS:</w:t>
+            </w:r>
+          </w:p>
+          <w:p>
+            <w:pPr>
+              <w:pStyle w:val="ListParagraph"/>
+              <w:numPr>
+                <w:ilvl w:val="0"/>
+                <w:numId w:val="1"/>
+              </w:numPr>
+              <w:spacing w:line="360" w:lineRule="auto"/>
+              <w:jc w:val="both"/>
+              <w:rPr>
+                <w:rFonts w:asciiTheme="majorHAnsi" w:hAnsiTheme="majorHAnsi" w:cstheme="majorHAnsi"/>
+                <w:b/>
+                <w:bCs/>
+                <w:sz w:val="24"/>
+                <w:szCs w:val="24"/>
+                <w:lang w:val="en-US"/>
+              </w:rPr>
+            </w:pPr>
+            <w:r>
+              <w:rPr>
+                <w:rFonts w:asciiTheme="majorHAnsi" w:hAnsiTheme="majorHAnsi" w:cstheme="majorHAnsi"/>
+                <w:b/>
+                <w:bCs/>
+                <w:sz w:val="24"/>
+                <w:szCs w:val="24"/>
+                <w:lang w:val="en-US"/>
+              </w:rPr>
+              <w:t>Completed register + database + generate id</w:t>
+            </w:r>
+          </w:p>
+          <w:p>
+            <w:pPr>
+              <w:pStyle w:val="ListParagraph"/>
+              <w:numPr>
+                <w:ilvl w:val="0"/>
+                <w:numId w:val="1"/>
+              </w:numPr>
+              <w:spacing w:line="360" w:lineRule="auto"/>
+              <w:jc w:val="both"/>
+              <w:rPr>
+                <w:rFonts w:asciiTheme="majorHAnsi" w:hAnsiTheme="majorHAnsi" w:cstheme="majorHAnsi"/>
+                <w:b/>
+                <w:bCs/>
+                <w:sz w:val="24"/>
+                <w:szCs w:val="24"/>
+                <w:lang w:val="en-US"/>
+              </w:rPr>
+            </w:pPr>
+            <w:r>
+              <w:rPr>
+                <w:rFonts w:asciiTheme="majorHAnsi" w:hAnsiTheme="majorHAnsi" w:cstheme="majorHAnsi"/>
+                <w:b/>
+                <w:bCs/>
+                <w:sz w:val="24"/>
+                <w:szCs w:val="24"/>
+                <w:lang w:val="en-US"/>
+              </w:rPr>
+              <w:t>CRUD admin products + category</w:t>
+            </w:r>
+          </w:p>
+          <w:p>
+            <w:pPr>
+              <w:pStyle w:val="ListParagraph"/>
+              <w:numPr>
+                <w:ilvl w:val="0"/>
+                <w:numId w:val="1"/>
+              </w:numPr>
+              <w:spacing w:line="360" w:lineRule="auto"/>
+              <w:jc w:val="both"/>
+              <w:rPr>
+                <w:rFonts w:asciiTheme="majorHAnsi" w:hAnsiTheme="majorHAnsi" w:cstheme="majorHAnsi"/>
+                <w:b/>
+                <w:bCs/>
+                <w:sz w:val="24"/>
+                <w:szCs w:val="24"/>
+                <w:lang w:val="en-US"/>
+              </w:rPr>
+            </w:pPr>
+            <w:r>
+              <w:rPr>
+                <w:rFonts w:asciiTheme="majorHAnsi" w:hAnsiTheme="majorHAnsi" w:cstheme="majorHAnsi"/>
+                <w:b/>
+                <w:bCs/>
+                <w:sz w:val="24"/>
+                <w:szCs w:val="24"/>
+                <w:lang w:val="en-US"/>
+              </w:rPr>
+              <w:t>Login admin</w:t>
+            </w:r>
+          </w:p>
+        </w:tc>
+      </w:tr>
+      <w:tr>
+        <w:trPr>
+          <w:trHeight w:val="539"/>
+        </w:trPr>
+        <w:tc>
+          <w:tcPr>
+            <w:tcW w:w="1803" w:type="dxa"/>
+          </w:tcPr>
+          <w:p>
+            <w:pPr>
+              <w:spacing w:line="360" w:lineRule="auto"/>
+              <w:jc w:val="center"/>
+              <w:rPr>
+                <w:rFonts w:asciiTheme="majorHAnsi" w:hAnsiTheme="majorHAnsi" w:cstheme="majorHAnsi"/>
+                <w:b/>
+                <w:bCs/>
+                <w:sz w:val="24"/>
+                <w:szCs w:val="24"/>
+                <w:lang w:val="en-US"/>
+              </w:rPr>
+            </w:pPr>
+            <w:r>
+              <w:rPr>
+                <w:rFonts w:asciiTheme="majorHAnsi" w:hAnsiTheme="majorHAnsi" w:cstheme="majorHAnsi"/>
+                <w:b/>
+                <w:bCs/>
+                <w:sz w:val="24"/>
+                <w:szCs w:val="24"/>
+                <w:lang w:val="en-US"/>
+              </w:rPr>
+              <w:t>TASK</w:t>
+            </w:r>
+          </w:p>
+        </w:tc>
+        <w:tc>
+          <w:tcPr>
+            <w:tcW w:w="1803" w:type="dxa"/>
+          </w:tcPr>
+          <w:p>
+            <w:pPr>
+              <w:spacing w:line="360" w:lineRule="auto"/>
+              <w:jc w:val="center"/>
+              <w:rPr>
+                <w:rFonts w:asciiTheme="majorHAnsi" w:hAnsiTheme="majorHAnsi" w:cstheme="majorHAnsi"/>
+                <w:b/>
+                <w:bCs/>
+                <w:sz w:val="24"/>
+                <w:szCs w:val="24"/>
+                <w:lang w:val="en-US"/>
+              </w:rPr>
+            </w:pPr>
+            <w:r>
+              <w:rPr>
+                <w:rFonts w:asciiTheme="majorHAnsi" w:hAnsiTheme="majorHAnsi" w:cstheme="majorHAnsi"/>
+                <w:b/>
+                <w:bCs/>
+                <w:sz w:val="24"/>
+                <w:szCs w:val="24"/>
+                <w:lang w:val="en-US"/>
+              </w:rPr>
+              <w:t>Giang</w:t>
+            </w:r>
+          </w:p>
+        </w:tc>
+        <w:tc>
+          <w:tcPr>
+            <w:tcW w:w="1803" w:type="dxa"/>
+          </w:tcPr>
+          <w:p>
+            <w:pPr>
+              <w:spacing w:line="360" w:lineRule="auto"/>
+              <w:jc w:val="center"/>
+              <w:rPr>
+                <w:rFonts w:asciiTheme="majorHAnsi" w:hAnsiTheme="majorHAnsi" w:cstheme="majorHAnsi"/>
+                <w:b/>
+                <w:bCs/>
+                <w:sz w:val="24"/>
+                <w:szCs w:val="24"/>
+                <w:lang w:val="en-US"/>
+              </w:rPr>
+            </w:pPr>
+            <w:r>
+              <w:rPr>
+                <w:rFonts w:asciiTheme="majorHAnsi" w:hAnsiTheme="majorHAnsi" w:cstheme="majorHAnsi"/>
+                <w:b/>
+                <w:bCs/>
+                <w:sz w:val="24"/>
+                <w:szCs w:val="24"/>
+                <w:lang w:val="en-US"/>
+              </w:rPr>
+              <w:t>Thang</w:t>
+            </w:r>
+          </w:p>
+        </w:tc>
+        <w:tc>
+          <w:tcPr>
+            <w:tcW w:w="1803" w:type="dxa"/>
+          </w:tcPr>
+          <w:p>
+            <w:pPr>
+              <w:spacing w:line="360" w:lineRule="auto"/>
+              <w:jc w:val="center"/>
+              <w:rPr>
+                <w:rFonts w:asciiTheme="majorHAnsi" w:hAnsiTheme="majorHAnsi" w:cstheme="majorHAnsi"/>
+                <w:b/>
+                <w:bCs/>
+                <w:sz w:val="24"/>
+                <w:szCs w:val="24"/>
+                <w:lang w:val="en-US"/>
+              </w:rPr>
+            </w:pPr>
+            <w:proofErr w:type="spellStart"/>
+            <w:r>
+              <w:rPr>
+                <w:rFonts w:asciiTheme="majorHAnsi" w:hAnsiTheme="majorHAnsi" w:cstheme="majorHAnsi"/>
+                <w:b/>
+                <w:bCs/>
+                <w:sz w:val="24"/>
+                <w:szCs w:val="24"/>
+                <w:lang w:val="en-US"/>
+              </w:rPr>
+              <w:t>Quy</w:t>
+            </w:r>
+            <w:proofErr w:type="spellEnd"/>
+          </w:p>
+        </w:tc>
+        <w:tc>
+          <w:tcPr>
+            <w:tcW w:w="1804" w:type="dxa"/>
+          </w:tcPr>
+          <w:p>
+            <w:pPr>
+              <w:spacing w:line="360" w:lineRule="auto"/>
+              <w:jc w:val="center"/>
+              <w:rPr>
+                <w:rFonts w:asciiTheme="majorHAnsi" w:hAnsiTheme="majorHAnsi" w:cstheme="majorHAnsi"/>
+                <w:b/>
+                <w:bCs/>
+                <w:sz w:val="24"/>
+                <w:szCs w:val="24"/>
+                <w:lang w:val="en-US"/>
+              </w:rPr>
+            </w:pPr>
+            <w:proofErr w:type="spellStart"/>
+            <w:r>
+              <w:rPr>
+                <w:rFonts w:asciiTheme="majorHAnsi" w:hAnsiTheme="majorHAnsi" w:cstheme="majorHAnsi"/>
+                <w:b/>
+                <w:bCs/>
+                <w:sz w:val="24"/>
+                <w:szCs w:val="24"/>
+                <w:lang w:val="en-US"/>
+              </w:rPr>
+              <w:t>Phong</w:t>
+            </w:r>
+            <w:proofErr w:type="spellEnd"/>
+          </w:p>
+        </w:tc>
+      </w:tr>
+      <w:tr>
+        <w:tc>
+          <w:tcPr>
+            <w:tcW w:w="1803" w:type="dxa"/>
+          </w:tcPr>
+          <w:p>
+            <w:pPr>
+              <w:spacing w:line="360" w:lineRule="auto"/>
+              <w:rPr>
+                <w:rFonts w:asciiTheme="majorHAnsi" w:hAnsiTheme="majorHAnsi" w:cstheme="majorHAnsi"/>
+                <w:b/>
+                <w:bCs/>
+                <w:sz w:val="24"/>
+                <w:szCs w:val="24"/>
+                <w:lang w:val="en-US"/>
+              </w:rPr>
+            </w:pPr>
+            <w:r>
+              <w:rPr>
+                <w:rFonts w:asciiTheme="majorHAnsi" w:hAnsiTheme="majorHAnsi" w:cstheme="majorHAnsi"/>
+                <w:b/>
+                <w:bCs/>
+                <w:sz w:val="24"/>
+                <w:szCs w:val="24"/>
+                <w:lang w:val="en-US"/>
+              </w:rPr>
+              <w:t>Completed register + database + generate id</w:t>
+            </w:r>
+          </w:p>
+          <w:p>
+            <w:pPr>
+              <w:spacing w:line="360" w:lineRule="auto"/>
+              <w:jc w:val="both"/>
+              <w:rPr>
+                <w:rFonts w:asciiTheme="majorHAnsi" w:hAnsiTheme="majorHAnsi" w:cstheme="majorHAnsi"/>
+                <w:b/>
+                <w:bCs/>
+                <w:sz w:val="24"/>
+                <w:szCs w:val="24"/>
+                <w:lang w:val="en-US"/>
+              </w:rPr>
+            </w:pPr>
+          </w:p>
+        </w:tc>
+        <w:tc>
+          <w:tcPr>
+            <w:tcW w:w="1803" w:type="dxa"/>
+            <w:vAlign w:val="center"/>
+          </w:tcPr>
+          <w:p>
+            <w:pPr>
+              <w:spacing w:line="360" w:lineRule="auto"/>
+              <w:jc w:val="center"/>
+              <w:rPr>
+                <w:rFonts w:asciiTheme="majorHAnsi" w:hAnsiTheme="majorHAnsi" w:cstheme="majorHAnsi"/>
+                <w:sz w:val="40"/>
+                <w:szCs w:val="40"/>
+                <w:lang w:val="en-US"/>
+              </w:rPr>
+            </w:pPr>
+            <w:r>
+              <w:rPr>
+                <w:rFonts w:asciiTheme="majorHAnsi" w:hAnsiTheme="majorHAnsi" w:cstheme="majorHAnsi"/>
+                <w:sz w:val="40"/>
+                <w:szCs w:val="40"/>
+                <w:lang w:val="en-US"/>
+              </w:rPr>
+              <w:t>x</w:t>
+            </w:r>
+          </w:p>
+        </w:tc>
+        <w:tc>
+          <w:tcPr>
+            <w:tcW w:w="1803" w:type="dxa"/>
+            <w:vAlign w:val="center"/>
+          </w:tcPr>
+          <w:p>
+            <w:pPr>
+              <w:spacing w:line="360" w:lineRule="auto"/>
+              <w:jc w:val="center"/>
+              <w:rPr>
+                <w:rFonts w:asciiTheme="majorHAnsi" w:hAnsiTheme="majorHAnsi" w:cstheme="majorHAnsi"/>
+                <w:b/>
+                <w:bCs/>
+                <w:sz w:val="24"/>
+                <w:szCs w:val="24"/>
+                <w:lang w:val="en-US"/>
+              </w:rPr>
+            </w:pPr>
+          </w:p>
+        </w:tc>
+        <w:tc>
+          <w:tcPr>
+            <w:tcW w:w="1803" w:type="dxa"/>
+            <w:vAlign w:val="center"/>
+          </w:tcPr>
+          <w:p>
+            <w:pPr>
+              <w:spacing w:line="360" w:lineRule="auto"/>
+              <w:jc w:val="center"/>
+              <w:rPr>
+                <w:rFonts w:asciiTheme="majorHAnsi" w:hAnsiTheme="majorHAnsi" w:cstheme="majorHAnsi"/>
+                <w:b/>
+                <w:bCs/>
+                <w:sz w:val="24"/>
+                <w:szCs w:val="24"/>
+                <w:lang w:val="en-US"/>
+              </w:rPr>
+            </w:pPr>
+          </w:p>
+        </w:tc>
+        <w:tc>
+          <w:tcPr>
+            <w:tcW w:w="1804" w:type="dxa"/>
+            <w:vAlign w:val="center"/>
+          </w:tcPr>
+          <w:p>
+            <w:pPr>
+              <w:spacing w:line="360" w:lineRule="auto"/>
+              <w:jc w:val="center"/>
+              <w:rPr>
+                <w:rFonts w:asciiTheme="majorHAnsi" w:hAnsiTheme="majorHAnsi" w:cstheme="majorHAnsi"/>
+                <w:sz w:val="24"/>
+                <w:szCs w:val="24"/>
+                <w:lang w:val="en-US"/>
+              </w:rPr>
+            </w:pPr>
+          </w:p>
+        </w:tc>
+      </w:tr>
+      <w:tr>
+        <w:tc>
+          <w:tcPr>
+            <w:tcW w:w="1803" w:type="dxa"/>
+          </w:tcPr>
+          <w:p>
+            <w:pPr>
+              <w:spacing w:line="360" w:lineRule="auto"/>
+              <w:jc w:val="both"/>
+              <w:rPr>
+                <w:rFonts w:asciiTheme="majorHAnsi" w:hAnsiTheme="majorHAnsi" w:cstheme="majorHAnsi"/>
+                <w:b/>
+                <w:bCs/>
+                <w:sz w:val="24"/>
+                <w:szCs w:val="24"/>
+                <w:lang w:val="en-US"/>
+              </w:rPr>
+            </w:pPr>
+            <w:r>
+              <w:rPr>
+                <w:rFonts w:asciiTheme="majorHAnsi" w:hAnsiTheme="majorHAnsi" w:cstheme="majorHAnsi"/>
+                <w:b/>
+                <w:bCs/>
+                <w:sz w:val="24"/>
+                <w:szCs w:val="24"/>
+                <w:lang w:val="en-US"/>
+              </w:rPr>
+              <w:t>CRUD admin products + category</w:t>
+            </w:r>
+          </w:p>
+        </w:tc>
+        <w:tc>
+          <w:tcPr>
+            <w:tcW w:w="1803" w:type="dxa"/>
+          </w:tcPr>
+          <w:p>
+            <w:pPr>
+              <w:spacing w:line="360" w:lineRule="auto"/>
+              <w:jc w:val="center"/>
+              <w:rPr>
+                <w:rFonts w:asciiTheme="majorHAnsi" w:hAnsiTheme="majorHAnsi" w:cstheme="majorHAnsi"/>
+                <w:b/>
+                <w:bCs/>
+                <w:sz w:val="24"/>
+                <w:szCs w:val="24"/>
+                <w:lang w:val="en-US"/>
+              </w:rPr>
+            </w:pPr>
+          </w:p>
+        </w:tc>
+        <w:tc>
+          <w:tcPr>
+            <w:tcW w:w="1803" w:type="dxa"/>
+          </w:tcPr>
+          <w:p>
+            <w:pPr>
+              <w:spacing w:line="360" w:lineRule="auto"/>
+              <w:jc w:val="center"/>
+              <w:rPr>
+                <w:rFonts w:asciiTheme="majorHAnsi" w:hAnsiTheme="majorHAnsi" w:cstheme="majorHAnsi"/>
+                <w:sz w:val="24"/>
+                <w:szCs w:val="24"/>
+                <w:lang w:val="en-US"/>
+              </w:rPr>
+            </w:pPr>
+          </w:p>
+        </w:tc>
+        <w:tc>
+          <w:tcPr>
+            <w:tcW w:w="1803" w:type="dxa"/>
+          </w:tcPr>
+          <w:p>
+            <w:pPr>
+              <w:spacing w:line="360" w:lineRule="auto"/>
+              <w:jc w:val="center"/>
+              <w:rPr>
+                <w:rFonts w:asciiTheme="majorHAnsi" w:hAnsiTheme="majorHAnsi" w:cstheme="majorHAnsi"/>
+                <w:b/>
+                <w:bCs/>
+                <w:sz w:val="24"/>
+                <w:szCs w:val="24"/>
+                <w:lang w:val="en-US"/>
+              </w:rPr>
+            </w:pPr>
+          </w:p>
+        </w:tc>
+        <w:tc>
+          <w:tcPr>
+            <w:tcW w:w="1804" w:type="dxa"/>
+          </w:tcPr>
+          <w:p>
+            <w:pPr>
+              <w:spacing w:line="360" w:lineRule="auto"/>
+              <w:jc w:val="center"/>
+              <w:rPr>
+                <w:rFonts w:asciiTheme="majorHAnsi" w:hAnsiTheme="majorHAnsi" w:cstheme="majorHAnsi"/>
+                <w:b/>
+                <w:bCs/>
+                <w:sz w:val="24"/>
+                <w:szCs w:val="24"/>
+                <w:lang w:val="en-US"/>
+              </w:rPr>
+            </w:pPr>
+            <w:r>
+              <w:rPr>
+                <w:rFonts w:asciiTheme="majorHAnsi" w:hAnsiTheme="majorHAnsi" w:cstheme="majorHAnsi"/>
+                <w:b/>
+                <w:bCs/>
+                <w:sz w:val="24"/>
+                <w:szCs w:val="24"/>
+                <w:lang w:val="en-US"/>
+              </w:rPr>
+              <w:t>x</w:t>
+            </w:r>
+          </w:p>
+        </w:tc>
+      </w:tr>
+      <w:tr>
+        <w:tc>
+          <w:tcPr>
+            <w:tcW w:w="1803" w:type="dxa"/>
+          </w:tcPr>
+          <w:p>
+            <w:pPr>
+              <w:spacing w:line="360" w:lineRule="auto"/>
+              <w:jc w:val="both"/>
+              <w:rPr>
+                <w:rFonts w:asciiTheme="majorHAnsi" w:hAnsiTheme="majorHAnsi" w:cstheme="majorHAnsi"/>
+                <w:b/>
+                <w:bCs/>
+                <w:sz w:val="24"/>
+                <w:szCs w:val="24"/>
+                <w:lang w:val="en-US"/>
+              </w:rPr>
+            </w:pPr>
+            <w:r>
+              <w:rPr>
+                <w:rFonts w:asciiTheme="majorHAnsi" w:hAnsiTheme="majorHAnsi" w:cstheme="majorHAnsi"/>
+                <w:b/>
+                <w:bCs/>
+                <w:sz w:val="24"/>
+                <w:szCs w:val="24"/>
+                <w:lang w:val="en-US"/>
+              </w:rPr>
+              <w:t>Login admin</w:t>
+            </w:r>
+          </w:p>
+        </w:tc>
+        <w:tc>
+          <w:tcPr>
+            <w:tcW w:w="1803" w:type="dxa"/>
+          </w:tcPr>
+          <w:p>
+            <w:pPr>
+              <w:spacing w:line="360" w:lineRule="auto"/>
+              <w:jc w:val="center"/>
+              <w:rPr>
+                <w:rFonts w:asciiTheme="majorHAnsi" w:hAnsiTheme="majorHAnsi" w:cstheme="majorHAnsi"/>
+                <w:b/>
+                <w:bCs/>
+                <w:sz w:val="24"/>
+                <w:szCs w:val="24"/>
+                <w:lang w:val="en-US"/>
+              </w:rPr>
+            </w:pPr>
+          </w:p>
+        </w:tc>
+        <w:tc>
+          <w:tcPr>
+            <w:tcW w:w="1803" w:type="dxa"/>
+          </w:tcPr>
+          <w:p>
+            <w:pPr>
+              <w:spacing w:line="360" w:lineRule="auto"/>
+              <w:jc w:val="center"/>
+              <w:rPr>
+                <w:rFonts w:asciiTheme="majorHAnsi" w:hAnsiTheme="majorHAnsi" w:cstheme="majorHAnsi"/>
+                <w:b/>
+                <w:bCs/>
+                <w:sz w:val="24"/>
+                <w:szCs w:val="24"/>
+                <w:lang w:val="en-US"/>
+              </w:rPr>
+            </w:pPr>
+            <w:r>
+              <w:rPr>
+                <w:rFonts w:asciiTheme="majorHAnsi" w:hAnsiTheme="majorHAnsi" w:cstheme="majorHAnsi"/>
+                <w:b/>
+                <w:bCs/>
+                <w:sz w:val="24"/>
+                <w:szCs w:val="24"/>
+                <w:lang w:val="en-US"/>
+              </w:rPr>
+              <w:t>x</w:t>
+            </w:r>
+          </w:p>
+        </w:tc>
+        <w:tc>
+          <w:tcPr>
+            <w:tcW w:w="1803" w:type="dxa"/>
+          </w:tcPr>
+          <w:p>
+            <w:pPr>
+              <w:spacing w:line="360" w:lineRule="auto"/>
+              <w:jc w:val="center"/>
+              <w:rPr>
+                <w:rFonts w:asciiTheme="majorHAnsi" w:hAnsiTheme="majorHAnsi" w:cstheme="majorHAnsi"/>
+                <w:sz w:val="24"/>
+                <w:szCs w:val="24"/>
+                <w:lang w:val="en-US"/>
+              </w:rPr>
+            </w:pPr>
+          </w:p>
+        </w:tc>
+        <w:tc>
+          <w:tcPr>
+            <w:tcW w:w="1804" w:type="dxa"/>
+          </w:tcPr>
+          <w:p>
+            <w:pPr>
+              <w:spacing w:line="360" w:lineRule="auto"/>
+              <w:jc w:val="center"/>
+              <w:rPr>
+                <w:rFonts w:asciiTheme="majorHAnsi" w:hAnsiTheme="majorHAnsi" w:cstheme="majorHAnsi"/>
+                <w:b/>
+                <w:bCs/>
+                <w:sz w:val="24"/>
+                <w:szCs w:val="24"/>
+                <w:lang w:val="en-US"/>
+              </w:rPr>
+            </w:pPr>
+          </w:p>
+        </w:tc>
+      </w:tr>
+      <w:tr>
+        <w:tc>
+          <w:tcPr>
+            <w:tcW w:w="1803" w:type="dxa"/>
+          </w:tcPr>
+          <w:p>
+            <w:pPr>
+              <w:spacing w:line="360" w:lineRule="auto"/>
+              <w:jc w:val="both"/>
+              <w:rPr>
+                <w:rFonts w:asciiTheme="majorHAnsi" w:hAnsiTheme="majorHAnsi" w:cstheme="majorHAnsi"/>
+                <w:b/>
+                <w:bCs/>
+                <w:sz w:val="24"/>
+                <w:szCs w:val="24"/>
+                <w:lang w:val="en-US"/>
+              </w:rPr>
+            </w:pPr>
+          </w:p>
+        </w:tc>
+        <w:tc>
+          <w:tcPr>
+            <w:tcW w:w="1803" w:type="dxa"/>
+          </w:tcPr>
+          <w:p>
+            <w:pPr>
+              <w:spacing w:line="360" w:lineRule="auto"/>
+              <w:jc w:val="center"/>
+              <w:rPr>
+                <w:rFonts w:asciiTheme="majorHAnsi" w:hAnsiTheme="majorHAnsi" w:cstheme="majorHAnsi"/>
+                <w:sz w:val="24"/>
+                <w:szCs w:val="24"/>
+                <w:lang w:val="en-US"/>
+              </w:rPr>
+            </w:pPr>
+          </w:p>
+        </w:tc>
+        <w:tc>
+          <w:tcPr>
+            <w:tcW w:w="1803" w:type="dxa"/>
+          </w:tcPr>
+          <w:p>
+            <w:pPr>
+              <w:spacing w:line="360" w:lineRule="auto"/>
+              <w:jc w:val="center"/>
+              <w:rPr>
+                <w:rFonts w:asciiTheme="majorHAnsi" w:hAnsiTheme="majorHAnsi" w:cstheme="majorHAnsi"/>
+                <w:b/>
+                <w:bCs/>
+                <w:sz w:val="24"/>
+                <w:szCs w:val="24"/>
+                <w:lang w:val="en-US"/>
+              </w:rPr>
+            </w:pPr>
+          </w:p>
+        </w:tc>
+        <w:tc>
+          <w:tcPr>
+            <w:tcW w:w="1803" w:type="dxa"/>
+          </w:tcPr>
+          <w:p>
+            <w:pPr>
+              <w:spacing w:line="360" w:lineRule="auto"/>
+              <w:jc w:val="center"/>
+              <w:rPr>
+                <w:rFonts w:asciiTheme="majorHAnsi" w:hAnsiTheme="majorHAnsi" w:cstheme="majorHAnsi"/>
+                <w:b/>
+                <w:bCs/>
+                <w:sz w:val="24"/>
+                <w:szCs w:val="24"/>
+                <w:lang w:val="en-US"/>
+              </w:rPr>
+            </w:pPr>
+          </w:p>
+        </w:tc>
+        <w:tc>
+          <w:tcPr>
+            <w:tcW w:w="1804" w:type="dxa"/>
+          </w:tcPr>
+          <w:p>
+            <w:pPr>
+              <w:spacing w:line="360" w:lineRule="auto"/>
+              <w:jc w:val="center"/>
+              <w:rPr>
+                <w:rFonts w:asciiTheme="majorHAnsi" w:hAnsiTheme="majorHAnsi" w:cstheme="majorHAnsi"/>
+                <w:b/>
+                <w:bCs/>
+                <w:sz w:val="24"/>
+                <w:szCs w:val="24"/>
+                <w:lang w:val="en-US"/>
+              </w:rPr>
+            </w:pPr>
+          </w:p>
+        </w:tc>
+      </w:tr>
+      <w:tr>
+        <w:tc>
+          <w:tcPr>
+            <w:tcW w:w="9016" w:type="dxa"/>
+            <w:gridSpan w:val="5"/>
+          </w:tcPr>
+          <w:p>
+            <w:pPr>
+              <w:pStyle w:val="ListParagraph"/>
+              <w:numPr>
+                <w:ilvl w:val="0"/>
+                <w:numId w:val="1"/>
+              </w:numPr>
+              <w:spacing w:line="360" w:lineRule="auto"/>
+              <w:rPr>
+                <w:rFonts w:asciiTheme="majorHAnsi" w:hAnsiTheme="majorHAnsi" w:cstheme="majorHAnsi"/>
+                <w:sz w:val="24"/>
+                <w:szCs w:val="24"/>
+                <w:lang w:val="en-US"/>
+              </w:rPr>
+            </w:pPr>
+            <w:r>
+              <w:rPr>
+                <w:rFonts w:asciiTheme="majorHAnsi" w:hAnsiTheme="majorHAnsi" w:cstheme="majorHAnsi"/>
+                <w:b/>
+                <w:bCs/>
+                <w:color w:val="FF0000"/>
+                <w:sz w:val="24"/>
+                <w:szCs w:val="24"/>
+                <w:lang w:val="en-US"/>
+              </w:rPr>
+              <w:t>All works MUST BE UPDATE</w:t>
+            </w:r>
+            <w:r>
+              <w:rPr>
+                <w:rFonts w:asciiTheme="majorHAnsi" w:hAnsiTheme="majorHAnsi" w:cstheme="majorHAnsi"/>
+                <w:b/>
+                <w:bCs/>
+                <w:color w:val="FF0000"/>
+                <w:sz w:val="24"/>
+                <w:szCs w:val="24"/>
+                <w:lang w:val="en-US"/>
+              </w:rPr>
+              <w:t>D</w:t>
+            </w:r>
+            <w:r>
+              <w:rPr>
+                <w:rFonts w:asciiTheme="majorHAnsi" w:hAnsiTheme="majorHAnsi" w:cstheme="majorHAnsi"/>
+                <w:b/>
+                <w:bCs/>
+                <w:color w:val="FF0000"/>
+                <w:sz w:val="24"/>
+                <w:szCs w:val="24"/>
+                <w:lang w:val="en-US"/>
+              </w:rPr>
+              <w:t xml:space="preserve"> to Trello Board and PUSHED to GitHub repo</w:t>
+            </w:r>
+          </w:p>
+          <w:p>
+            <w:pPr>
+              <w:pStyle w:val="ListParagraph"/>
+              <w:spacing w:line="360" w:lineRule="auto"/>
+              <w:rPr>
+                <w:rFonts w:asciiTheme="majorHAnsi" w:hAnsiTheme="majorHAnsi" w:cstheme="majorHAnsi"/>
+                <w:b/>
+                <w:bCs/>
+                <w:sz w:val="24"/>
+                <w:szCs w:val="24"/>
+                <w:lang w:val="en-US"/>
+              </w:rPr>
+            </w:pPr>
+            <w:r>
+              <w:rPr>
+                <w:rFonts w:asciiTheme="majorHAnsi" w:hAnsiTheme="majorHAnsi" w:cstheme="majorHAnsi"/>
+                <w:b/>
+                <w:bCs/>
+                <w:color w:val="000000" w:themeColor="text1"/>
+                <w:sz w:val="24"/>
+                <w:szCs w:val="24"/>
+                <w:highlight w:val="green"/>
+                <w:lang w:val="en-US"/>
+              </w:rPr>
+              <w:t>Completed</w:t>
+            </w:r>
+            <w:r>
+              <w:rPr>
+                <w:rFonts w:asciiTheme="majorHAnsi" w:hAnsiTheme="majorHAnsi" w:cstheme="majorHAnsi"/>
+                <w:b/>
+                <w:bCs/>
+                <w:color w:val="000000" w:themeColor="text1"/>
+                <w:sz w:val="24"/>
+                <w:szCs w:val="24"/>
+                <w:highlight w:val="green"/>
+                <w:lang w:val="en-US"/>
+              </w:rPr>
+              <w:t>!</w:t>
+            </w:r>
+            <w:r>
+              <w:rPr>
+                <w:rFonts w:asciiTheme="majorHAnsi" w:hAnsiTheme="majorHAnsi" w:cstheme="majorHAnsi"/>
+                <w:b/>
+                <w:bCs/>
+                <w:color w:val="000000" w:themeColor="text1"/>
+                <w:sz w:val="24"/>
+                <w:szCs w:val="24"/>
+                <w:lang w:val="en-US"/>
+              </w:rPr>
+              <w:t>(100%)</w:t>
+            </w:r>
+            <w:r>
+              <w:rPr>
+                <w:rFonts w:asciiTheme="majorHAnsi" w:hAnsiTheme="majorHAnsi" w:cstheme="majorHAnsi"/>
+                <w:b/>
+                <w:bCs/>
+                <w:color w:val="000000" w:themeColor="text1"/>
+                <w:sz w:val="24"/>
+                <w:szCs w:val="24"/>
+                <w:lang w:val="en-US"/>
+              </w:rPr>
+              <w:tab/>
+            </w:r>
+            <w:r>
+              <w:rPr>
+                <w:rFonts w:asciiTheme="majorHAnsi" w:hAnsiTheme="majorHAnsi" w:cstheme="majorHAnsi"/>
+                <w:b/>
+                <w:bCs/>
+                <w:color w:val="000000" w:themeColor="text1"/>
+                <w:sz w:val="24"/>
+                <w:szCs w:val="24"/>
+                <w:lang w:val="en-US"/>
+              </w:rPr>
+              <w:tab/>
+            </w:r>
+            <w:r>
+              <w:rPr>
+                <w:rFonts w:asciiTheme="majorHAnsi" w:hAnsiTheme="majorHAnsi" w:cstheme="majorHAnsi"/>
+                <w:b/>
+                <w:bCs/>
+                <w:color w:val="000000" w:themeColor="text1"/>
+                <w:sz w:val="24"/>
+                <w:szCs w:val="24"/>
+                <w:highlight w:val="darkCyan"/>
+                <w:lang w:val="en-US"/>
+              </w:rPr>
+              <w:t>Complete soon</w:t>
+            </w:r>
+            <w:r>
+              <w:rPr>
+                <w:rFonts w:asciiTheme="majorHAnsi" w:hAnsiTheme="majorHAnsi" w:cstheme="majorHAnsi"/>
+                <w:b/>
+                <w:bCs/>
+                <w:color w:val="000000" w:themeColor="text1"/>
+                <w:sz w:val="24"/>
+                <w:szCs w:val="24"/>
+                <w:lang w:val="en-US"/>
+              </w:rPr>
+              <w:t xml:space="preserve"> (70% – 99%)</w:t>
+            </w:r>
+            <w:r>
+              <w:rPr>
+                <w:rFonts w:asciiTheme="majorHAnsi" w:hAnsiTheme="majorHAnsi" w:cstheme="majorHAnsi"/>
+                <w:b/>
+                <w:bCs/>
+                <w:color w:val="000000" w:themeColor="text1"/>
+                <w:sz w:val="24"/>
+                <w:szCs w:val="24"/>
+                <w:lang w:val="en-US"/>
+              </w:rPr>
+              <w:tab/>
+            </w:r>
+            <w:r>
+              <w:rPr>
+                <w:rFonts w:asciiTheme="majorHAnsi" w:hAnsiTheme="majorHAnsi" w:cstheme="majorHAnsi"/>
+                <w:b/>
+                <w:bCs/>
+                <w:color w:val="000000" w:themeColor="text1"/>
+                <w:sz w:val="24"/>
+                <w:szCs w:val="24"/>
+                <w:highlight w:val="red"/>
+                <w:lang w:val="en-US"/>
+              </w:rPr>
+              <w:t>Late!</w:t>
+            </w:r>
+            <w:r>
+              <w:rPr>
+                <w:rFonts w:asciiTheme="majorHAnsi" w:hAnsiTheme="majorHAnsi" w:cstheme="majorHAnsi"/>
+                <w:b/>
+                <w:bCs/>
+                <w:color w:val="000000" w:themeColor="text1"/>
+                <w:sz w:val="24"/>
+                <w:szCs w:val="24"/>
+                <w:lang w:val="en-US"/>
+              </w:rPr>
+              <w:t xml:space="preserve"> (&lt;70%)</w:t>
+            </w:r>
+          </w:p>
+        </w:tc>
+      </w:tr>
+    </w:tbl>
+    <w:p>
+      <w:pPr>
+        <w:spacing w:line="360" w:lineRule="auto"/>
+        <w:rPr>
+          <w:rFonts w:asciiTheme="majorHAnsi" w:hAnsiTheme="majorHAnsi" w:cstheme="majorHAnsi"/>
+          <w:b/>
+          <w:bCs/>
+          <w:sz w:val="24"/>
+          <w:szCs w:val="24"/>
+          <w:lang w:val="en-US"/>
+        </w:rPr>
+      </w:pPr>
+      <w:r>
+        <w:rPr>
+          <w:rFonts w:asciiTheme="majorHAnsi" w:hAnsiTheme="majorHAnsi" w:cstheme="majorHAnsi"/>
+          <w:b/>
+          <w:bCs/>
+          <w:sz w:val="24"/>
+          <w:szCs w:val="24"/>
+          <w:lang w:val="en-US"/>
+        </w:rPr>
+        <w:t xml:space="preserve">WEEK </w:t>
+      </w:r>
+      <w:r>
+        <w:rPr>
+          <w:rFonts w:asciiTheme="majorHAnsi" w:hAnsiTheme="majorHAnsi" w:cstheme="majorHAnsi"/>
+          <w:b/>
+          <w:bCs/>
+          <w:sz w:val="24"/>
+          <w:szCs w:val="24"/>
+          <w:lang w:val="en-US"/>
+        </w:rPr>
+        <w:t>3</w:t>
+      </w:r>
+      <w:r>
+        <w:rPr>
+          <w:rFonts w:asciiTheme="majorHAnsi" w:hAnsiTheme="majorHAnsi" w:cstheme="majorHAnsi"/>
+          <w:b/>
+          <w:bCs/>
+          <w:sz w:val="24"/>
+          <w:szCs w:val="24"/>
+          <w:lang w:val="en-US"/>
+        </w:rPr>
+        <w:t xml:space="preserve"> (</w:t>
+      </w:r>
+      <w:r>
+        <w:rPr>
+          <w:rFonts w:asciiTheme="majorHAnsi" w:hAnsiTheme="majorHAnsi" w:cstheme="majorHAnsi"/>
+          <w:b/>
+          <w:bCs/>
+          <w:sz w:val="24"/>
+          <w:szCs w:val="24"/>
+          <w:lang w:val="en-US"/>
+        </w:rPr>
+        <w:t>1</w:t>
+      </w:r>
+      <w:r>
+        <w:rPr>
+          <w:rFonts w:asciiTheme="majorHAnsi" w:hAnsiTheme="majorHAnsi" w:cstheme="majorHAnsi"/>
+          <w:b/>
+          <w:bCs/>
+          <w:sz w:val="24"/>
+          <w:szCs w:val="24"/>
+          <w:lang w:val="en-US"/>
+        </w:rPr>
+        <w:t xml:space="preserve">1/08/2022 – </w:t>
+      </w:r>
+      <w:r>
+        <w:rPr>
+          <w:rFonts w:asciiTheme="majorHAnsi" w:hAnsiTheme="majorHAnsi" w:cstheme="majorHAnsi"/>
+          <w:b/>
+          <w:bCs/>
+          <w:sz w:val="24"/>
+          <w:szCs w:val="24"/>
+          <w:lang w:val="en-US"/>
+        </w:rPr>
+        <w:t>17</w:t>
+      </w:r>
+      <w:r>
+        <w:rPr>
+          <w:rFonts w:asciiTheme="majorHAnsi" w:hAnsiTheme="majorHAnsi" w:cstheme="majorHAnsi"/>
+          <w:b/>
+          <w:bCs/>
+          <w:sz w:val="24"/>
+          <w:szCs w:val="24"/>
+          <w:lang w:val="en-US"/>
+        </w:rPr>
+        <w:t>/08/2022)</w:t>
+      </w:r>
+      <w:r>
+        <w:rPr>
+          <w:rFonts w:asciiTheme="majorHAnsi" w:hAnsiTheme="majorHAnsi" w:cstheme="majorHAnsi"/>
+          <w:sz w:val="28"/>
+          <w:szCs w:val="28"/>
+          <w:lang w:val="en-US"/>
+        </w:rPr>
+        <w:br w:type="page"/>
+      </w:r>
     </w:p>
     <w:p>
       <w:pPr>

</xml_diff>